<commit_message>
EquationType changed to PhysicalEquationType in ReallySetElement
</commit_message>
<xml_diff>
--- a/Docs/Nordsieck.docx
+++ b/Docs/Nordsieck.docx
@@ -3,11 +3,82 @@
 <w:document xmlns:wpc="http://schemas.microsoft.com/office/word/2010/wordprocessingCanvas" xmlns:mc="http://schemas.openxmlformats.org/markup-compatibility/2006" xmlns:o="urn:schemas-microsoft-com:office:office" xmlns:r="http://schemas.openxmlformats.org/officeDocument/2006/relationships" xmlns:m="http://schemas.openxmlformats.org/officeDocument/2006/math" xmlns:v="urn:schemas-microsoft-com:vml" xmlns:wp14="http://schemas.microsoft.com/office/word/2010/wordprocessingDrawing" xmlns:wp="http://schemas.openxmlformats.org/drawingml/2006/wordprocessingDrawing" xmlns:w10="urn:schemas-microsoft-com:office:word" xmlns:w="http://schemas.openxmlformats.org/wordprocessingml/2006/main" xmlns:w14="http://schemas.microsoft.com/office/word/2010/wordml" xmlns:w15="http://schemas.microsoft.com/office/word/2012/wordml" xmlns:wpg="http://schemas.microsoft.com/office/word/2010/wordprocessingGroup" xmlns:wpi="http://schemas.microsoft.com/office/word/2010/wordprocessingInk" xmlns:wne="http://schemas.microsoft.com/office/word/2006/wordml" xmlns:wps="http://schemas.microsoft.com/office/word/2010/wordprocessingShape" mc:Ignorable="w14 w15 wp14">
   <w:body>
     <w:p>
-      <w:r>
-        <w:t xml:space="preserve">Моделирование электромеханических переходных процессов (ЭМПП) в том или ином виде предполагает решение системы дифференциально-алгебраических уравнений </w:t>
-      </w:r>
-      <w:r>
-        <w:t xml:space="preserve">(СДАУ) </w:t>
+      <w:pPr>
+        <w:pStyle w:val="1"/>
+      </w:pPr>
+      <w:r>
+        <w:t>Общее описание алгоритма моделирования электромеханических переходных процессов</w:t>
+      </w:r>
+    </w:p>
+    <w:p>
+      <w:r>
+        <w:t xml:space="preserve">Моделирование электромеханических переходных процессов (ЭМПП) </w:t>
+      </w:r>
+      <w:r>
+        <w:t xml:space="preserve">использует математическую модель в виде </w:t>
+      </w:r>
+      <w:r>
+        <w:t>системы дифференциально-алгебраических уравнений (СДАУ)</w:t>
+      </w:r>
+      <w:r>
+        <w:t xml:space="preserve">. Решение задачи расчета ЭМПП </w:t>
+      </w:r>
+      <w:r>
+        <w:t xml:space="preserve">предполагает </w:t>
+      </w:r>
+      <w:r>
+        <w:t xml:space="preserve">реализацию алгоритма, включающего три </w:t>
+      </w:r>
+      <w:r>
+        <w:t>основных</w:t>
+      </w:r>
+      <w:r>
+        <w:t xml:space="preserve"> элемента:</w:t>
+      </w:r>
+      <w:r>
+        <w:t xml:space="preserve"> метод интегрирования, схема интегрирования и процесс интегрирования. Метод интегрирования определяет основные свойства алгоритма в решении СДАУ. Схема интегрирования определяет вычислительный процесс метода интегрирования, который должен быть организован оптимально для учета специфики задачи моделирования ЭМПП. И наконец, процесс интегрирования должен организовывать работу схемы интегрирования </w:t>
+      </w:r>
+      <w:r>
+        <w:t xml:space="preserve">в условиях, когда </w:t>
+      </w:r>
+      <w:proofErr w:type="gramStart"/>
+      <w:r>
+        <w:t xml:space="preserve">необходим </w:t>
+      </w:r>
+      <w:r>
+        <w:t xml:space="preserve"> </w:t>
+      </w:r>
+      <w:r>
+        <w:t>учет</w:t>
+      </w:r>
+      <w:proofErr w:type="gramEnd"/>
+      <w:r>
+        <w:t xml:space="preserve"> </w:t>
+      </w:r>
+      <w:r>
+        <w:t>дискретных изменений</w:t>
+      </w:r>
+      <w:r>
+        <w:t xml:space="preserve"> математической модели.</w:t>
+      </w:r>
+    </w:p>
+    <w:p>
+      <w:pPr>
+        <w:pStyle w:val="2"/>
+      </w:pPr>
+      <w:r>
+        <w:t>Метод интегрирования</w:t>
+      </w:r>
+    </w:p>
+    <w:p>
+      <w:r>
+        <w:t>Для моделирования ЭМПП в том или ином виде требуется р</w:t>
+      </w:r>
+      <w:r>
+        <w:t xml:space="preserve">ешение </w:t>
+      </w:r>
+      <w:r>
+        <w:t xml:space="preserve">СДАУ </w:t>
       </w:r>
       <w:r>
         <w:t>вида</w:t>
@@ -298,7 +369,14 @@
               </m:oMath>
             </m:oMathPara>
           </w:p>
-          <w:p/>
+          <w:p>
+            <w:pPr>
+              <w:rPr>
+                <w:rFonts w:eastAsiaTheme="minorEastAsia"/>
+                <w:lang w:val="en-US"/>
+              </w:rPr>
+            </w:pPr>
+          </w:p>
           <w:p>
             <m:oMathPara>
               <m:oMath>
@@ -1512,7 +1590,14 @@
         <w:rPr>
           <w:rFonts w:eastAsiaTheme="minorEastAsia"/>
         </w:rPr>
-        <w:t xml:space="preserve"> состояние моделируемой системы в любой момент времени</w:t>
+        <w:t xml:space="preserve"> состояние моделируемой </w:t>
+      </w:r>
+      <w:r>
+        <w:rPr>
+          <w:rFonts w:eastAsiaTheme="minorEastAsia"/>
+        </w:rPr>
+        <w:lastRenderedPageBreak/>
+        <w:t>системы в любой момент времени</w:t>
       </w:r>
       <w:r>
         <w:rPr>
@@ -4748,7 +4833,14 @@
         <w:rPr>
           <w:rFonts w:eastAsiaTheme="minorEastAsia"/>
         </w:rPr>
-        <w:t xml:space="preserve">Это так называемое модельное уравнение, используемое для анализа свойств методов интегрирования. В соответствии с </w:t>
+        <w:t xml:space="preserve">Это так называемое модельное уравнение, используемое </w:t>
+      </w:r>
+      <w:r>
+        <w:rPr>
+          <w:rFonts w:eastAsiaTheme="minorEastAsia"/>
+        </w:rPr>
+        <w:lastRenderedPageBreak/>
+        <w:t xml:space="preserve">для анализа свойств методов интегрирования. В соответствии с </w:t>
       </w:r>
       <w:r>
         <w:t>(</w:t>
@@ -5792,7 +5884,6 @@
         <w:rPr>
           <w:rFonts w:eastAsiaTheme="minorEastAsia"/>
         </w:rPr>
-        <w:lastRenderedPageBreak/>
         <w:t>и для неявного</w:t>
       </w:r>
     </w:p>
@@ -6948,7 +7039,11 @@
         <w:t>, но после их затухания позволит продолжить интегрирование</w:t>
       </w:r>
       <w:r>
-        <w:t xml:space="preserve"> без риска неконтролируемого роста погрешности и нарушения численной устойчивости. Необходимо отметить, что данное свойство можно использовать только при условии, что решаемая система уравнений неизменна на интервале интегрирования, в противном случае отказ от точного </w:t>
+        <w:t xml:space="preserve"> без риска неконтролируемого роста погрешности и нарушения численной устойчивости. Необходимо отметить, что данное свойство </w:t>
+      </w:r>
+      <w:r>
+        <w:lastRenderedPageBreak/>
+        <w:t xml:space="preserve">можно использовать только при условии, что решаемая система уравнений неизменна на интервале интегрирования, в противном случае отказ от точного </w:t>
       </w:r>
       <w:r>
         <w:t>воспроизведения</w:t>
@@ -6962,11 +7057,19 @@
     </w:p>
     <w:p>
       <w:pPr>
-        <w:rPr>
-          <w:rFonts w:eastAsiaTheme="minorEastAsia"/>
-        </w:rPr>
+        <w:pStyle w:val="2"/>
       </w:pPr>
       <w:r>
+        <w:t>Схема интегрирования</w:t>
+      </w:r>
+    </w:p>
+    <w:p>
+      <w:pPr>
+        <w:rPr>
+          <w:rFonts w:eastAsiaTheme="minorEastAsia"/>
+        </w:rPr>
+      </w:pPr>
+      <w:r>
         <w:t>Для решения</w:t>
       </w:r>
       <w:r>
@@ -7054,11 +7157,7 @@
         <w:t xml:space="preserve">нелинейных </w:t>
       </w:r>
       <w:r>
-        <w:t xml:space="preserve">алгебраических уравнений </w:t>
-      </w:r>
-      <w:r>
-        <w:lastRenderedPageBreak/>
-        <w:t>возникает вне зависимости от используемого метода интегрирования, применяемого к СДАУ. В связи с этим представляется целесообразным использовать неявные методы интегрирования, так как их преимущества очевидны, а трудоемкость реализации, связанная с необходимостью итерационного решения системы уравнений, возникает в любом случае. Для решения результирующей системы алгебраических уравнений могут применяться различные методы. Возможен упрощенный в части реализации подход на базе метода простой итерации. Практика показывает, что данный метод работоспособен, но в определенных ситуациях в принципе не позволяет получить решения из-за присущих ему ограничений, связанных с жесткими требованиями к свойствам системы.</w:t>
+        <w:t>алгебраических уравнений возникает вне зависимости от используемого метода интегрирования, применяемого к СДАУ. В связи с этим представляется целесообразным использовать неявные методы интегрирования, так как их преимущества очевидны, а трудоемкость реализации, связанная с необходимостью итерационного решения системы уравнений, возникает в любом случае. Для решения результирующей системы алгебраических уравнений могут применяться различные методы. Возможен упрощенный в части реализации подход на базе метода простой итерации. Практика показывает, что данный метод работоспособен, но в определенных ситуациях в принципе не позволяет получить решения из-за присущих ему ограничений, связанных с жесткими требованиями к свойствам системы.</w:t>
       </w:r>
       <w:r>
         <w:t xml:space="preserve"> Для использования метода Ньютона потребуется формирование матрицы Якоби алгебраической системы, что многократно повышает трудоемкость разработки моделей</w:t>
@@ -7067,7 +7166,13 @@
         <w:t>: д</w:t>
       </w:r>
       <w:r>
-        <w:t xml:space="preserve">ополнительно к набору уравнений для каждой модели потребуется формировать блок матрицы Якоби. Однако метод Ньютона позволяет получать надежное решение, обладает хорошей сходимостью и кроме того может использоваться не только для решения </w:t>
+        <w:t xml:space="preserve">ополнительно к набору уравнений для каждой модели потребуется формировать блок матрицы Якоби. Однако метод Ньютона позволяет </w:t>
+      </w:r>
+      <w:r>
+        <w:t xml:space="preserve">надежно </w:t>
+      </w:r>
+      <w:r>
+        <w:t xml:space="preserve">получать решение, обладает хорошей сходимостью и кроме того может использоваться не только для решения </w:t>
       </w:r>
       <w:r>
         <w:t>(</w:t>
@@ -7170,21 +7275,7 @@
         <w:rPr>
           <w:rFonts w:eastAsiaTheme="minorEastAsia"/>
         </w:rPr>
-        <w:t>. П</w:t>
-      </w:r>
-      <w:proofErr w:type="spellStart"/>
-      <w:r>
-        <w:rPr>
-          <w:rFonts w:eastAsiaTheme="minorEastAsia"/>
-        </w:rPr>
-        <w:t>олученный</w:t>
-      </w:r>
-      <w:proofErr w:type="spellEnd"/>
-      <w:r>
-        <w:rPr>
-          <w:rFonts w:eastAsiaTheme="minorEastAsia"/>
-        </w:rPr>
-        <w:t xml:space="preserve"> прогноз используется в качестве начального приближения для решения эквивалентной </w:t>
+        <w:t xml:space="preserve">. Полученный прогноз используется в качестве начального приближения для решения эквивалентной </w:t>
       </w:r>
       <w:r>
         <w:t>(</w:t>
@@ -7590,7 +7681,14 @@
         <w:rPr>
           <w:rFonts w:eastAsiaTheme="minorEastAsia"/>
         </w:rPr>
-        <w:t xml:space="preserve"> компонент. Применение гибридного метода для решения</w:t>
+        <w:t xml:space="preserve"> </w:t>
+      </w:r>
+      <w:r>
+        <w:rPr>
+          <w:rFonts w:eastAsiaTheme="minorEastAsia"/>
+        </w:rPr>
+        <w:lastRenderedPageBreak/>
+        <w:t>компонент. Применение гибридного метода для решения</w:t>
       </w:r>
       <w:r>
         <w:rPr>
@@ -8919,6 +9017,11 @@
             </m:oMathPara>
           </w:p>
           <w:p>
+            <w:pPr>
+              <w:rPr>
+                <w:i/>
+              </w:rPr>
+            </w:pPr>
             <m:oMathPara>
               <m:oMath>
                 <m:sSubSup>
@@ -9008,13 +9111,6 @@
                 </m:r>
               </m:oMath>
             </m:oMathPara>
-          </w:p>
-          <w:p>
-            <w:pPr>
-              <w:rPr>
-                <w:i/>
-              </w:rPr>
-            </w:pPr>
           </w:p>
         </w:tc>
         <w:tc>
@@ -12026,6 +12122,9 @@
         <w:t>)</w:t>
       </w:r>
       <w:r>
+        <w:t>,</w:t>
+      </w:r>
+      <w:r>
         <w:rPr>
           <w:rFonts w:eastAsiaTheme="minorEastAsia"/>
         </w:rPr>
@@ -13903,7 +14002,6 @@
                   <w:rPr>
                     <w:rFonts w:ascii="Cambria Math" w:eastAsiaTheme="minorEastAsia" w:hAnsi="Cambria Math"/>
                   </w:rPr>
-                  <w:lastRenderedPageBreak/>
                   <m:t>J</m:t>
                 </m:r>
                 <m:r>
@@ -16430,7 +16528,6 @@
         </w:rPr>
         <w:t xml:space="preserve"> выполняется по рекурре</w:t>
       </w:r>
-      <w:proofErr w:type="spellStart"/>
       <w:r>
         <w:rPr>
           <w:rFonts w:eastAsiaTheme="minorEastAsia"/>
@@ -16441,14 +16538,7 @@
         <w:rPr>
           <w:rFonts w:eastAsiaTheme="minorEastAsia"/>
         </w:rPr>
-        <w:t>тному</w:t>
-      </w:r>
-      <w:proofErr w:type="spellEnd"/>
-      <w:r>
-        <w:rPr>
-          <w:rFonts w:eastAsiaTheme="minorEastAsia"/>
-        </w:rPr>
-        <w:t xml:space="preserve"> выражению</w:t>
+        <w:t>тному выражению</w:t>
       </w:r>
       <w:r>
         <w:rPr>
@@ -16469,16 +16559,17 @@
           <w:insideH w:val="none" w:sz="0" w:space="0" w:color="auto"/>
           <w:insideV w:val="none" w:sz="0" w:space="0" w:color="auto"/>
         </w:tblBorders>
+        <w:tblLayout w:type="fixed"/>
         <w:tblLook w:val="04A0" w:firstRow="1" w:lastRow="0" w:firstColumn="1" w:lastColumn="0" w:noHBand="0" w:noVBand="1"/>
       </w:tblPr>
       <w:tblGrid>
-        <w:gridCol w:w="8063"/>
-        <w:gridCol w:w="1282"/>
+        <w:gridCol w:w="8364"/>
+        <w:gridCol w:w="981"/>
       </w:tblGrid>
       <w:tr>
         <w:tc>
           <w:tcPr>
-            <w:tcW w:w="8063" w:type="dxa"/>
+            <w:tcW w:w="8364" w:type="dxa"/>
           </w:tcPr>
           <w:p>
             <w:pPr>
@@ -16498,8 +16589,8 @@
                     <m:ctrlPr>
                       <w:rPr>
                         <w:rFonts w:ascii="Cambria Math" w:hAnsi="Cambria Math"/>
-                        <w:sz w:val="16"/>
-                        <w:szCs w:val="16"/>
+                        <w:sz w:val="18"/>
+                        <w:szCs w:val="18"/>
                       </w:rPr>
                     </m:ctrlPr>
                   </m:dPr>
@@ -16517,8 +16608,8 @@
                         <m:ctrlPr>
                           <w:rPr>
                             <w:rFonts w:ascii="Cambria Math" w:hAnsi="Cambria Math"/>
-                            <w:sz w:val="16"/>
-                            <w:szCs w:val="16"/>
+                            <w:sz w:val="18"/>
+                            <w:szCs w:val="18"/>
                           </w:rPr>
                         </m:ctrlPr>
                       </m:mPr>
@@ -16529,8 +16620,8 @@
                               <m:ctrlPr>
                                 <w:rPr>
                                   <w:rFonts w:ascii="Cambria Math" w:hAnsi="Cambria Math"/>
-                                  <w:sz w:val="16"/>
-                                  <w:szCs w:val="16"/>
+                                  <w:sz w:val="18"/>
+                                  <w:szCs w:val="18"/>
                                 </w:rPr>
                               </m:ctrlPr>
                             </m:sSubSupPr>
@@ -16538,8 +16629,8 @@
                               <m:r>
                                 <w:rPr>
                                   <w:rFonts w:ascii="Cambria Math" w:hAnsi="Cambria Math"/>
-                                  <w:sz w:val="16"/>
-                                  <w:szCs w:val="16"/>
+                                  <w:sz w:val="18"/>
+                                  <w:szCs w:val="18"/>
                                 </w:rPr>
                                 <m:t>e</m:t>
                               </m:r>
@@ -16548,8 +16639,8 @@
                               <m:r>
                                 <w:rPr>
                                   <w:rFonts w:ascii="Cambria Math" w:hAnsi="Cambria Math"/>
-                                  <w:sz w:val="16"/>
-                                  <w:szCs w:val="16"/>
+                                  <w:sz w:val="18"/>
+                                  <w:szCs w:val="18"/>
                                 </w:rPr>
                                 <m:t>yn</m:t>
                               </m:r>
@@ -16558,8 +16649,8 @@
                               <m:r>
                                 <w:rPr>
                                   <w:rFonts w:ascii="Cambria Math" w:hAnsi="Cambria Math"/>
-                                  <w:sz w:val="16"/>
-                                  <w:szCs w:val="16"/>
+                                  <w:sz w:val="18"/>
+                                  <w:szCs w:val="18"/>
                                 </w:rPr>
                                 <m:t>m+1</m:t>
                               </m:r>
@@ -16574,8 +16665,8 @@
                               <m:ctrlPr>
                                 <w:rPr>
                                   <w:rFonts w:ascii="Cambria Math" w:hAnsi="Cambria Math"/>
-                                  <w:sz w:val="16"/>
-                                  <w:szCs w:val="16"/>
+                                  <w:sz w:val="18"/>
+                                  <w:szCs w:val="18"/>
                                 </w:rPr>
                               </m:ctrlPr>
                             </m:sSubSupPr>
@@ -16583,8 +16674,8 @@
                               <m:r>
                                 <w:rPr>
                                   <w:rFonts w:ascii="Cambria Math" w:hAnsi="Cambria Math"/>
-                                  <w:sz w:val="16"/>
-                                  <w:szCs w:val="16"/>
+                                  <w:sz w:val="18"/>
+                                  <w:szCs w:val="18"/>
                                 </w:rPr>
                                 <m:t>e</m:t>
                               </m:r>
@@ -16593,8 +16684,8 @@
                               <m:r>
                                 <w:rPr>
                                   <w:rFonts w:ascii="Cambria Math" w:hAnsi="Cambria Math"/>
-                                  <w:sz w:val="16"/>
-                                  <w:szCs w:val="16"/>
+                                  <w:sz w:val="18"/>
+                                  <w:szCs w:val="18"/>
                                 </w:rPr>
                                 <m:t>xn</m:t>
                               </m:r>
@@ -16603,8 +16694,8 @@
                               <m:r>
                                 <w:rPr>
                                   <w:rFonts w:ascii="Cambria Math" w:hAnsi="Cambria Math"/>
-                                  <w:sz w:val="16"/>
-                                  <w:szCs w:val="16"/>
+                                  <w:sz w:val="18"/>
+                                  <w:szCs w:val="18"/>
                                 </w:rPr>
                                 <m:t>m+1</m:t>
                               </m:r>
@@ -16621,8 +16712,8 @@
                   </m:rPr>
                   <w:rPr>
                     <w:rFonts w:ascii="Cambria Math" w:hAnsi="Cambria Math"/>
-                    <w:sz w:val="16"/>
-                    <w:szCs w:val="16"/>
+                    <w:sz w:val="18"/>
+                    <w:szCs w:val="18"/>
                   </w:rPr>
                   <m:t>=</m:t>
                 </m:r>
@@ -16633,8 +16724,8 @@
                     <m:ctrlPr>
                       <w:rPr>
                         <w:rFonts w:ascii="Cambria Math" w:hAnsi="Cambria Math"/>
-                        <w:sz w:val="16"/>
-                        <w:szCs w:val="16"/>
+                        <w:sz w:val="18"/>
+                        <w:szCs w:val="18"/>
                       </w:rPr>
                     </m:ctrlPr>
                   </m:dPr>
@@ -16652,8 +16743,8 @@
                         <m:ctrlPr>
                           <w:rPr>
                             <w:rFonts w:ascii="Cambria Math" w:hAnsi="Cambria Math"/>
-                            <w:sz w:val="16"/>
-                            <w:szCs w:val="16"/>
+                            <w:sz w:val="18"/>
+                            <w:szCs w:val="18"/>
                           </w:rPr>
                         </m:ctrlPr>
                       </m:mPr>
@@ -16664,8 +16755,8 @@
                               <m:ctrlPr>
                                 <w:rPr>
                                   <w:rFonts w:ascii="Cambria Math" w:hAnsi="Cambria Math"/>
-                                  <w:sz w:val="16"/>
-                                  <w:szCs w:val="16"/>
+                                  <w:sz w:val="18"/>
+                                  <w:szCs w:val="18"/>
                                 </w:rPr>
                               </m:ctrlPr>
                             </m:sSubSupPr>
@@ -16673,8 +16764,8 @@
                               <m:r>
                                 <w:rPr>
                                   <w:rFonts w:ascii="Cambria Math" w:hAnsi="Cambria Math"/>
-                                  <w:sz w:val="16"/>
-                                  <w:szCs w:val="16"/>
+                                  <w:sz w:val="18"/>
+                                  <w:szCs w:val="18"/>
                                 </w:rPr>
                                 <m:t>e</m:t>
                               </m:r>
@@ -16683,8 +16774,8 @@
                               <m:r>
                                 <w:rPr>
                                   <w:rFonts w:ascii="Cambria Math" w:hAnsi="Cambria Math"/>
-                                  <w:sz w:val="16"/>
-                                  <w:szCs w:val="16"/>
+                                  <w:sz w:val="18"/>
+                                  <w:szCs w:val="18"/>
                                 </w:rPr>
                                 <m:t>yn</m:t>
                               </m:r>
@@ -16693,8 +16784,8 @@
                               <m:r>
                                 <w:rPr>
                                   <w:rFonts w:ascii="Cambria Math" w:hAnsi="Cambria Math"/>
-                                  <w:sz w:val="16"/>
-                                  <w:szCs w:val="16"/>
+                                  <w:sz w:val="18"/>
+                                  <w:szCs w:val="18"/>
                                 </w:rPr>
                                 <m:t>m</m:t>
                               </m:r>
@@ -16709,8 +16800,8 @@
                               <m:ctrlPr>
                                 <w:rPr>
                                   <w:rFonts w:ascii="Cambria Math" w:hAnsi="Cambria Math"/>
-                                  <w:sz w:val="16"/>
-                                  <w:szCs w:val="16"/>
+                                  <w:sz w:val="18"/>
+                                  <w:szCs w:val="18"/>
                                 </w:rPr>
                               </m:ctrlPr>
                             </m:sSubSupPr>
@@ -16718,8 +16809,8 @@
                               <m:r>
                                 <w:rPr>
                                   <w:rFonts w:ascii="Cambria Math" w:hAnsi="Cambria Math"/>
-                                  <w:sz w:val="16"/>
-                                  <w:szCs w:val="16"/>
+                                  <w:sz w:val="18"/>
+                                  <w:szCs w:val="18"/>
                                 </w:rPr>
                                 <m:t>e</m:t>
                               </m:r>
@@ -16728,8 +16819,8 @@
                               <m:r>
                                 <w:rPr>
                                   <w:rFonts w:ascii="Cambria Math" w:hAnsi="Cambria Math"/>
-                                  <w:sz w:val="16"/>
-                                  <w:szCs w:val="16"/>
+                                  <w:sz w:val="18"/>
+                                  <w:szCs w:val="18"/>
                                 </w:rPr>
                                 <m:t>xn</m:t>
                               </m:r>
@@ -16738,8 +16829,8 @@
                               <m:r>
                                 <w:rPr>
                                   <w:rFonts w:ascii="Cambria Math" w:hAnsi="Cambria Math"/>
-                                  <w:sz w:val="16"/>
-                                  <w:szCs w:val="16"/>
+                                  <w:sz w:val="18"/>
+                                  <w:szCs w:val="18"/>
                                 </w:rPr>
                                 <m:t>m</m:t>
                               </m:r>
@@ -16756,8 +16847,8 @@
                   </m:rPr>
                   <w:rPr>
                     <w:rFonts w:ascii="Cambria Math" w:hAnsi="Cambria Math"/>
-                    <w:sz w:val="16"/>
-                    <w:szCs w:val="16"/>
+                    <w:sz w:val="18"/>
+                    <w:szCs w:val="18"/>
                   </w:rPr>
                   <m:t>+</m:t>
                 </m:r>
@@ -16766,8 +16857,8 @@
                     <m:ctrlPr>
                       <w:rPr>
                         <w:rFonts w:ascii="Cambria Math" w:hAnsi="Cambria Math"/>
-                        <w:sz w:val="16"/>
-                        <w:szCs w:val="16"/>
+                        <w:sz w:val="18"/>
+                        <w:szCs w:val="18"/>
                       </w:rPr>
                     </m:ctrlPr>
                   </m:sSupPr>
@@ -16779,8 +16870,8 @@
                         <m:ctrlPr>
                           <w:rPr>
                             <w:rFonts w:ascii="Cambria Math" w:hAnsi="Cambria Math"/>
-                            <w:sz w:val="16"/>
-                            <w:szCs w:val="16"/>
+                            <w:sz w:val="18"/>
+                            <w:szCs w:val="18"/>
                           </w:rPr>
                         </m:ctrlPr>
                       </m:dPr>
@@ -16798,8 +16889,8 @@
                             <m:ctrlPr>
                               <w:rPr>
                                 <w:rFonts w:ascii="Cambria Math" w:hAnsi="Cambria Math"/>
-                                <w:sz w:val="16"/>
-                                <w:szCs w:val="16"/>
+                                <w:sz w:val="18"/>
+                                <w:szCs w:val="18"/>
                               </w:rPr>
                             </m:ctrlPr>
                           </m:mPr>
@@ -16808,8 +16899,8 @@
                               <m:r>
                                 <w:rPr>
                                   <w:rFonts w:ascii="Cambria Math" w:hAnsi="Cambria Math"/>
-                                  <w:sz w:val="16"/>
-                                  <w:szCs w:val="16"/>
+                                  <w:sz w:val="18"/>
+                                  <w:szCs w:val="18"/>
                                   <w:lang w:val="en-US"/>
                                 </w:rPr>
                                 <m:t>I</m:t>
@@ -16820,8 +16911,8 @@
                                 </m:rPr>
                                 <w:rPr>
                                   <w:rFonts w:ascii="Cambria Math" w:hAnsi="Cambria Math"/>
-                                  <w:sz w:val="16"/>
-                                  <w:szCs w:val="16"/>
+                                  <w:sz w:val="18"/>
+                                  <w:szCs w:val="18"/>
                                 </w:rPr>
                                 <m:t>-</m:t>
                               </m:r>
@@ -16831,8 +16922,8 @@
                                     <w:rPr>
                                       <w:rFonts w:ascii="Cambria Math" w:hAnsi="Cambria Math"/>
                                       <w:i/>
-                                      <w:sz w:val="16"/>
-                                      <w:szCs w:val="16"/>
+                                      <w:sz w:val="18"/>
+                                      <w:szCs w:val="18"/>
                                     </w:rPr>
                                   </m:ctrlPr>
                                 </m:sSubPr>
@@ -16840,16 +16931,16 @@
                                   <m:r>
                                     <w:rPr>
                                       <w:rFonts w:ascii="Cambria Math" w:hAnsi="Cambria Math"/>
-                                      <w:sz w:val="16"/>
-                                      <w:szCs w:val="16"/>
+                                      <w:sz w:val="18"/>
+                                      <w:szCs w:val="18"/>
                                     </w:rPr>
                                     <m:t>h</m:t>
                                   </m:r>
                                   <m:ctrlPr>
                                     <w:rPr>
                                       <w:rFonts w:ascii="Cambria Math" w:hAnsi="Cambria Math"/>
-                                      <w:sz w:val="16"/>
-                                      <w:szCs w:val="16"/>
+                                      <w:sz w:val="18"/>
+                                      <w:szCs w:val="18"/>
                                     </w:rPr>
                                   </m:ctrlPr>
                                 </m:e>
@@ -16857,8 +16948,8 @@
                                   <m:r>
                                     <w:rPr>
                                       <w:rFonts w:ascii="Cambria Math" w:hAnsi="Cambria Math"/>
-                                      <w:sz w:val="16"/>
-                                      <w:szCs w:val="16"/>
+                                      <w:sz w:val="18"/>
+                                      <w:szCs w:val="18"/>
                                     </w:rPr>
                                     <m:t>n</m:t>
                                   </m:r>
@@ -16870,8 +16961,8 @@
                                     <w:rPr>
                                       <w:rFonts w:ascii="Cambria Math" w:hAnsi="Cambria Math"/>
                                       <w:i/>
-                                      <w:sz w:val="16"/>
-                                      <w:szCs w:val="16"/>
+                                      <w:sz w:val="18"/>
+                                      <w:szCs w:val="18"/>
                                       <w:lang w:val="en-US"/>
                                     </w:rPr>
                                   </m:ctrlPr>
@@ -16880,8 +16971,8 @@
                                   <m:r>
                                     <w:rPr>
                                       <w:rFonts w:ascii="Cambria Math" w:hAnsi="Cambria Math"/>
-                                      <w:sz w:val="16"/>
-                                      <w:szCs w:val="16"/>
+                                      <w:sz w:val="18"/>
+                                      <w:szCs w:val="18"/>
                                       <w:lang w:val="en-US"/>
                                     </w:rPr>
                                     <m:t>l</m:t>
@@ -16894,16 +16985,16 @@
                                     </m:rPr>
                                     <w:rPr>
                                       <w:rFonts w:ascii="Cambria Math" w:hAnsi="Cambria Math"/>
-                                      <w:sz w:val="16"/>
-                                      <w:szCs w:val="16"/>
+                                      <w:sz w:val="18"/>
+                                      <w:szCs w:val="18"/>
                                     </w:rPr>
                                     <m:t>0</m:t>
                                   </m:r>
                                   <m:ctrlPr>
                                     <w:rPr>
                                       <w:rFonts w:ascii="Cambria Math" w:hAnsi="Cambria Math"/>
-                                      <w:sz w:val="16"/>
-                                      <w:szCs w:val="16"/>
+                                      <w:sz w:val="18"/>
+                                      <w:szCs w:val="18"/>
                                     </w:rPr>
                                   </m:ctrlPr>
                                 </m:sub>
@@ -16911,8 +17002,8 @@
                                   <m:r>
                                     <w:rPr>
                                       <w:rFonts w:ascii="Cambria Math" w:hAnsi="Cambria Math"/>
-                                      <w:sz w:val="16"/>
-                                      <w:szCs w:val="16"/>
+                                      <w:sz w:val="18"/>
+                                      <w:szCs w:val="18"/>
                                       <w:lang w:val="en-US"/>
                                     </w:rPr>
                                     <m:t>Y</m:t>
@@ -16924,8 +17015,8 @@
                                   <m:ctrlPr>
                                     <w:rPr>
                                       <w:rFonts w:ascii="Cambria Math" w:hAnsi="Cambria Math"/>
-                                      <w:sz w:val="16"/>
-                                      <w:szCs w:val="16"/>
+                                      <w:sz w:val="18"/>
+                                      <w:szCs w:val="18"/>
                                     </w:rPr>
                                   </m:ctrlPr>
                                 </m:fPr>
@@ -16933,8 +17024,8 @@
                                   <m:r>
                                     <w:rPr>
                                       <w:rFonts w:ascii="Cambria Math" w:hAnsi="Cambria Math"/>
-                                      <w:sz w:val="16"/>
-                                      <w:szCs w:val="16"/>
+                                      <w:sz w:val="18"/>
+                                      <w:szCs w:val="18"/>
                                     </w:rPr>
                                     <m:t>∂f</m:t>
                                   </m:r>
@@ -16943,8 +17034,8 @@
                                       <m:ctrlPr>
                                         <w:rPr>
                                           <w:rFonts w:ascii="Cambria Math" w:hAnsi="Cambria Math"/>
-                                          <w:sz w:val="16"/>
-                                          <w:szCs w:val="16"/>
+                                          <w:sz w:val="18"/>
+                                          <w:szCs w:val="18"/>
                                         </w:rPr>
                                       </m:ctrlPr>
                                     </m:dPr>
@@ -16955,8 +17046,8 @@
                                             <w:rPr>
                                               <w:rFonts w:ascii="Cambria Math" w:hAnsi="Cambria Math"/>
                                               <w:i/>
-                                              <w:sz w:val="16"/>
-                                              <w:szCs w:val="16"/>
+                                              <w:sz w:val="18"/>
+                                              <w:szCs w:val="18"/>
                                             </w:rPr>
                                           </m:ctrlPr>
                                         </m:sSubSupPr>
@@ -16964,8 +17055,8 @@
                                           <m:r>
                                             <w:rPr>
                                               <w:rFonts w:ascii="Cambria Math" w:hAnsi="Cambria Math"/>
-                                              <w:sz w:val="16"/>
-                                              <w:szCs w:val="16"/>
+                                              <w:sz w:val="18"/>
+                                              <w:szCs w:val="18"/>
                                             </w:rPr>
                                             <m:t>x</m:t>
                                           </m:r>
@@ -16974,8 +17065,8 @@
                                           <m:r>
                                             <w:rPr>
                                               <w:rFonts w:ascii="Cambria Math" w:hAnsi="Cambria Math"/>
-                                              <w:sz w:val="16"/>
-                                              <w:szCs w:val="16"/>
+                                              <w:sz w:val="18"/>
+                                              <w:szCs w:val="18"/>
                                             </w:rPr>
                                             <m:t>n</m:t>
                                           </m:r>
@@ -16984,8 +17075,8 @@
                                           <m:r>
                                             <w:rPr>
                                               <w:rFonts w:ascii="Cambria Math" w:hAnsi="Cambria Math"/>
-                                              <w:sz w:val="16"/>
-                                              <w:szCs w:val="16"/>
+                                              <w:sz w:val="18"/>
+                                              <w:szCs w:val="18"/>
                                             </w:rPr>
                                             <m:t>m</m:t>
                                           </m:r>
@@ -16997,8 +17088,8 @@
                                         </m:rPr>
                                         <w:rPr>
                                           <w:rFonts w:ascii="Cambria Math" w:hAnsi="Cambria Math"/>
-                                          <w:sz w:val="16"/>
-                                          <w:szCs w:val="16"/>
+                                          <w:sz w:val="18"/>
+                                          <w:szCs w:val="18"/>
                                         </w:rPr>
                                         <m:t>,</m:t>
                                       </m:r>
@@ -17008,8 +17099,8 @@
                                             <w:rPr>
                                               <w:rFonts w:ascii="Cambria Math" w:hAnsi="Cambria Math"/>
                                               <w:i/>
-                                              <w:sz w:val="16"/>
-                                              <w:szCs w:val="16"/>
+                                              <w:sz w:val="18"/>
+                                              <w:szCs w:val="18"/>
                                             </w:rPr>
                                           </m:ctrlPr>
                                         </m:sSubSupPr>
@@ -17017,8 +17108,8 @@
                                           <m:r>
                                             <w:rPr>
                                               <w:rFonts w:ascii="Cambria Math" w:hAnsi="Cambria Math"/>
-                                              <w:sz w:val="16"/>
-                                              <w:szCs w:val="16"/>
+                                              <w:sz w:val="18"/>
+                                              <w:szCs w:val="18"/>
                                             </w:rPr>
                                             <m:t>y</m:t>
                                           </m:r>
@@ -17027,8 +17118,8 @@
                                           <m:r>
                                             <w:rPr>
                                               <w:rFonts w:ascii="Cambria Math" w:hAnsi="Cambria Math"/>
-                                              <w:sz w:val="16"/>
-                                              <w:szCs w:val="16"/>
+                                              <w:sz w:val="18"/>
+                                              <w:szCs w:val="18"/>
                                             </w:rPr>
                                             <m:t>n</m:t>
                                           </m:r>
@@ -17037,8 +17128,8 @@
                                           <m:r>
                                             <w:rPr>
                                               <w:rFonts w:ascii="Cambria Math" w:hAnsi="Cambria Math"/>
-                                              <w:sz w:val="16"/>
-                                              <w:szCs w:val="16"/>
+                                              <w:sz w:val="18"/>
+                                              <w:szCs w:val="18"/>
                                             </w:rPr>
                                             <m:t>m</m:t>
                                           </m:r>
@@ -17050,8 +17141,8 @@
                                         </m:rPr>
                                         <w:rPr>
                                           <w:rFonts w:ascii="Cambria Math" w:hAnsi="Cambria Math"/>
-                                          <w:sz w:val="16"/>
-                                          <w:szCs w:val="16"/>
+                                          <w:sz w:val="18"/>
+                                          <w:szCs w:val="18"/>
                                         </w:rPr>
                                         <m:t>,</m:t>
                                       </m:r>
@@ -17061,8 +17152,8 @@
                                             <w:rPr>
                                               <w:rFonts w:ascii="Cambria Math" w:hAnsi="Cambria Math"/>
                                               <w:i/>
-                                              <w:sz w:val="16"/>
-                                              <w:szCs w:val="16"/>
+                                              <w:sz w:val="18"/>
+                                              <w:szCs w:val="18"/>
                                             </w:rPr>
                                           </m:ctrlPr>
                                         </m:sSubPr>
@@ -17070,16 +17161,16 @@
                                           <m:r>
                                             <w:rPr>
                                               <w:rFonts w:ascii="Cambria Math" w:hAnsi="Cambria Math"/>
-                                              <w:sz w:val="16"/>
-                                              <w:szCs w:val="16"/>
+                                              <w:sz w:val="18"/>
+                                              <w:szCs w:val="18"/>
                                             </w:rPr>
                                             <m:t>t</m:t>
                                           </m:r>
                                           <m:ctrlPr>
                                             <w:rPr>
                                               <w:rFonts w:ascii="Cambria Math" w:hAnsi="Cambria Math"/>
-                                              <w:sz w:val="16"/>
-                                              <w:szCs w:val="16"/>
+                                              <w:sz w:val="18"/>
+                                              <w:szCs w:val="18"/>
                                             </w:rPr>
                                           </m:ctrlPr>
                                         </m:e>
@@ -17087,8 +17178,8 @@
                                           <m:r>
                                             <w:rPr>
                                               <w:rFonts w:ascii="Cambria Math" w:hAnsi="Cambria Math"/>
-                                              <w:sz w:val="16"/>
-                                              <w:szCs w:val="16"/>
+                                              <w:sz w:val="18"/>
+                                              <w:szCs w:val="18"/>
                                             </w:rPr>
                                             <m:t>n</m:t>
                                           </m:r>
@@ -17101,8 +17192,8 @@
                                   <m:r>
                                     <w:rPr>
                                       <w:rFonts w:ascii="Cambria Math" w:hAnsi="Cambria Math"/>
-                                      <w:sz w:val="16"/>
-                                      <w:szCs w:val="16"/>
+                                      <w:sz w:val="18"/>
+                                      <w:szCs w:val="18"/>
                                     </w:rPr>
                                     <m:t>∂y</m:t>
                                   </m:r>
@@ -17114,8 +17205,8 @@
                                 </m:rPr>
                                 <w:rPr>
                                   <w:rFonts w:ascii="Cambria Math" w:hAnsi="Cambria Math"/>
-                                  <w:sz w:val="16"/>
-                                  <w:szCs w:val="16"/>
+                                  <w:sz w:val="18"/>
+                                  <w:szCs w:val="18"/>
                                 </w:rPr>
                                 <m:t>-</m:t>
                               </m:r>
@@ -17125,8 +17216,8 @@
                                     <w:rPr>
                                       <w:rFonts w:ascii="Cambria Math" w:hAnsi="Cambria Math"/>
                                       <w:i/>
-                                      <w:sz w:val="16"/>
-                                      <w:szCs w:val="16"/>
+                                      <w:sz w:val="18"/>
+                                      <w:szCs w:val="18"/>
                                     </w:rPr>
                                   </m:ctrlPr>
                                 </m:sSubPr>
@@ -17134,16 +17225,16 @@
                                   <m:r>
                                     <w:rPr>
                                       <w:rFonts w:ascii="Cambria Math" w:hAnsi="Cambria Math"/>
-                                      <w:sz w:val="16"/>
-                                      <w:szCs w:val="16"/>
+                                      <w:sz w:val="18"/>
+                                      <w:szCs w:val="18"/>
                                     </w:rPr>
                                     <m:t>h</m:t>
                                   </m:r>
                                   <m:ctrlPr>
                                     <w:rPr>
                                       <w:rFonts w:ascii="Cambria Math" w:hAnsi="Cambria Math"/>
-                                      <w:sz w:val="16"/>
-                                      <w:szCs w:val="16"/>
+                                      <w:sz w:val="18"/>
+                                      <w:szCs w:val="18"/>
                                     </w:rPr>
                                   </m:ctrlPr>
                                 </m:e>
@@ -17151,8 +17242,8 @@
                                   <m:r>
                                     <w:rPr>
                                       <w:rFonts w:ascii="Cambria Math" w:hAnsi="Cambria Math"/>
-                                      <w:sz w:val="16"/>
-                                      <w:szCs w:val="16"/>
+                                      <w:sz w:val="18"/>
+                                      <w:szCs w:val="18"/>
                                     </w:rPr>
                                     <m:t>n</m:t>
                                   </m:r>
@@ -17164,8 +17255,8 @@
                                     <w:rPr>
                                       <w:rFonts w:ascii="Cambria Math" w:hAnsi="Cambria Math"/>
                                       <w:i/>
-                                      <w:sz w:val="16"/>
-                                      <w:szCs w:val="16"/>
+                                      <w:sz w:val="18"/>
+                                      <w:szCs w:val="18"/>
                                       <w:lang w:val="en-US"/>
                                     </w:rPr>
                                   </m:ctrlPr>
@@ -17174,8 +17265,8 @@
                                   <m:r>
                                     <w:rPr>
                                       <w:rFonts w:ascii="Cambria Math" w:hAnsi="Cambria Math"/>
-                                      <w:sz w:val="16"/>
-                                      <w:szCs w:val="16"/>
+                                      <w:sz w:val="18"/>
+                                      <w:szCs w:val="18"/>
                                       <w:lang w:val="en-US"/>
                                     </w:rPr>
                                     <m:t>l</m:t>
@@ -17188,8 +17279,8 @@
                                     </m:rPr>
                                     <w:rPr>
                                       <w:rFonts w:ascii="Cambria Math" w:hAnsi="Cambria Math"/>
-                                      <w:sz w:val="16"/>
-                                      <w:szCs w:val="16"/>
+                                      <w:sz w:val="18"/>
+                                      <w:szCs w:val="18"/>
                                       <w:lang w:val="en-US"/>
                                     </w:rPr>
                                     <m:t>0</m:t>
@@ -17197,8 +17288,8 @@
                                   <m:ctrlPr>
                                     <w:rPr>
                                       <w:rFonts w:ascii="Cambria Math" w:hAnsi="Cambria Math"/>
-                                      <w:sz w:val="16"/>
-                                      <w:szCs w:val="16"/>
+                                      <w:sz w:val="18"/>
+                                      <w:szCs w:val="18"/>
                                       <w:lang w:val="en-US"/>
                                     </w:rPr>
                                   </m:ctrlPr>
@@ -17207,8 +17298,8 @@
                                   <m:r>
                                     <w:rPr>
                                       <w:rFonts w:ascii="Cambria Math" w:hAnsi="Cambria Math"/>
-                                      <w:sz w:val="16"/>
-                                      <w:szCs w:val="16"/>
+                                      <w:sz w:val="18"/>
+                                      <w:szCs w:val="18"/>
                                       <w:lang w:val="en-US"/>
                                     </w:rPr>
                                     <m:t>X</m:t>
@@ -17220,8 +17311,8 @@
                                   <m:ctrlPr>
                                     <w:rPr>
                                       <w:rFonts w:ascii="Cambria Math" w:hAnsi="Cambria Math"/>
-                                      <w:sz w:val="16"/>
-                                      <w:szCs w:val="16"/>
+                                      <w:sz w:val="18"/>
+                                      <w:szCs w:val="18"/>
                                     </w:rPr>
                                   </m:ctrlPr>
                                 </m:fPr>
@@ -17229,8 +17320,8 @@
                                   <m:r>
                                     <w:rPr>
                                       <w:rFonts w:ascii="Cambria Math" w:hAnsi="Cambria Math"/>
-                                      <w:sz w:val="16"/>
-                                      <w:szCs w:val="16"/>
+                                      <w:sz w:val="18"/>
+                                      <w:szCs w:val="18"/>
                                     </w:rPr>
                                     <m:t>∂f</m:t>
                                   </m:r>
@@ -17240,8 +17331,8 @@
                                     </m:rPr>
                                     <w:rPr>
                                       <w:rFonts w:ascii="Cambria Math" w:hAnsi="Cambria Math"/>
-                                      <w:sz w:val="16"/>
-                                      <w:szCs w:val="16"/>
+                                      <w:sz w:val="18"/>
+                                      <w:szCs w:val="18"/>
                                     </w:rPr>
                                     <m:t>(</m:t>
                                   </m:r>
@@ -17251,8 +17342,8 @@
                                         <w:rPr>
                                           <w:rFonts w:ascii="Cambria Math" w:hAnsi="Cambria Math"/>
                                           <w:i/>
-                                          <w:sz w:val="16"/>
-                                          <w:szCs w:val="16"/>
+                                          <w:sz w:val="18"/>
+                                          <w:szCs w:val="18"/>
                                         </w:rPr>
                                       </m:ctrlPr>
                                     </m:sSubSupPr>
@@ -17260,8 +17351,8 @@
                                       <m:r>
                                         <w:rPr>
                                           <w:rFonts w:ascii="Cambria Math" w:hAnsi="Cambria Math"/>
-                                          <w:sz w:val="16"/>
-                                          <w:szCs w:val="16"/>
+                                          <w:sz w:val="18"/>
+                                          <w:szCs w:val="18"/>
                                         </w:rPr>
                                         <m:t>x</m:t>
                                       </m:r>
@@ -17270,8 +17361,8 @@
                                       <m:r>
                                         <w:rPr>
                                           <w:rFonts w:ascii="Cambria Math" w:hAnsi="Cambria Math"/>
-                                          <w:sz w:val="16"/>
-                                          <w:szCs w:val="16"/>
+                                          <w:sz w:val="18"/>
+                                          <w:szCs w:val="18"/>
                                         </w:rPr>
                                         <m:t>n</m:t>
                                       </m:r>
@@ -17280,8 +17371,8 @@
                                       <m:r>
                                         <w:rPr>
                                           <w:rFonts w:ascii="Cambria Math" w:hAnsi="Cambria Math"/>
-                                          <w:sz w:val="16"/>
-                                          <w:szCs w:val="16"/>
+                                          <w:sz w:val="18"/>
+                                          <w:szCs w:val="18"/>
                                         </w:rPr>
                                         <m:t>m</m:t>
                                       </m:r>
@@ -17293,8 +17384,8 @@
                                     </m:rPr>
                                     <w:rPr>
                                       <w:rFonts w:ascii="Cambria Math" w:hAnsi="Cambria Math"/>
-                                      <w:sz w:val="16"/>
-                                      <w:szCs w:val="16"/>
+                                      <w:sz w:val="18"/>
+                                      <w:szCs w:val="18"/>
                                     </w:rPr>
                                     <m:t>,</m:t>
                                   </m:r>
@@ -17304,8 +17395,8 @@
                                         <w:rPr>
                                           <w:rFonts w:ascii="Cambria Math" w:hAnsi="Cambria Math"/>
                                           <w:i/>
-                                          <w:sz w:val="16"/>
-                                          <w:szCs w:val="16"/>
+                                          <w:sz w:val="18"/>
+                                          <w:szCs w:val="18"/>
                                         </w:rPr>
                                       </m:ctrlPr>
                                     </m:sSubSupPr>
@@ -17313,8 +17404,8 @@
                                       <m:r>
                                         <w:rPr>
                                           <w:rFonts w:ascii="Cambria Math" w:hAnsi="Cambria Math"/>
-                                          <w:sz w:val="16"/>
-                                          <w:szCs w:val="16"/>
+                                          <w:sz w:val="18"/>
+                                          <w:szCs w:val="18"/>
                                         </w:rPr>
                                         <m:t>y</m:t>
                                       </m:r>
@@ -17323,8 +17414,8 @@
                                       <m:r>
                                         <w:rPr>
                                           <w:rFonts w:ascii="Cambria Math" w:hAnsi="Cambria Math"/>
-                                          <w:sz w:val="16"/>
-                                          <w:szCs w:val="16"/>
+                                          <w:sz w:val="18"/>
+                                          <w:szCs w:val="18"/>
                                         </w:rPr>
                                         <m:t>n</m:t>
                                       </m:r>
@@ -17333,8 +17424,8 @@
                                       <m:r>
                                         <w:rPr>
                                           <w:rFonts w:ascii="Cambria Math" w:hAnsi="Cambria Math"/>
-                                          <w:sz w:val="16"/>
-                                          <w:szCs w:val="16"/>
+                                          <w:sz w:val="18"/>
+                                          <w:szCs w:val="18"/>
                                         </w:rPr>
                                         <m:t>m</m:t>
                                       </m:r>
@@ -17346,8 +17437,8 @@
                                     </m:rPr>
                                     <w:rPr>
                                       <w:rFonts w:ascii="Cambria Math" w:hAnsi="Cambria Math"/>
-                                      <w:sz w:val="16"/>
-                                      <w:szCs w:val="16"/>
+                                      <w:sz w:val="18"/>
+                                      <w:szCs w:val="18"/>
                                     </w:rPr>
                                     <m:t>,</m:t>
                                   </m:r>
@@ -17357,8 +17448,8 @@
                                         <w:rPr>
                                           <w:rFonts w:ascii="Cambria Math" w:hAnsi="Cambria Math"/>
                                           <w:i/>
-                                          <w:sz w:val="16"/>
-                                          <w:szCs w:val="16"/>
+                                          <w:sz w:val="18"/>
+                                          <w:szCs w:val="18"/>
                                         </w:rPr>
                                       </m:ctrlPr>
                                     </m:sSubPr>
@@ -17366,16 +17457,16 @@
                                       <m:r>
                                         <w:rPr>
                                           <w:rFonts w:ascii="Cambria Math" w:hAnsi="Cambria Math"/>
-                                          <w:sz w:val="16"/>
-                                          <w:szCs w:val="16"/>
+                                          <w:sz w:val="18"/>
+                                          <w:szCs w:val="18"/>
                                         </w:rPr>
                                         <m:t>t</m:t>
                                       </m:r>
                                       <m:ctrlPr>
                                         <w:rPr>
                                           <w:rFonts w:ascii="Cambria Math" w:hAnsi="Cambria Math"/>
-                                          <w:sz w:val="16"/>
-                                          <w:szCs w:val="16"/>
+                                          <w:sz w:val="18"/>
+                                          <w:szCs w:val="18"/>
                                         </w:rPr>
                                       </m:ctrlPr>
                                     </m:e>
@@ -17383,8 +17474,8 @@
                                       <m:r>
                                         <w:rPr>
                                           <w:rFonts w:ascii="Cambria Math" w:hAnsi="Cambria Math"/>
-                                          <w:sz w:val="16"/>
-                                          <w:szCs w:val="16"/>
+                                          <w:sz w:val="18"/>
+                                          <w:szCs w:val="18"/>
                                         </w:rPr>
                                         <m:t>n</m:t>
                                       </m:r>
@@ -17396,8 +17487,8 @@
                                     </m:rPr>
                                     <w:rPr>
                                       <w:rFonts w:ascii="Cambria Math" w:hAnsi="Cambria Math"/>
-                                      <w:sz w:val="16"/>
-                                      <w:szCs w:val="16"/>
+                                      <w:sz w:val="18"/>
+                                      <w:szCs w:val="18"/>
                                     </w:rPr>
                                     <m:t>)</m:t>
                                   </m:r>
@@ -17406,8 +17497,8 @@
                                   <m:r>
                                     <w:rPr>
                                       <w:rFonts w:ascii="Cambria Math" w:hAnsi="Cambria Math"/>
-                                      <w:sz w:val="16"/>
-                                      <w:szCs w:val="16"/>
+                                      <w:sz w:val="18"/>
+                                      <w:szCs w:val="18"/>
                                     </w:rPr>
                                     <m:t>∂x</m:t>
                                   </m:r>
@@ -17423,8 +17514,8 @@
                                     <w:rPr>
                                       <w:rFonts w:ascii="Cambria Math" w:hAnsi="Cambria Math"/>
                                       <w:i/>
-                                      <w:sz w:val="16"/>
-                                      <w:szCs w:val="16"/>
+                                      <w:sz w:val="18"/>
+                                      <w:szCs w:val="18"/>
                                     </w:rPr>
                                   </m:ctrlPr>
                                 </m:sSubSupPr>
@@ -17432,8 +17523,8 @@
                                   <m:r>
                                     <w:rPr>
                                       <w:rFonts w:ascii="Cambria Math" w:hAnsi="Cambria Math"/>
-                                      <w:sz w:val="16"/>
-                                      <w:szCs w:val="16"/>
+                                      <w:sz w:val="18"/>
+                                      <w:szCs w:val="18"/>
                                     </w:rPr>
                                     <m:t>l</m:t>
                                   </m:r>
@@ -17445,16 +17536,16 @@
                                     </m:rPr>
                                     <w:rPr>
                                       <w:rFonts w:ascii="Cambria Math" w:hAnsi="Cambria Math"/>
-                                      <w:sz w:val="16"/>
-                                      <w:szCs w:val="16"/>
+                                      <w:sz w:val="18"/>
+                                      <w:szCs w:val="18"/>
                                     </w:rPr>
                                     <m:t>0</m:t>
                                   </m:r>
                                   <m:ctrlPr>
                                     <w:rPr>
                                       <w:rFonts w:ascii="Cambria Math" w:hAnsi="Cambria Math"/>
-                                      <w:sz w:val="16"/>
-                                      <w:szCs w:val="16"/>
+                                      <w:sz w:val="18"/>
+                                      <w:szCs w:val="18"/>
                                     </w:rPr>
                                   </m:ctrlPr>
                                 </m:sub>
@@ -17462,8 +17553,8 @@
                                   <m:r>
                                     <w:rPr>
                                       <w:rFonts w:ascii="Cambria Math" w:hAnsi="Cambria Math"/>
-                                      <w:sz w:val="16"/>
-                                      <w:szCs w:val="16"/>
+                                      <w:sz w:val="18"/>
+                                      <w:szCs w:val="18"/>
                                     </w:rPr>
                                     <m:t>Y</m:t>
                                   </m:r>
@@ -17474,8 +17565,8 @@
                                   <m:ctrlPr>
                                     <w:rPr>
                                       <w:rFonts w:ascii="Cambria Math" w:hAnsi="Cambria Math"/>
-                                      <w:sz w:val="16"/>
-                                      <w:szCs w:val="16"/>
+                                      <w:sz w:val="18"/>
+                                      <w:szCs w:val="18"/>
                                     </w:rPr>
                                   </m:ctrlPr>
                                 </m:fPr>
@@ -17483,8 +17574,8 @@
                                   <m:r>
                                     <w:rPr>
                                       <w:rFonts w:ascii="Cambria Math" w:hAnsi="Cambria Math"/>
-                                      <w:sz w:val="16"/>
-                                      <w:szCs w:val="16"/>
+                                      <w:sz w:val="18"/>
+                                      <w:szCs w:val="18"/>
                                     </w:rPr>
                                     <m:t>∂g</m:t>
                                   </m:r>
@@ -17494,8 +17585,8 @@
                                     </m:rPr>
                                     <w:rPr>
                                       <w:rFonts w:ascii="Cambria Math" w:hAnsi="Cambria Math"/>
-                                      <w:sz w:val="16"/>
-                                      <w:szCs w:val="16"/>
+                                      <w:sz w:val="18"/>
+                                      <w:szCs w:val="18"/>
                                     </w:rPr>
                                     <m:t>(</m:t>
                                   </m:r>
@@ -17505,8 +17596,8 @@
                                         <w:rPr>
                                           <w:rFonts w:ascii="Cambria Math" w:hAnsi="Cambria Math"/>
                                           <w:i/>
-                                          <w:sz w:val="16"/>
-                                          <w:szCs w:val="16"/>
+                                          <w:sz w:val="18"/>
+                                          <w:szCs w:val="18"/>
                                         </w:rPr>
                                       </m:ctrlPr>
                                     </m:sSubSupPr>
@@ -17514,8 +17605,8 @@
                                       <m:r>
                                         <w:rPr>
                                           <w:rFonts w:ascii="Cambria Math" w:hAnsi="Cambria Math"/>
-                                          <w:sz w:val="16"/>
-                                          <w:szCs w:val="16"/>
+                                          <w:sz w:val="18"/>
+                                          <w:szCs w:val="18"/>
                                         </w:rPr>
                                         <m:t>x</m:t>
                                       </m:r>
@@ -17524,8 +17615,8 @@
                                       <m:r>
                                         <w:rPr>
                                           <w:rFonts w:ascii="Cambria Math" w:hAnsi="Cambria Math"/>
-                                          <w:sz w:val="16"/>
-                                          <w:szCs w:val="16"/>
+                                          <w:sz w:val="18"/>
+                                          <w:szCs w:val="18"/>
                                         </w:rPr>
                                         <m:t>n</m:t>
                                       </m:r>
@@ -17534,8 +17625,8 @@
                                       <m:r>
                                         <w:rPr>
                                           <w:rFonts w:ascii="Cambria Math" w:hAnsi="Cambria Math"/>
-                                          <w:sz w:val="16"/>
-                                          <w:szCs w:val="16"/>
+                                          <w:sz w:val="18"/>
+                                          <w:szCs w:val="18"/>
                                         </w:rPr>
                                         <m:t>m</m:t>
                                       </m:r>
@@ -17547,8 +17638,8 @@
                                     </m:rPr>
                                     <w:rPr>
                                       <w:rFonts w:ascii="Cambria Math" w:hAnsi="Cambria Math"/>
-                                      <w:sz w:val="16"/>
-                                      <w:szCs w:val="16"/>
+                                      <w:sz w:val="18"/>
+                                      <w:szCs w:val="18"/>
                                     </w:rPr>
                                     <m:t>,</m:t>
                                   </m:r>
@@ -17558,8 +17649,8 @@
                                         <w:rPr>
                                           <w:rFonts w:ascii="Cambria Math" w:hAnsi="Cambria Math"/>
                                           <w:i/>
-                                          <w:sz w:val="16"/>
-                                          <w:szCs w:val="16"/>
+                                          <w:sz w:val="18"/>
+                                          <w:szCs w:val="18"/>
                                         </w:rPr>
                                       </m:ctrlPr>
                                     </m:sSubSupPr>
@@ -17567,8 +17658,8 @@
                                       <m:r>
                                         <w:rPr>
                                           <w:rFonts w:ascii="Cambria Math" w:hAnsi="Cambria Math"/>
-                                          <w:sz w:val="16"/>
-                                          <w:szCs w:val="16"/>
+                                          <w:sz w:val="18"/>
+                                          <w:szCs w:val="18"/>
                                         </w:rPr>
                                         <m:t>y</m:t>
                                       </m:r>
@@ -17577,8 +17668,8 @@
                                       <m:r>
                                         <w:rPr>
                                           <w:rFonts w:ascii="Cambria Math" w:hAnsi="Cambria Math"/>
-                                          <w:sz w:val="16"/>
-                                          <w:szCs w:val="16"/>
+                                          <w:sz w:val="18"/>
+                                          <w:szCs w:val="18"/>
                                         </w:rPr>
                                         <m:t>n</m:t>
                                       </m:r>
@@ -17587,8 +17678,8 @@
                                       <m:r>
                                         <w:rPr>
                                           <w:rFonts w:ascii="Cambria Math" w:hAnsi="Cambria Math"/>
-                                          <w:sz w:val="16"/>
-                                          <w:szCs w:val="16"/>
+                                          <w:sz w:val="18"/>
+                                          <w:szCs w:val="18"/>
                                         </w:rPr>
                                         <m:t>m</m:t>
                                       </m:r>
@@ -17600,8 +17691,8 @@
                                     </m:rPr>
                                     <w:rPr>
                                       <w:rFonts w:ascii="Cambria Math" w:hAnsi="Cambria Math"/>
-                                      <w:sz w:val="16"/>
-                                      <w:szCs w:val="16"/>
+                                      <w:sz w:val="18"/>
+                                      <w:szCs w:val="18"/>
                                     </w:rPr>
                                     <m:t>,</m:t>
                                   </m:r>
@@ -17611,8 +17702,8 @@
                                         <w:rPr>
                                           <w:rFonts w:ascii="Cambria Math" w:hAnsi="Cambria Math"/>
                                           <w:i/>
-                                          <w:sz w:val="16"/>
-                                          <w:szCs w:val="16"/>
+                                          <w:sz w:val="18"/>
+                                          <w:szCs w:val="18"/>
                                         </w:rPr>
                                       </m:ctrlPr>
                                     </m:sSubPr>
@@ -17620,16 +17711,16 @@
                                       <m:r>
                                         <w:rPr>
                                           <w:rFonts w:ascii="Cambria Math" w:hAnsi="Cambria Math"/>
-                                          <w:sz w:val="16"/>
-                                          <w:szCs w:val="16"/>
+                                          <w:sz w:val="18"/>
+                                          <w:szCs w:val="18"/>
                                         </w:rPr>
                                         <m:t>t</m:t>
                                       </m:r>
                                       <m:ctrlPr>
                                         <w:rPr>
                                           <w:rFonts w:ascii="Cambria Math" w:hAnsi="Cambria Math"/>
-                                          <w:sz w:val="16"/>
-                                          <w:szCs w:val="16"/>
+                                          <w:sz w:val="18"/>
+                                          <w:szCs w:val="18"/>
                                         </w:rPr>
                                       </m:ctrlPr>
                                     </m:e>
@@ -17637,8 +17728,8 @@
                                       <m:r>
                                         <w:rPr>
                                           <w:rFonts w:ascii="Cambria Math" w:hAnsi="Cambria Math"/>
-                                          <w:sz w:val="16"/>
-                                          <w:szCs w:val="16"/>
+                                          <w:sz w:val="18"/>
+                                          <w:szCs w:val="18"/>
                                         </w:rPr>
                                         <m:t>n</m:t>
                                       </m:r>
@@ -17650,8 +17741,8 @@
                                     </m:rPr>
                                     <w:rPr>
                                       <w:rFonts w:ascii="Cambria Math" w:hAnsi="Cambria Math"/>
-                                      <w:sz w:val="16"/>
-                                      <w:szCs w:val="16"/>
+                                      <w:sz w:val="18"/>
+                                      <w:szCs w:val="18"/>
                                     </w:rPr>
                                     <m:t>)</m:t>
                                   </m:r>
@@ -17660,8 +17751,8 @@
                                   <m:r>
                                     <w:rPr>
                                       <w:rFonts w:ascii="Cambria Math" w:hAnsi="Cambria Math"/>
-                                      <w:sz w:val="16"/>
-                                      <w:szCs w:val="16"/>
+                                      <w:sz w:val="18"/>
+                                      <w:szCs w:val="18"/>
                                     </w:rPr>
                                     <m:t>∂y</m:t>
                                   </m:r>
@@ -17673,8 +17764,8 @@
                                 </m:rPr>
                                 <w:rPr>
                                   <w:rFonts w:ascii="Cambria Math" w:hAnsi="Cambria Math"/>
-                                  <w:sz w:val="16"/>
-                                  <w:szCs w:val="16"/>
+                                  <w:sz w:val="18"/>
+                                  <w:szCs w:val="18"/>
                                 </w:rPr>
                                 <m:t>+</m:t>
                               </m:r>
@@ -17684,8 +17775,8 @@
                                     <w:rPr>
                                       <w:rFonts w:ascii="Cambria Math" w:hAnsi="Cambria Math"/>
                                       <w:i/>
-                                      <w:sz w:val="16"/>
-                                      <w:szCs w:val="16"/>
+                                      <w:sz w:val="18"/>
+                                      <w:szCs w:val="18"/>
                                     </w:rPr>
                                   </m:ctrlPr>
                                 </m:sSubSupPr>
@@ -17693,8 +17784,8 @@
                                   <m:r>
                                     <w:rPr>
                                       <w:rFonts w:ascii="Cambria Math" w:hAnsi="Cambria Math"/>
-                                      <w:sz w:val="16"/>
-                                      <w:szCs w:val="16"/>
+                                      <w:sz w:val="18"/>
+                                      <w:szCs w:val="18"/>
                                     </w:rPr>
                                     <m:t>l</m:t>
                                   </m:r>
@@ -17706,16 +17797,16 @@
                                     </m:rPr>
                                     <w:rPr>
                                       <w:rFonts w:ascii="Cambria Math" w:hAnsi="Cambria Math"/>
-                                      <w:sz w:val="16"/>
-                                      <w:szCs w:val="16"/>
+                                      <w:sz w:val="18"/>
+                                      <w:szCs w:val="18"/>
                                     </w:rPr>
                                     <m:t>0</m:t>
                                   </m:r>
                                   <m:ctrlPr>
                                     <w:rPr>
                                       <w:rFonts w:ascii="Cambria Math" w:hAnsi="Cambria Math"/>
-                                      <w:sz w:val="16"/>
-                                      <w:szCs w:val="16"/>
+                                      <w:sz w:val="18"/>
+                                      <w:szCs w:val="18"/>
                                     </w:rPr>
                                   </m:ctrlPr>
                                 </m:sub>
@@ -17723,8 +17814,8 @@
                                   <m:r>
                                     <w:rPr>
                                       <w:rFonts w:ascii="Cambria Math" w:hAnsi="Cambria Math"/>
-                                      <w:sz w:val="16"/>
-                                      <w:szCs w:val="16"/>
+                                      <w:sz w:val="18"/>
+                                      <w:szCs w:val="18"/>
                                     </w:rPr>
                                     <m:t>X</m:t>
                                   </m:r>
@@ -17735,8 +17826,8 @@
                                   <m:ctrlPr>
                                     <w:rPr>
                                       <w:rFonts w:ascii="Cambria Math" w:hAnsi="Cambria Math"/>
-                                      <w:sz w:val="16"/>
-                                      <w:szCs w:val="16"/>
+                                      <w:sz w:val="18"/>
+                                      <w:szCs w:val="18"/>
                                     </w:rPr>
                                   </m:ctrlPr>
                                 </m:fPr>
@@ -17744,8 +17835,8 @@
                                   <m:r>
                                     <w:rPr>
                                       <w:rFonts w:ascii="Cambria Math" w:hAnsi="Cambria Math"/>
-                                      <w:sz w:val="16"/>
-                                      <w:szCs w:val="16"/>
+                                      <w:sz w:val="18"/>
+                                      <w:szCs w:val="18"/>
                                     </w:rPr>
                                     <m:t>∂g</m:t>
                                   </m:r>
@@ -17755,8 +17846,8 @@
                                     </m:rPr>
                                     <w:rPr>
                                       <w:rFonts w:ascii="Cambria Math" w:hAnsi="Cambria Math"/>
-                                      <w:sz w:val="16"/>
-                                      <w:szCs w:val="16"/>
+                                      <w:sz w:val="18"/>
+                                      <w:szCs w:val="18"/>
                                     </w:rPr>
                                     <m:t>(</m:t>
                                   </m:r>
@@ -17766,8 +17857,8 @@
                                         <w:rPr>
                                           <w:rFonts w:ascii="Cambria Math" w:hAnsi="Cambria Math"/>
                                           <w:i/>
-                                          <w:sz w:val="16"/>
-                                          <w:szCs w:val="16"/>
+                                          <w:sz w:val="18"/>
+                                          <w:szCs w:val="18"/>
                                         </w:rPr>
                                       </m:ctrlPr>
                                     </m:sSubSupPr>
@@ -17775,8 +17866,8 @@
                                       <m:r>
                                         <w:rPr>
                                           <w:rFonts w:ascii="Cambria Math" w:hAnsi="Cambria Math"/>
-                                          <w:sz w:val="16"/>
-                                          <w:szCs w:val="16"/>
+                                          <w:sz w:val="18"/>
+                                          <w:szCs w:val="18"/>
                                         </w:rPr>
                                         <m:t>x</m:t>
                                       </m:r>
@@ -17785,8 +17876,8 @@
                                       <m:r>
                                         <w:rPr>
                                           <w:rFonts w:ascii="Cambria Math" w:hAnsi="Cambria Math"/>
-                                          <w:sz w:val="16"/>
-                                          <w:szCs w:val="16"/>
+                                          <w:sz w:val="18"/>
+                                          <w:szCs w:val="18"/>
                                         </w:rPr>
                                         <m:t>n</m:t>
                                       </m:r>
@@ -17795,8 +17886,8 @@
                                       <m:r>
                                         <w:rPr>
                                           <w:rFonts w:ascii="Cambria Math" w:hAnsi="Cambria Math"/>
-                                          <w:sz w:val="16"/>
-                                          <w:szCs w:val="16"/>
+                                          <w:sz w:val="18"/>
+                                          <w:szCs w:val="18"/>
                                         </w:rPr>
                                         <m:t>m</m:t>
                                       </m:r>
@@ -17808,8 +17899,8 @@
                                     </m:rPr>
                                     <w:rPr>
                                       <w:rFonts w:ascii="Cambria Math" w:hAnsi="Cambria Math"/>
-                                      <w:sz w:val="16"/>
-                                      <w:szCs w:val="16"/>
+                                      <w:sz w:val="18"/>
+                                      <w:szCs w:val="18"/>
                                     </w:rPr>
                                     <m:t>,</m:t>
                                   </m:r>
@@ -17819,8 +17910,8 @@
                                         <w:rPr>
                                           <w:rFonts w:ascii="Cambria Math" w:hAnsi="Cambria Math"/>
                                           <w:i/>
-                                          <w:sz w:val="16"/>
-                                          <w:szCs w:val="16"/>
+                                          <w:sz w:val="18"/>
+                                          <w:szCs w:val="18"/>
                                         </w:rPr>
                                       </m:ctrlPr>
                                     </m:sSubSupPr>
@@ -17828,8 +17919,8 @@
                                       <m:r>
                                         <w:rPr>
                                           <w:rFonts w:ascii="Cambria Math" w:hAnsi="Cambria Math"/>
-                                          <w:sz w:val="16"/>
-                                          <w:szCs w:val="16"/>
+                                          <w:sz w:val="18"/>
+                                          <w:szCs w:val="18"/>
                                         </w:rPr>
                                         <m:t>y</m:t>
                                       </m:r>
@@ -17838,8 +17929,8 @@
                                       <m:r>
                                         <w:rPr>
                                           <w:rFonts w:ascii="Cambria Math" w:hAnsi="Cambria Math"/>
-                                          <w:sz w:val="16"/>
-                                          <w:szCs w:val="16"/>
+                                          <w:sz w:val="18"/>
+                                          <w:szCs w:val="18"/>
                                         </w:rPr>
                                         <m:t>n</m:t>
                                       </m:r>
@@ -17848,8 +17939,8 @@
                                       <m:r>
                                         <w:rPr>
                                           <w:rFonts w:ascii="Cambria Math" w:hAnsi="Cambria Math"/>
-                                          <w:sz w:val="16"/>
-                                          <w:szCs w:val="16"/>
+                                          <w:sz w:val="18"/>
+                                          <w:szCs w:val="18"/>
                                         </w:rPr>
                                         <m:t>m</m:t>
                                       </m:r>
@@ -17861,8 +17952,8 @@
                                     </m:rPr>
                                     <w:rPr>
                                       <w:rFonts w:ascii="Cambria Math" w:hAnsi="Cambria Math"/>
-                                      <w:sz w:val="16"/>
-                                      <w:szCs w:val="16"/>
+                                      <w:sz w:val="18"/>
+                                      <w:szCs w:val="18"/>
                                     </w:rPr>
                                     <m:t>,</m:t>
                                   </m:r>
@@ -17872,8 +17963,8 @@
                                         <w:rPr>
                                           <w:rFonts w:ascii="Cambria Math" w:hAnsi="Cambria Math"/>
                                           <w:i/>
-                                          <w:sz w:val="16"/>
-                                          <w:szCs w:val="16"/>
+                                          <w:sz w:val="18"/>
+                                          <w:szCs w:val="18"/>
                                         </w:rPr>
                                       </m:ctrlPr>
                                     </m:sSubPr>
@@ -17881,16 +17972,16 @@
                                       <m:r>
                                         <w:rPr>
                                           <w:rFonts w:ascii="Cambria Math" w:hAnsi="Cambria Math"/>
-                                          <w:sz w:val="16"/>
-                                          <w:szCs w:val="16"/>
+                                          <w:sz w:val="18"/>
+                                          <w:szCs w:val="18"/>
                                         </w:rPr>
                                         <m:t>t</m:t>
                                       </m:r>
                                       <m:ctrlPr>
                                         <w:rPr>
                                           <w:rFonts w:ascii="Cambria Math" w:hAnsi="Cambria Math"/>
-                                          <w:sz w:val="16"/>
-                                          <w:szCs w:val="16"/>
+                                          <w:sz w:val="18"/>
+                                          <w:szCs w:val="18"/>
                                         </w:rPr>
                                       </m:ctrlPr>
                                     </m:e>
@@ -17898,8 +17989,8 @@
                                       <m:r>
                                         <w:rPr>
                                           <w:rFonts w:ascii="Cambria Math" w:hAnsi="Cambria Math"/>
-                                          <w:sz w:val="16"/>
-                                          <w:szCs w:val="16"/>
+                                          <w:sz w:val="18"/>
+                                          <w:szCs w:val="18"/>
                                         </w:rPr>
                                         <m:t>n</m:t>
                                       </m:r>
@@ -17911,8 +18002,8 @@
                                     </m:rPr>
                                     <w:rPr>
                                       <w:rFonts w:ascii="Cambria Math" w:hAnsi="Cambria Math"/>
-                                      <w:sz w:val="16"/>
-                                      <w:szCs w:val="16"/>
+                                      <w:sz w:val="18"/>
+                                      <w:szCs w:val="18"/>
                                     </w:rPr>
                                     <m:t>)</m:t>
                                   </m:r>
@@ -17921,8 +18012,8 @@
                                   <m:r>
                                     <w:rPr>
                                       <w:rFonts w:ascii="Cambria Math" w:hAnsi="Cambria Math"/>
-                                      <w:sz w:val="16"/>
-                                      <w:szCs w:val="16"/>
+                                      <w:sz w:val="18"/>
+                                      <w:szCs w:val="18"/>
                                     </w:rPr>
                                     <m:t>∂x</m:t>
                                   </m:r>
@@ -17941,8 +18032,8 @@
                       </m:rPr>
                       <w:rPr>
                         <w:rFonts w:ascii="Cambria Math" w:hAnsi="Cambria Math"/>
-                        <w:sz w:val="16"/>
-                        <w:szCs w:val="16"/>
+                        <w:sz w:val="18"/>
+                        <w:szCs w:val="18"/>
                       </w:rPr>
                       <m:t>-1</m:t>
                     </m:r>
@@ -17955,8 +18046,8 @@
                     <m:ctrlPr>
                       <w:rPr>
                         <w:rFonts w:ascii="Cambria Math" w:hAnsi="Cambria Math"/>
-                        <w:sz w:val="16"/>
-                        <w:szCs w:val="16"/>
+                        <w:sz w:val="18"/>
+                        <w:szCs w:val="18"/>
                       </w:rPr>
                     </m:ctrlPr>
                   </m:dPr>
@@ -17974,8 +18065,8 @@
                         <m:ctrlPr>
                           <w:rPr>
                             <w:rFonts w:ascii="Cambria Math" w:hAnsi="Cambria Math"/>
-                            <w:sz w:val="16"/>
-                            <w:szCs w:val="16"/>
+                            <w:sz w:val="18"/>
+                            <w:szCs w:val="18"/>
                           </w:rPr>
                         </m:ctrlPr>
                       </m:mPr>
@@ -17987,8 +18078,8 @@
                                 <w:rPr>
                                   <w:rFonts w:ascii="Cambria Math" w:hAnsi="Cambria Math"/>
                                   <w:i/>
-                                  <w:sz w:val="16"/>
-                                  <w:szCs w:val="16"/>
+                                  <w:sz w:val="18"/>
+                                  <w:szCs w:val="18"/>
                                 </w:rPr>
                               </m:ctrlPr>
                             </m:sSubPr>
@@ -17996,8 +18087,8 @@
                               <m:r>
                                 <w:rPr>
                                   <w:rFonts w:ascii="Cambria Math" w:hAnsi="Cambria Math"/>
-                                  <w:sz w:val="16"/>
-                                  <w:szCs w:val="16"/>
+                                  <w:sz w:val="18"/>
+                                  <w:szCs w:val="18"/>
                                 </w:rPr>
                                 <m:t>h</m:t>
                               </m:r>
@@ -18006,8 +18097,8 @@
                               <m:r>
                                 <w:rPr>
                                   <w:rFonts w:ascii="Cambria Math" w:hAnsi="Cambria Math"/>
-                                  <w:sz w:val="16"/>
-                                  <w:szCs w:val="16"/>
+                                  <w:sz w:val="18"/>
+                                  <w:szCs w:val="18"/>
                                   <w:lang w:val="en-US"/>
                                 </w:rPr>
                                 <m:t>n</m:t>
@@ -18017,8 +18108,8 @@
                           <m:r>
                             <w:rPr>
                               <w:rFonts w:ascii="Cambria Math" w:hAnsi="Cambria Math"/>
-                              <w:sz w:val="16"/>
-                              <w:szCs w:val="16"/>
+                              <w:sz w:val="18"/>
+                              <w:szCs w:val="18"/>
                             </w:rPr>
                             <m:t>f</m:t>
                           </m:r>
@@ -18027,8 +18118,8 @@
                               <m:ctrlPr>
                                 <w:rPr>
                                   <w:rFonts w:ascii="Cambria Math" w:hAnsi="Cambria Math"/>
-                                  <w:sz w:val="16"/>
-                                  <w:szCs w:val="16"/>
+                                  <w:sz w:val="18"/>
+                                  <w:szCs w:val="18"/>
                                 </w:rPr>
                               </m:ctrlPr>
                             </m:dPr>
@@ -18039,8 +18130,8 @@
                                     <w:rPr>
                                       <w:rFonts w:ascii="Cambria Math" w:hAnsi="Cambria Math"/>
                                       <w:i/>
-                                      <w:sz w:val="16"/>
-                                      <w:szCs w:val="16"/>
+                                      <w:sz w:val="18"/>
+                                      <w:szCs w:val="18"/>
                                     </w:rPr>
                                   </m:ctrlPr>
                                 </m:sSubSupPr>
@@ -18048,8 +18139,8 @@
                                   <m:r>
                                     <w:rPr>
                                       <w:rFonts w:ascii="Cambria Math" w:hAnsi="Cambria Math"/>
-                                      <w:sz w:val="16"/>
-                                      <w:szCs w:val="16"/>
+                                      <w:sz w:val="18"/>
+                                      <w:szCs w:val="18"/>
                                     </w:rPr>
                                     <m:t>x</m:t>
                                   </m:r>
@@ -18058,8 +18149,8 @@
                                   <m:r>
                                     <w:rPr>
                                       <w:rFonts w:ascii="Cambria Math" w:hAnsi="Cambria Math"/>
-                                      <w:sz w:val="16"/>
-                                      <w:szCs w:val="16"/>
+                                      <w:sz w:val="18"/>
+                                      <w:szCs w:val="18"/>
                                     </w:rPr>
                                     <m:t>n</m:t>
                                   </m:r>
@@ -18068,8 +18159,8 @@
                                   <m:r>
                                     <w:rPr>
                                       <w:rFonts w:ascii="Cambria Math" w:hAnsi="Cambria Math"/>
-                                      <w:sz w:val="16"/>
-                                      <w:szCs w:val="16"/>
+                                      <w:sz w:val="18"/>
+                                      <w:szCs w:val="18"/>
                                     </w:rPr>
                                     <m:t>m</m:t>
                                   </m:r>
@@ -18081,8 +18172,8 @@
                                 </m:rPr>
                                 <w:rPr>
                                   <w:rFonts w:ascii="Cambria Math" w:hAnsi="Cambria Math"/>
-                                  <w:sz w:val="16"/>
-                                  <w:szCs w:val="16"/>
+                                  <w:sz w:val="18"/>
+                                  <w:szCs w:val="18"/>
                                 </w:rPr>
                                 <m:t>,</m:t>
                               </m:r>
@@ -18092,8 +18183,8 @@
                                     <w:rPr>
                                       <w:rFonts w:ascii="Cambria Math" w:hAnsi="Cambria Math"/>
                                       <w:i/>
-                                      <w:sz w:val="16"/>
-                                      <w:szCs w:val="16"/>
+                                      <w:sz w:val="18"/>
+                                      <w:szCs w:val="18"/>
                                     </w:rPr>
                                   </m:ctrlPr>
                                 </m:sSubSupPr>
@@ -18101,8 +18192,8 @@
                                   <m:r>
                                     <w:rPr>
                                       <w:rFonts w:ascii="Cambria Math" w:hAnsi="Cambria Math"/>
-                                      <w:sz w:val="16"/>
-                                      <w:szCs w:val="16"/>
+                                      <w:sz w:val="18"/>
+                                      <w:szCs w:val="18"/>
                                     </w:rPr>
                                     <m:t>y</m:t>
                                   </m:r>
@@ -18111,8 +18202,8 @@
                                   <m:r>
                                     <w:rPr>
                                       <w:rFonts w:ascii="Cambria Math" w:hAnsi="Cambria Math"/>
-                                      <w:sz w:val="16"/>
-                                      <w:szCs w:val="16"/>
+                                      <w:sz w:val="18"/>
+                                      <w:szCs w:val="18"/>
                                     </w:rPr>
                                     <m:t>n</m:t>
                                   </m:r>
@@ -18121,8 +18212,8 @@
                                   <m:r>
                                     <w:rPr>
                                       <w:rFonts w:ascii="Cambria Math" w:hAnsi="Cambria Math"/>
-                                      <w:sz w:val="16"/>
-                                      <w:szCs w:val="16"/>
+                                      <w:sz w:val="18"/>
+                                      <w:szCs w:val="18"/>
                                     </w:rPr>
                                     <m:t>m</m:t>
                                   </m:r>
@@ -18134,8 +18225,8 @@
                                 </m:rPr>
                                 <w:rPr>
                                   <w:rFonts w:ascii="Cambria Math" w:hAnsi="Cambria Math"/>
-                                  <w:sz w:val="16"/>
-                                  <w:szCs w:val="16"/>
+                                  <w:sz w:val="18"/>
+                                  <w:szCs w:val="18"/>
                                 </w:rPr>
                                 <m:t>,</m:t>
                               </m:r>
@@ -18145,8 +18236,8 @@
                                     <w:rPr>
                                       <w:rFonts w:ascii="Cambria Math" w:hAnsi="Cambria Math"/>
                                       <w:i/>
-                                      <w:sz w:val="16"/>
-                                      <w:szCs w:val="16"/>
+                                      <w:sz w:val="18"/>
+                                      <w:szCs w:val="18"/>
                                     </w:rPr>
                                   </m:ctrlPr>
                                 </m:sSubPr>
@@ -18154,16 +18245,16 @@
                                   <m:r>
                                     <w:rPr>
                                       <w:rFonts w:ascii="Cambria Math" w:hAnsi="Cambria Math"/>
-                                      <w:sz w:val="16"/>
-                                      <w:szCs w:val="16"/>
+                                      <w:sz w:val="18"/>
+                                      <w:szCs w:val="18"/>
                                     </w:rPr>
                                     <m:t>t</m:t>
                                   </m:r>
                                   <m:ctrlPr>
                                     <w:rPr>
                                       <w:rFonts w:ascii="Cambria Math" w:hAnsi="Cambria Math"/>
-                                      <w:sz w:val="16"/>
-                                      <w:szCs w:val="16"/>
+                                      <w:sz w:val="18"/>
+                                      <w:szCs w:val="18"/>
                                     </w:rPr>
                                   </m:ctrlPr>
                                 </m:e>
@@ -18171,8 +18262,8 @@
                                   <m:r>
                                     <w:rPr>
                                       <w:rFonts w:ascii="Cambria Math" w:hAnsi="Cambria Math"/>
-                                      <w:sz w:val="16"/>
-                                      <w:szCs w:val="16"/>
+                                      <w:sz w:val="18"/>
+                                      <w:szCs w:val="18"/>
                                     </w:rPr>
                                     <m:t>n</m:t>
                                   </m:r>
@@ -18186,8 +18277,8 @@
                             </m:rPr>
                             <w:rPr>
                               <w:rFonts w:ascii="Cambria Math" w:hAnsi="Cambria Math"/>
-                              <w:sz w:val="16"/>
-                              <w:szCs w:val="16"/>
+                              <w:sz w:val="18"/>
+                              <w:szCs w:val="18"/>
                             </w:rPr>
                             <m:t>-</m:t>
                           </m:r>
@@ -18197,8 +18288,8 @@
                                 <w:rPr>
                                   <w:rFonts w:ascii="Cambria Math" w:hAnsi="Cambria Math"/>
                                   <w:i/>
-                                  <w:sz w:val="16"/>
-                                  <w:szCs w:val="16"/>
+                                  <w:sz w:val="18"/>
+                                  <w:szCs w:val="18"/>
                                 </w:rPr>
                               </m:ctrlPr>
                             </m:sSubPr>
@@ -18206,16 +18297,16 @@
                               <m:r>
                                 <w:rPr>
                                   <w:rFonts w:ascii="Cambria Math" w:hAnsi="Cambria Math"/>
-                                  <w:sz w:val="16"/>
-                                  <w:szCs w:val="16"/>
+                                  <w:sz w:val="18"/>
+                                  <w:szCs w:val="18"/>
                                 </w:rPr>
                                 <m:t>h</m:t>
                               </m:r>
                               <m:ctrlPr>
                                 <w:rPr>
                                   <w:rFonts w:ascii="Cambria Math" w:hAnsi="Cambria Math"/>
-                                  <w:sz w:val="16"/>
-                                  <w:szCs w:val="16"/>
+                                  <w:sz w:val="18"/>
+                                  <w:szCs w:val="18"/>
                                 </w:rPr>
                               </m:ctrlPr>
                             </m:e>
@@ -18223,8 +18314,8 @@
                               <m:r>
                                 <w:rPr>
                                   <w:rFonts w:ascii="Cambria Math" w:hAnsi="Cambria Math"/>
-                                  <w:sz w:val="16"/>
-                                  <w:szCs w:val="16"/>
+                                  <w:sz w:val="18"/>
+                                  <w:szCs w:val="18"/>
                                 </w:rPr>
                                 <m:t>n</m:t>
                               </m:r>
@@ -18235,8 +18326,8 @@
                               <m:ctrlPr>
                                 <w:rPr>
                                   <w:rFonts w:ascii="Cambria Math" w:hAnsi="Cambria Math"/>
-                                  <w:sz w:val="16"/>
-                                  <w:szCs w:val="16"/>
+                                  <w:sz w:val="18"/>
+                                  <w:szCs w:val="18"/>
                                 </w:rPr>
                               </m:ctrlPr>
                             </m:sSubSupPr>
@@ -18247,8 +18338,8 @@
                                   <m:ctrlPr>
                                     <w:rPr>
                                       <w:rFonts w:ascii="Cambria Math" w:hAnsi="Cambria Math"/>
-                                      <w:sz w:val="16"/>
-                                      <w:szCs w:val="16"/>
+                                      <w:sz w:val="18"/>
+                                      <w:szCs w:val="18"/>
                                     </w:rPr>
                                   </m:ctrlPr>
                                 </m:accPr>
@@ -18256,8 +18347,8 @@
                                   <m:r>
                                     <w:rPr>
                                       <w:rFonts w:ascii="Cambria Math" w:hAnsi="Cambria Math"/>
-                                      <w:sz w:val="16"/>
-                                      <w:szCs w:val="16"/>
+                                      <w:sz w:val="18"/>
+                                      <w:szCs w:val="18"/>
                                     </w:rPr>
                                     <m:t>y</m:t>
                                   </m:r>
@@ -18268,8 +18359,8 @@
                               <m:r>
                                 <w:rPr>
                                   <w:rFonts w:ascii="Cambria Math" w:hAnsi="Cambria Math"/>
-                                  <w:sz w:val="16"/>
-                                  <w:szCs w:val="16"/>
+                                  <w:sz w:val="18"/>
+                                  <w:szCs w:val="18"/>
                                 </w:rPr>
                                 <m:t>n</m:t>
                               </m:r>
@@ -18281,8 +18372,8 @@
                                 </m:rPr>
                                 <w:rPr>
                                   <w:rFonts w:ascii="Cambria Math" w:hAnsi="Cambria Math"/>
-                                  <w:sz w:val="16"/>
-                                  <w:szCs w:val="16"/>
+                                  <w:sz w:val="18"/>
+                                  <w:szCs w:val="18"/>
                                 </w:rPr>
                                 <m:t>0</m:t>
                               </m:r>
@@ -18294,8 +18385,8 @@
                             </m:rPr>
                             <w:rPr>
                               <w:rFonts w:ascii="Cambria Math" w:hAnsi="Cambria Math"/>
-                              <w:sz w:val="16"/>
-                              <w:szCs w:val="16"/>
+                              <w:sz w:val="18"/>
+                              <w:szCs w:val="18"/>
                             </w:rPr>
                             <m:t>-</m:t>
                           </m:r>
@@ -18304,8 +18395,8 @@
                               <m:ctrlPr>
                                 <w:rPr>
                                   <w:rFonts w:ascii="Cambria Math" w:hAnsi="Cambria Math"/>
-                                  <w:sz w:val="16"/>
-                                  <w:szCs w:val="16"/>
+                                  <w:sz w:val="18"/>
+                                  <w:szCs w:val="18"/>
                                 </w:rPr>
                               </m:ctrlPr>
                             </m:sSubSupPr>
@@ -18313,8 +18404,8 @@
                               <m:r>
                                 <w:rPr>
                                   <w:rFonts w:ascii="Cambria Math" w:hAnsi="Cambria Math"/>
-                                  <w:sz w:val="16"/>
-                                  <w:szCs w:val="16"/>
+                                  <w:sz w:val="18"/>
+                                  <w:szCs w:val="18"/>
                                 </w:rPr>
                                 <m:t>e</m:t>
                               </m:r>
@@ -18323,8 +18414,8 @@
                               <m:r>
                                 <w:rPr>
                                   <w:rFonts w:ascii="Cambria Math" w:hAnsi="Cambria Math"/>
-                                  <w:sz w:val="16"/>
-                                  <w:szCs w:val="16"/>
+                                  <w:sz w:val="18"/>
+                                  <w:szCs w:val="18"/>
                                 </w:rPr>
                                 <m:t>yn</m:t>
                               </m:r>
@@ -18333,8 +18424,8 @@
                               <m:r>
                                 <w:rPr>
                                   <w:rFonts w:ascii="Cambria Math" w:hAnsi="Cambria Math"/>
-                                  <w:sz w:val="16"/>
-                                  <w:szCs w:val="16"/>
+                                  <w:sz w:val="18"/>
+                                  <w:szCs w:val="18"/>
                                 </w:rPr>
                                 <m:t>m</m:t>
                               </m:r>
@@ -18350,16 +18441,16 @@
                             </m:rPr>
                             <w:rPr>
                               <w:rFonts w:ascii="Cambria Math" w:hAnsi="Cambria Math"/>
-                              <w:sz w:val="16"/>
-                              <w:szCs w:val="16"/>
+                              <w:sz w:val="18"/>
+                              <w:szCs w:val="18"/>
                             </w:rPr>
                             <m:t>-</m:t>
                           </m:r>
                           <m:r>
                             <w:rPr>
                               <w:rFonts w:ascii="Cambria Math" w:hAnsi="Cambria Math"/>
-                              <w:sz w:val="16"/>
-                              <w:szCs w:val="16"/>
+                              <w:sz w:val="18"/>
+                              <w:szCs w:val="18"/>
                             </w:rPr>
                             <m:t>g</m:t>
                           </m:r>
@@ -18369,8 +18460,8 @@
                             </m:rPr>
                             <w:rPr>
                               <w:rFonts w:ascii="Cambria Math" w:hAnsi="Cambria Math"/>
-                              <w:sz w:val="16"/>
-                              <w:szCs w:val="16"/>
+                              <w:sz w:val="18"/>
+                              <w:szCs w:val="18"/>
                             </w:rPr>
                             <m:t>(</m:t>
                           </m:r>
@@ -18380,8 +18471,8 @@
                                 <w:rPr>
                                   <w:rFonts w:ascii="Cambria Math" w:hAnsi="Cambria Math"/>
                                   <w:i/>
-                                  <w:sz w:val="16"/>
-                                  <w:szCs w:val="16"/>
+                                  <w:sz w:val="18"/>
+                                  <w:szCs w:val="18"/>
                                 </w:rPr>
                               </m:ctrlPr>
                             </m:sSubSupPr>
@@ -18389,8 +18480,8 @@
                               <m:r>
                                 <w:rPr>
                                   <w:rFonts w:ascii="Cambria Math" w:hAnsi="Cambria Math"/>
-                                  <w:sz w:val="16"/>
-                                  <w:szCs w:val="16"/>
+                                  <w:sz w:val="18"/>
+                                  <w:szCs w:val="18"/>
                                 </w:rPr>
                                 <m:t>x</m:t>
                               </m:r>
@@ -18399,8 +18490,8 @@
                               <m:r>
                                 <w:rPr>
                                   <w:rFonts w:ascii="Cambria Math" w:hAnsi="Cambria Math"/>
-                                  <w:sz w:val="16"/>
-                                  <w:szCs w:val="16"/>
+                                  <w:sz w:val="18"/>
+                                  <w:szCs w:val="18"/>
                                 </w:rPr>
                                 <m:t>n</m:t>
                               </m:r>
@@ -18409,8 +18500,8 @@
                               <m:r>
                                 <w:rPr>
                                   <w:rFonts w:ascii="Cambria Math" w:hAnsi="Cambria Math"/>
-                                  <w:sz w:val="16"/>
-                                  <w:szCs w:val="16"/>
+                                  <w:sz w:val="18"/>
+                                  <w:szCs w:val="18"/>
                                 </w:rPr>
                                 <m:t>m</m:t>
                               </m:r>
@@ -18422,8 +18513,8 @@
                             </m:rPr>
                             <w:rPr>
                               <w:rFonts w:ascii="Cambria Math" w:hAnsi="Cambria Math"/>
-                              <w:sz w:val="16"/>
-                              <w:szCs w:val="16"/>
+                              <w:sz w:val="18"/>
+                              <w:szCs w:val="18"/>
                             </w:rPr>
                             <m:t>,</m:t>
                           </m:r>
@@ -18433,8 +18524,8 @@
                                 <w:rPr>
                                   <w:rFonts w:ascii="Cambria Math" w:hAnsi="Cambria Math"/>
                                   <w:i/>
-                                  <w:sz w:val="16"/>
-                                  <w:szCs w:val="16"/>
+                                  <w:sz w:val="18"/>
+                                  <w:szCs w:val="18"/>
                                 </w:rPr>
                               </m:ctrlPr>
                             </m:sSubSupPr>
@@ -18442,8 +18533,8 @@
                               <m:r>
                                 <w:rPr>
                                   <w:rFonts w:ascii="Cambria Math" w:hAnsi="Cambria Math"/>
-                                  <w:sz w:val="16"/>
-                                  <w:szCs w:val="16"/>
+                                  <w:sz w:val="18"/>
+                                  <w:szCs w:val="18"/>
                                 </w:rPr>
                                 <m:t>y</m:t>
                               </m:r>
@@ -18452,8 +18543,8 @@
                               <m:r>
                                 <w:rPr>
                                   <w:rFonts w:ascii="Cambria Math" w:hAnsi="Cambria Math"/>
-                                  <w:sz w:val="16"/>
-                                  <w:szCs w:val="16"/>
+                                  <w:sz w:val="18"/>
+                                  <w:szCs w:val="18"/>
                                 </w:rPr>
                                 <m:t>n</m:t>
                               </m:r>
@@ -18462,8 +18553,8 @@
                               <m:r>
                                 <w:rPr>
                                   <w:rFonts w:ascii="Cambria Math" w:hAnsi="Cambria Math"/>
-                                  <w:sz w:val="16"/>
-                                  <w:szCs w:val="16"/>
+                                  <w:sz w:val="18"/>
+                                  <w:szCs w:val="18"/>
                                 </w:rPr>
                                 <m:t>m</m:t>
                               </m:r>
@@ -18475,8 +18566,8 @@
                             </m:rPr>
                             <w:rPr>
                               <w:rFonts w:ascii="Cambria Math" w:hAnsi="Cambria Math"/>
-                              <w:sz w:val="16"/>
-                              <w:szCs w:val="16"/>
+                              <w:sz w:val="18"/>
+                              <w:szCs w:val="18"/>
                             </w:rPr>
                             <m:t>,</m:t>
                           </m:r>
@@ -18486,8 +18577,8 @@
                                 <w:rPr>
                                   <w:rFonts w:ascii="Cambria Math" w:hAnsi="Cambria Math"/>
                                   <w:i/>
-                                  <w:sz w:val="16"/>
-                                  <w:szCs w:val="16"/>
+                                  <w:sz w:val="18"/>
+                                  <w:szCs w:val="18"/>
                                 </w:rPr>
                               </m:ctrlPr>
                             </m:sSubPr>
@@ -18495,16 +18586,16 @@
                               <m:r>
                                 <w:rPr>
                                   <w:rFonts w:ascii="Cambria Math" w:hAnsi="Cambria Math"/>
-                                  <w:sz w:val="16"/>
-                                  <w:szCs w:val="16"/>
+                                  <w:sz w:val="18"/>
+                                  <w:szCs w:val="18"/>
                                 </w:rPr>
                                 <m:t>t</m:t>
                               </m:r>
                               <m:ctrlPr>
                                 <w:rPr>
                                   <w:rFonts w:ascii="Cambria Math" w:hAnsi="Cambria Math"/>
-                                  <w:sz w:val="16"/>
-                                  <w:szCs w:val="16"/>
+                                  <w:sz w:val="18"/>
+                                  <w:szCs w:val="18"/>
                                 </w:rPr>
                               </m:ctrlPr>
                             </m:e>
@@ -18512,8 +18603,8 @@
                               <m:r>
                                 <w:rPr>
                                   <w:rFonts w:ascii="Cambria Math" w:hAnsi="Cambria Math"/>
-                                  <w:sz w:val="16"/>
-                                  <w:szCs w:val="16"/>
+                                  <w:sz w:val="18"/>
+                                  <w:szCs w:val="18"/>
                                 </w:rPr>
                                 <m:t>n</m:t>
                               </m:r>
@@ -18525,8 +18616,8 @@
                             </m:rPr>
                             <w:rPr>
                               <w:rFonts w:ascii="Cambria Math" w:hAnsi="Cambria Math"/>
-                              <w:sz w:val="16"/>
-                              <w:szCs w:val="16"/>
+                              <w:sz w:val="18"/>
+                              <w:szCs w:val="18"/>
                             </w:rPr>
                             <m:t>)</m:t>
                           </m:r>
@@ -18541,11 +18632,12 @@
         </w:tc>
         <w:tc>
           <w:tcPr>
-            <w:tcW w:w="1282" w:type="dxa"/>
+            <w:tcW w:w="981" w:type="dxa"/>
             <w:vAlign w:val="center"/>
           </w:tcPr>
           <w:p>
             <w:pPr>
+              <w:ind w:firstLine="0"/>
               <w:jc w:val="right"/>
             </w:pPr>
             <w:bookmarkStart w:id="16" w:name="_Ref7360605"/>
@@ -18598,7 +18690,26 @@
         </w:rPr>
       </w:pPr>
       <w:r>
-        <w:t xml:space="preserve">После завершения итерационного процесса векторы </w:t>
+        <w:lastRenderedPageBreak/>
+        <w:t xml:space="preserve">После </w:t>
+      </w:r>
+      <w:r>
+        <w:t xml:space="preserve">того как </w:t>
+      </w:r>
+      <w:r>
+        <w:t>итерационн</w:t>
+      </w:r>
+      <w:r>
+        <w:t>ый</w:t>
+      </w:r>
+      <w:r>
+        <w:t xml:space="preserve"> процесс</w:t>
+      </w:r>
+      <w:r>
+        <w:t xml:space="preserve"> сойдется</w:t>
+      </w:r>
+      <w:r>
+        <w:t xml:space="preserve"> векторы </w:t>
       </w:r>
       <w:proofErr w:type="spellStart"/>
       <w:proofErr w:type="gramStart"/>
@@ -19351,7 +19462,19 @@
     </w:p>
     <w:p>
       <w:r>
-        <w:t>При оценке погрешности удобно использовать индивидуальные характеристики для каждой из компонент решения. Для этого вводится вектор взвешенных погрешностей:</w:t>
+        <w:t xml:space="preserve">При оценке погрешности </w:t>
+      </w:r>
+      <w:r>
+        <w:t xml:space="preserve">принято </w:t>
+      </w:r>
+      <w:r>
+        <w:t xml:space="preserve">использовать индивидуальные характеристики для каждой из компонент решения. Для этого вводится </w:t>
+      </w:r>
+      <w:r>
+        <w:t>взвешивающий в</w:t>
+      </w:r>
+      <w:r>
+        <w:t>ектор:</w:t>
       </w:r>
     </w:p>
     <w:tbl>
@@ -20611,6 +20734,7 @@
         </w:rPr>
       </w:pPr>
       <w:r>
+        <w:lastRenderedPageBreak/>
         <w:t xml:space="preserve">На рисунке приведено сравнение шага интегрирования ПК </w:t>
       </w:r>
       <w:r>
@@ -20694,7 +20818,6 @@
         </w:rPr>
       </w:pPr>
       <w:r>
-        <w:lastRenderedPageBreak/>
         <w:drawing>
           <wp:inline distT="0" distB="0" distL="0" distR="0" wp14:anchorId="29C283F9" wp14:editId="5754841C">
             <wp:extent cx="5940425" cy="2506980"/>
@@ -20733,8 +20856,8 @@
       <w:r>
         <w:drawing>
           <wp:inline distT="0" distB="0" distL="0" distR="0" wp14:anchorId="69630079" wp14:editId="69ADB620">
-            <wp:extent cx="5940425" cy="2517140"/>
-            <wp:effectExtent l="0" t="0" r="3175" b="0"/>
+            <wp:extent cx="5043225" cy="1963435"/>
+            <wp:effectExtent l="0" t="0" r="5080" b="0"/>
             <wp:docPr id="5" name="Диаграмма 5"/>
             <wp:cNvGraphicFramePr/>
             <a:graphic xmlns:a="http://schemas.openxmlformats.org/drawingml/2006/main">
@@ -20748,90 +20871,16 @@
     </w:p>
     <w:p>
       <w:pPr>
+        <w:pStyle w:val="a8"/>
         <w:rPr>
           <w:rFonts w:eastAsiaTheme="minorEastAsia"/>
         </w:rPr>
       </w:pPr>
       <w:r>
-        <w:rPr>
-          <w:rFonts w:eastAsiaTheme="minorEastAsia"/>
-        </w:rPr>
-        <w:t xml:space="preserve">В быстрой фазе процесса </w:t>
-      </w:r>
-      <w:r>
-        <w:rPr>
-          <w:rFonts w:eastAsiaTheme="minorEastAsia"/>
-        </w:rPr>
-        <w:t xml:space="preserve">0.5-2.5с </w:t>
-      </w:r>
-      <w:r>
-        <w:rPr>
-          <w:rFonts w:eastAsiaTheme="minorEastAsia"/>
-        </w:rPr>
-        <w:t xml:space="preserve">оба метода </w:t>
-      </w:r>
-      <w:r>
-        <w:rPr>
-          <w:rFonts w:eastAsiaTheme="minorEastAsia"/>
-        </w:rPr>
-        <w:t xml:space="preserve">интегрирования </w:t>
-      </w:r>
-      <w:r>
-        <w:rPr>
-          <w:rFonts w:eastAsiaTheme="minorEastAsia"/>
-        </w:rPr>
-        <w:t xml:space="preserve">работают с </w:t>
-      </w:r>
-      <w:r>
-        <w:rPr>
-          <w:rFonts w:eastAsiaTheme="minorEastAsia"/>
-        </w:rPr>
-        <w:t>близкими значениями шага</w:t>
-      </w:r>
-      <w:r>
-        <w:rPr>
-          <w:rFonts w:eastAsiaTheme="minorEastAsia"/>
-        </w:rPr>
-        <w:t>.</w:t>
-      </w:r>
-      <w:r>
-        <w:rPr>
-          <w:rFonts w:eastAsiaTheme="minorEastAsia"/>
-        </w:rPr>
-        <w:t xml:space="preserve"> </w:t>
-      </w:r>
-      <w:r>
-        <w:rPr>
-          <w:rFonts w:eastAsiaTheme="minorEastAsia"/>
-        </w:rPr>
-        <w:t xml:space="preserve">Неявный метод не может иметь преимущества при интенсивной динамике по всем компонентам. Кроме того, схема интегрирования </w:t>
-      </w:r>
-      <w:r>
-        <w:rPr>
-          <w:rFonts w:eastAsiaTheme="minorEastAsia"/>
-          <w:lang w:val="en-US"/>
-        </w:rPr>
-        <w:t>RUSTab</w:t>
-      </w:r>
-      <w:r>
-        <w:rPr>
-          <w:rFonts w:eastAsiaTheme="minorEastAsia"/>
-        </w:rPr>
-        <w:t xml:space="preserve"> не контролирует локальную ошибку по алгебраическим переменным напрямую, в отличие от схемы прототипа, который одинаково контролирует все переменные состояния.</w:t>
-      </w:r>
-    </w:p>
-    <w:p>
-      <w:pPr>
-        <w:pStyle w:val="a8"/>
-        <w:rPr>
-          <w:rFonts w:eastAsiaTheme="minorEastAsia"/>
-        </w:rPr>
-      </w:pPr>
-      <w:r>
         <w:drawing>
-          <wp:inline distT="0" distB="0" distL="0" distR="0" wp14:anchorId="342FC8CA" wp14:editId="2836C1E7">
-            <wp:extent cx="5783721" cy="2440270"/>
-            <wp:effectExtent l="0" t="0" r="7620" b="0"/>
+          <wp:inline distT="0" distB="0" distL="0" distR="0" wp14:anchorId="3DC012F9" wp14:editId="0CA4A29E">
+            <wp:extent cx="4925418" cy="2164789"/>
+            <wp:effectExtent l="0" t="0" r="8890" b="6985"/>
             <wp:docPr id="1" name="Диаграмма 1"/>
             <wp:cNvGraphicFramePr/>
             <a:graphic xmlns:a="http://schemas.openxmlformats.org/drawingml/2006/main">
@@ -20853,7 +20902,87 @@
         <w:rPr>
           <w:rFonts w:eastAsiaTheme="minorEastAsia"/>
         </w:rPr>
+        <w:t xml:space="preserve">В быстрой фазе процесса </w:t>
+      </w:r>
+      <w:r>
+        <w:rPr>
+          <w:rFonts w:eastAsiaTheme="minorEastAsia"/>
+        </w:rPr>
+        <w:t xml:space="preserve">0.5-2.5с </w:t>
+      </w:r>
+      <w:r>
+        <w:rPr>
+          <w:rFonts w:eastAsiaTheme="minorEastAsia"/>
+        </w:rPr>
+        <w:t xml:space="preserve">оба метода </w:t>
+      </w:r>
+      <w:r>
+        <w:rPr>
+          <w:rFonts w:eastAsiaTheme="minorEastAsia"/>
+        </w:rPr>
+        <w:t xml:space="preserve">интегрирования </w:t>
+      </w:r>
+      <w:r>
+        <w:rPr>
+          <w:rFonts w:eastAsiaTheme="minorEastAsia"/>
+        </w:rPr>
+        <w:t xml:space="preserve">работают с </w:t>
+      </w:r>
+      <w:r>
+        <w:rPr>
+          <w:rFonts w:eastAsiaTheme="minorEastAsia"/>
+        </w:rPr>
+        <w:t>близкими значениями шага</w:t>
+      </w:r>
+      <w:r>
+        <w:rPr>
+          <w:rFonts w:eastAsiaTheme="minorEastAsia"/>
+        </w:rPr>
+        <w:t>.</w:t>
+      </w:r>
+      <w:r>
+        <w:rPr>
+          <w:rFonts w:eastAsiaTheme="minorEastAsia"/>
+        </w:rPr>
+        <w:t xml:space="preserve"> </w:t>
+      </w:r>
+      <w:r>
+        <w:rPr>
+          <w:rFonts w:eastAsiaTheme="minorEastAsia"/>
+        </w:rPr>
+        <w:t xml:space="preserve">Неявный метод не может иметь преимущества при интенсивной динамике по всем компонентам. Кроме того, схема интегрирования </w:t>
+      </w:r>
+      <w:r>
+        <w:rPr>
+          <w:rFonts w:eastAsiaTheme="minorEastAsia"/>
+          <w:lang w:val="en-US"/>
+        </w:rPr>
+        <w:t>RUSTab</w:t>
+      </w:r>
+      <w:r>
+        <w:rPr>
+          <w:rFonts w:eastAsiaTheme="minorEastAsia"/>
+        </w:rPr>
+        <w:t xml:space="preserve"> не контролирует локальную ошибку </w:t>
+      </w:r>
+      <w:r>
+        <w:rPr>
+          <w:rFonts w:eastAsiaTheme="minorEastAsia"/>
+        </w:rPr>
         <w:lastRenderedPageBreak/>
+        <w:t>по алгебраическим переменным напрямую, в отличие от схемы прототипа, который одинаково контролирует все переменные состояния.</w:t>
+      </w:r>
+    </w:p>
+    <w:p>
+      <w:pPr>
+        <w:rPr>
+          <w:rFonts w:eastAsiaTheme="minorEastAsia"/>
+        </w:rPr>
+      </w:pPr>
+      <w:r>
+        <w:rPr>
+          <w:rFonts w:eastAsiaTheme="minorEastAsia"/>
+        </w:rPr>
         <w:t xml:space="preserve"> </w:t>
       </w:r>
       <w:r>
@@ -21067,6 +21196,20 @@
       </w:r>
     </w:p>
     <w:p>
+      <w:pPr>
+        <w:pStyle w:val="2"/>
+        <w:rPr>
+          <w:rFonts w:eastAsiaTheme="minorEastAsia"/>
+        </w:rPr>
+      </w:pPr>
+      <w:r>
+        <w:rPr>
+          <w:rFonts w:eastAsiaTheme="minorEastAsia"/>
+        </w:rPr>
+        <w:t>Процесс интегрирования</w:t>
+      </w:r>
+    </w:p>
+    <w:p>
       <w:r>
         <w:t xml:space="preserve">Рассмотренные выше методы и схема интегрирования предполагают, что СДАУ постоянна. При расчете ЭМПП это условие невыполнимо, так как значительная часть функций не являются гладкими на всей области определения из-за ограничений или </w:t>
       </w:r>
@@ -21080,7 +21223,159 @@
         <w:t>ый</w:t>
       </w:r>
       <w:r>
-        <w:t xml:space="preserve"> характер. Кроме того, для моделирования возмущений часть уравнений системы приходится модифицировать. В наиболее сложных случаях меняется даже размерность системы. Поэтому полноценный алгоритм расчета ЭМПП </w:t>
+        <w:t xml:space="preserve"> характер. Кроме того, для моделирования возмущений часть уравнений системы приходится модифицировать. В </w:t>
+      </w:r>
+      <w:r>
+        <w:t xml:space="preserve">некоторых </w:t>
+      </w:r>
+      <w:r>
+        <w:t xml:space="preserve">случаях меняется </w:t>
+      </w:r>
+      <w:r>
+        <w:t xml:space="preserve">и </w:t>
+      </w:r>
+      <w:r>
+        <w:t xml:space="preserve">размерность системы. </w:t>
+      </w:r>
+      <w:r>
+        <w:t xml:space="preserve">Задачи, в которых </w:t>
+      </w:r>
+      <w:r>
+        <w:fldChar w:fldCharType="begin"/>
+      </w:r>
+      <w:r>
+        <w:instrText xml:space="preserve"> REF _Ref7139843 \h </w:instrText>
+      </w:r>
+      <w:r>
+        <w:fldChar w:fldCharType="separate"/>
+      </w:r>
+      <w:r>
+        <w:t>(</w:t>
+      </w:r>
+      <w:r>
+        <w:rPr>
+          <w:noProof/>
+        </w:rPr>
+        <w:t>2</w:t>
+      </w:r>
+      <w:r>
+        <w:t>)</w:t>
+      </w:r>
+      <w:r>
+        <w:fldChar w:fldCharType="end"/>
+      </w:r>
+      <w:r>
+        <w:t xml:space="preserve"> не является постоянной выделены в отдельных класс </w:t>
+      </w:r>
+      <w:r>
+        <w:rPr>
+          <w:lang w:val="en-US"/>
+        </w:rPr>
+        <w:t>DSAR</w:t>
+      </w:r>
+      <w:r>
+        <w:t xml:space="preserve"> – </w:t>
+      </w:r>
+      <w:r>
+        <w:rPr>
+          <w:lang w:val="en-US"/>
+        </w:rPr>
+        <w:t>Differential</w:t>
+      </w:r>
+      <w:r>
+        <w:t xml:space="preserve"> </w:t>
+      </w:r>
+      <w:r>
+        <w:rPr>
+          <w:lang w:val="en-US"/>
+        </w:rPr>
+        <w:t>Switched</w:t>
+      </w:r>
+      <w:r>
+        <w:t xml:space="preserve"> </w:t>
+      </w:r>
+      <w:r>
+        <w:rPr>
+          <w:lang w:val="en-US"/>
+        </w:rPr>
+        <w:t>Algebraic</w:t>
+      </w:r>
+      <w:r>
+        <w:t xml:space="preserve"> </w:t>
+      </w:r>
+      <w:r>
+        <w:rPr>
+          <w:lang w:val="en-US"/>
+        </w:rPr>
+        <w:t>and</w:t>
+      </w:r>
+      <w:r>
+        <w:t xml:space="preserve"> </w:t>
+      </w:r>
+      <w:r>
+        <w:rPr>
+          <w:lang w:val="en-US"/>
+        </w:rPr>
+        <w:t>State</w:t>
+      </w:r>
+      <w:r>
+        <w:t xml:space="preserve"> </w:t>
+      </w:r>
+      <w:r>
+        <w:rPr>
+          <w:lang w:val="en-US"/>
+        </w:rPr>
+        <w:t>Reset</w:t>
+      </w:r>
+      <w:r>
+        <w:t xml:space="preserve"> </w:t>
+      </w:r>
+      <w:r>
+        <w:rPr>
+          <w:lang w:val="en-US"/>
+        </w:rPr>
+        <w:t>equations</w:t>
+      </w:r>
+      <w:r>
+        <w:t xml:space="preserve">. </w:t>
+      </w:r>
+      <w:r>
+        <w:t xml:space="preserve">Аналогом термина для нашей практики, по-видимому, может служить «дискретная СДАУ». </w:t>
+      </w:r>
+      <w:r>
+        <w:t xml:space="preserve">Очевидный метод решения таких задач: интегрирование последовательности непрерывных СДАУ. </w:t>
+      </w:r>
+      <w:r>
+        <w:t>Проблемы</w:t>
+      </w:r>
+      <w:r>
+        <w:t>,</w:t>
+      </w:r>
+      <w:r>
+        <w:t xml:space="preserve"> которые возникают при решении таких задач</w:t>
+      </w:r>
+      <w:r>
+        <w:t>,</w:t>
+      </w:r>
+      <w:r>
+        <w:t xml:space="preserve"> состоят в организации перехода от одной непрерывной системы к другой в строго опр</w:t>
+      </w:r>
+      <w:r>
+        <w:t xml:space="preserve">еделенные моменты времени с </w:t>
+      </w:r>
+      <w:r>
+        <w:t xml:space="preserve">расчетом </w:t>
+      </w:r>
+      <w:r>
+        <w:t>совместных начальных условий интегрирования следующей системы. Последняя проблема не является тривиальной, так как нелинейность и наличие дискретных элементов делают возможным множество решений при переходе от одной системы к другой. Гарантировать единственность решения в данной ситуации невозможно, но за счет дополнительной информации, доступной в ретроспективе расчета и задаваемой в моделях, неоднозначность решения, как правило, удается разрешить путем формализованного выбора наиболее правдоподобного решения.</w:t>
+      </w:r>
+    </w:p>
+    <w:p>
+      <w:r>
+        <w:t xml:space="preserve">Таким образом, </w:t>
+      </w:r>
+      <w:r>
+        <w:t xml:space="preserve">полноценный алгоритм расчета ЭМПП </w:t>
       </w:r>
       <w:r>
         <w:t xml:space="preserve">должен </w:t>
@@ -21309,7 +21604,31 @@
         <w:t xml:space="preserve">). </w:t>
       </w:r>
       <w:r>
-        <w:t xml:space="preserve">События первой группы вводятся в моменты времени, которые известны до начала расчета ЭМПП. К ним относятся события сценария расчета: ввод возмущений и завершение расчета на заданном времени. Условные события возникают при определенном сочетании параметров модели и время их ввода (а часто и необходимость ввода) требуется определять в процессе расчета. Примерами условных событий </w:t>
+        <w:t xml:space="preserve">События первой группы вводятся в моменты времени, которые известны до начала расчета ЭМПП. К ним относятся события сценария расчета: ввод возмущений и завершение расчета </w:t>
+      </w:r>
+      <w:r>
+        <w:t>в</w:t>
+      </w:r>
+      <w:r>
+        <w:t xml:space="preserve"> заданно</w:t>
+      </w:r>
+      <w:r>
+        <w:t>е</w:t>
+      </w:r>
+      <w:r>
+        <w:t xml:space="preserve"> времен</w:t>
+      </w:r>
+      <w:r>
+        <w:t>я</w:t>
+      </w:r>
+      <w:r>
+        <w:t xml:space="preserve">. Условные события возникают при определенном сочетании параметров модели и время их ввода (а часто и </w:t>
+      </w:r>
+      <w:r>
+        <w:t xml:space="preserve">саму </w:t>
+      </w:r>
+      <w:r>
+        <w:t xml:space="preserve">необходимость ввода) требуется определять в процессе расчета. Примерами условных событий </w:t>
       </w:r>
       <w:r>
         <w:t>являются</w:t>
@@ -21325,6 +21644,7 @@
         </w:rPr>
       </w:pPr>
       <w:r>
+        <w:lastRenderedPageBreak/>
         <w:t xml:space="preserve">Обработка события в процессе интегрирования вне зависимости от принадлежности к группе условных или безусловных выполняется одинаково, при условии что определен момент времени ввода </w:t>
       </w:r>
       <w:proofErr w:type="gramStart"/>
@@ -23320,6 +23640,7 @@
             <w:pPr>
               <w:jc w:val="right"/>
             </w:pPr>
+            <w:bookmarkStart w:id="18" w:name="_Ref7638284"/>
             <w:r>
               <w:t>(</w:t>
             </w:r>
@@ -23356,6 +23677,7 @@
             <w:r>
               <w:t>)</w:t>
             </w:r>
+            <w:bookmarkEnd w:id="18"/>
           </w:p>
         </w:tc>
       </w:tr>
@@ -23985,21 +24307,7 @@
         <w:rPr>
           <w:rFonts w:eastAsiaTheme="minorEastAsia"/>
         </w:rPr>
-        <w:t xml:space="preserve"> определ</w:t>
-      </w:r>
-      <w:proofErr w:type="spellStart"/>
-      <w:r>
-        <w:rPr>
-          <w:rFonts w:eastAsiaTheme="minorEastAsia"/>
-        </w:rPr>
-        <w:t>ить</w:t>
-      </w:r>
-      <w:proofErr w:type="spellEnd"/>
-      <w:r>
-        <w:rPr>
-          <w:rFonts w:eastAsiaTheme="minorEastAsia"/>
-        </w:rPr>
-        <w:t xml:space="preserve"> </w:t>
+        <w:t xml:space="preserve"> определить </w:t>
       </w:r>
       <m:oMath>
         <m:sSub>
@@ -24097,6 +24405,7 @@
         </w:rPr>
       </w:pPr>
       <w:r>
+        <w:lastRenderedPageBreak/>
         <w:t>Для функций, знак которых изменился,</w:t>
       </w:r>
       <w:r>
@@ -24212,7 +24521,7 @@
         <w:t xml:space="preserve"> </w:t>
       </w:r>
       <w:r>
-        <w:t xml:space="preserve">Так как используемая схема интегрирования </w:t>
+        <w:t xml:space="preserve">Так как используемая схема </w:t>
       </w:r>
       <w:r>
         <w:t>основана на многошаговом метод</w:t>
@@ -24259,106 +24568,40 @@
         <w:rPr>
           <w:rFonts w:eastAsiaTheme="minorEastAsia"/>
         </w:rPr>
-        <w:t xml:space="preserve"> для</w:t>
+        <w:t xml:space="preserve"> доступен</w:t>
       </w:r>
       <w:proofErr w:type="gramEnd"/>
       <w:r>
         <w:rPr>
           <w:rFonts w:eastAsiaTheme="minorEastAsia"/>
         </w:rPr>
+        <w:t xml:space="preserve"> вектор </w:t>
+      </w:r>
+      <w:proofErr w:type="spellStart"/>
+      <w:r>
+        <w:rPr>
+          <w:rFonts w:eastAsiaTheme="minorEastAsia"/>
+        </w:rPr>
+        <w:t>Нордсика</w:t>
+      </w:r>
+      <w:proofErr w:type="spellEnd"/>
+      <w:r>
+        <w:rPr>
+          <w:rFonts w:eastAsiaTheme="minorEastAsia"/>
+        </w:rPr>
+        <w:t xml:space="preserve"> порядка до 2</w:t>
+      </w:r>
+      <w:r>
+        <w:rPr>
+          <w:rFonts w:eastAsiaTheme="minorEastAsia"/>
+        </w:rPr>
+        <w:t xml:space="preserve"> для всех переменных, в том числе и для алгебраических:</w:t>
+      </w:r>
+      <w:r>
+        <w:rPr>
+          <w:rFonts w:eastAsiaTheme="minorEastAsia"/>
+        </w:rPr>
         <w:t xml:space="preserve"> </w:t>
-      </w:r>
-      <m:oMath>
-        <m:sSub>
-          <m:sSubPr>
-            <m:ctrlPr>
-              <w:rPr>
-                <w:rFonts w:ascii="Cambria Math" w:eastAsiaTheme="minorEastAsia" w:hAnsi="Cambria Math"/>
-                <w:i/>
-              </w:rPr>
-            </m:ctrlPr>
-          </m:sSubPr>
-          <m:e>
-            <m:r>
-              <w:rPr>
-                <w:rFonts w:ascii="Cambria Math" w:eastAsiaTheme="minorEastAsia" w:hAnsi="Cambria Math"/>
-              </w:rPr>
-              <m:t>c</m:t>
-            </m:r>
-          </m:e>
-          <m:sub>
-            <m:r>
-              <w:rPr>
-                <w:rFonts w:ascii="Cambria Math" w:eastAsiaTheme="minorEastAsia" w:hAnsi="Cambria Math"/>
-              </w:rPr>
-              <m:t>j</m:t>
-            </m:r>
-          </m:sub>
-        </m:sSub>
-        <m:r>
-          <w:rPr>
-            <w:rFonts w:ascii="Cambria Math" w:eastAsiaTheme="minorEastAsia" w:hAnsi="Cambria Math"/>
-          </w:rPr>
-          <m:t>(</m:t>
-        </m:r>
-        <m:sSub>
-          <m:sSubPr>
-            <m:ctrlPr>
-              <w:rPr>
-                <w:rFonts w:ascii="Cambria Math" w:eastAsiaTheme="minorEastAsia" w:hAnsi="Cambria Math"/>
-                <w:i/>
-              </w:rPr>
-            </m:ctrlPr>
-          </m:sSubPr>
-          <m:e>
-            <m:r>
-              <w:rPr>
-                <w:rFonts w:ascii="Cambria Math" w:eastAsiaTheme="minorEastAsia" w:hAnsi="Cambria Math"/>
-              </w:rPr>
-              <m:t>t</m:t>
-            </m:r>
-          </m:e>
-          <m:sub>
-            <m:r>
-              <w:rPr>
-                <w:rFonts w:ascii="Cambria Math" w:eastAsiaTheme="minorEastAsia" w:hAnsi="Cambria Math"/>
-              </w:rPr>
-              <m:t>n</m:t>
-            </m:r>
-          </m:sub>
-        </m:sSub>
-        <m:r>
-          <w:rPr>
-            <w:rFonts w:ascii="Cambria Math" w:eastAsiaTheme="minorEastAsia" w:hAnsi="Cambria Math"/>
-          </w:rPr>
-          <m:t>)</m:t>
-        </m:r>
-      </m:oMath>
-      <w:r>
-        <w:rPr>
-          <w:rFonts w:eastAsiaTheme="minorEastAsia"/>
-        </w:rPr>
-        <w:t xml:space="preserve"> </w:t>
-      </w:r>
-      <w:r>
-        <w:rPr>
-          <w:rFonts w:eastAsiaTheme="minorEastAsia"/>
-        </w:rPr>
-        <w:t xml:space="preserve">доступен вектор </w:t>
-      </w:r>
-      <w:proofErr w:type="spellStart"/>
-      <w:r>
-        <w:rPr>
-          <w:rFonts w:eastAsiaTheme="minorEastAsia"/>
-        </w:rPr>
-        <w:t>Нордсика</w:t>
-      </w:r>
-      <w:proofErr w:type="spellEnd"/>
-      <w:r>
-        <w:rPr>
-          <w:rFonts w:eastAsiaTheme="minorEastAsia"/>
-        </w:rPr>
-        <w:t xml:space="preserve"> порядка до 2, </w:t>
       </w:r>
     </w:p>
     <w:tbl>
@@ -24975,6 +25218,7 @@
             <w:pPr>
               <w:jc w:val="right"/>
             </w:pPr>
+            <w:bookmarkStart w:id="19" w:name="_Ref7638321"/>
             <w:r>
               <w:t>(</w:t>
             </w:r>
@@ -25011,6 +25255,7 @@
             <w:r>
               <w:t>)</w:t>
             </w:r>
+            <w:bookmarkEnd w:id="19"/>
           </w:p>
         </w:tc>
       </w:tr>
@@ -25228,7 +25473,7 @@
     <w:p>
       <w:pPr>
         <w:rPr>
-          <w:i/>
+          <w:rFonts w:eastAsiaTheme="minorEastAsia"/>
         </w:rPr>
       </w:pPr>
       <w:r>
@@ -25373,14 +25618,7 @@
         <w:rPr>
           <w:rFonts w:eastAsiaTheme="minorEastAsia"/>
         </w:rPr>
-        <w:t xml:space="preserve">Значительно снижает вероятность </w:t>
-      </w:r>
-      <w:r>
-        <w:rPr>
-          <w:rFonts w:eastAsiaTheme="minorEastAsia"/>
-        </w:rPr>
-        <w:lastRenderedPageBreak/>
-        <w:t xml:space="preserve">таких ошибок использование дополнительной функции </w:t>
+        <w:t xml:space="preserve">Значительно снижает вероятность таких ошибок использование дополнительной функции </w:t>
       </w:r>
       <w:proofErr w:type="gramStart"/>
       <w:r>
@@ -25756,14 +25994,667 @@
     </w:p>
     <w:p>
       <w:pPr>
+        <w:rPr>
+          <w:rFonts w:eastAsiaTheme="minorEastAsia"/>
+        </w:rPr>
+      </w:pPr>
+      <w:r>
+        <w:rPr>
+          <w:rFonts w:eastAsiaTheme="minorEastAsia"/>
+        </w:rPr>
+        <w:t xml:space="preserve">Явное использование функций пересечения необходимо в программном обеспечении, которое использует внешние </w:t>
+      </w:r>
+      <w:proofErr w:type="spellStart"/>
+      <w:r>
+        <w:rPr>
+          <w:rFonts w:eastAsiaTheme="minorEastAsia"/>
+        </w:rPr>
+        <w:t>солверы</w:t>
+      </w:r>
+      <w:proofErr w:type="spellEnd"/>
+      <w:r>
+        <w:rPr>
+          <w:rFonts w:eastAsiaTheme="minorEastAsia"/>
+        </w:rPr>
+        <w:t xml:space="preserve"> для решения уравнений. В этом случае функции пересечения являются частью интерфейса для представления ограничений в решаемой системе. В прототипе используется встроенный </w:t>
+      </w:r>
+      <w:proofErr w:type="spellStart"/>
+      <w:r>
+        <w:rPr>
+          <w:rFonts w:eastAsiaTheme="minorEastAsia"/>
+        </w:rPr>
+        <w:t>солвер</w:t>
+      </w:r>
+      <w:proofErr w:type="spellEnd"/>
+      <w:r>
+        <w:rPr>
+          <w:rFonts w:eastAsiaTheme="minorEastAsia"/>
+        </w:rPr>
+        <w:t xml:space="preserve">, и поэтому использовать функции пересечения в явном виде нет необходимости. Так как для переменных </w:t>
+      </w:r>
+      <w:r>
+        <w:rPr>
+          <w:rFonts w:eastAsiaTheme="minorEastAsia"/>
+        </w:rPr>
+        <w:fldChar w:fldCharType="begin"/>
+      </w:r>
+      <w:r>
+        <w:rPr>
+          <w:rFonts w:eastAsiaTheme="minorEastAsia"/>
+        </w:rPr>
+        <w:instrText xml:space="preserve"> REF _Ref7638284 \h </w:instrText>
+      </w:r>
+      <w:r>
+        <w:rPr>
+          <w:rFonts w:eastAsiaTheme="minorEastAsia"/>
+        </w:rPr>
+      </w:r>
+      <w:r>
+        <w:rPr>
+          <w:rFonts w:eastAsiaTheme="minorEastAsia"/>
+        </w:rPr>
+        <w:fldChar w:fldCharType="separate"/>
+      </w:r>
+      <w:r>
+        <w:t>(</w:t>
+      </w:r>
+      <w:r>
+        <w:rPr>
+          <w:noProof/>
+        </w:rPr>
+        <w:t>29</w:t>
+      </w:r>
+      <w:r>
+        <w:t>)</w:t>
+      </w:r>
+      <w:r>
+        <w:rPr>
+          <w:rFonts w:eastAsiaTheme="minorEastAsia"/>
+        </w:rPr>
+        <w:fldChar w:fldCharType="end"/>
+      </w:r>
+      <w:r>
+        <w:rPr>
+          <w:rFonts w:eastAsiaTheme="minorEastAsia"/>
+        </w:rPr>
+        <w:t xml:space="preserve"> имеются самостоятельные векторы </w:t>
+      </w:r>
+      <w:proofErr w:type="spellStart"/>
+      <w:r>
+        <w:rPr>
+          <w:rFonts w:eastAsiaTheme="minorEastAsia"/>
+        </w:rPr>
+        <w:t>Нордсика</w:t>
+      </w:r>
+      <w:proofErr w:type="spellEnd"/>
+      <w:r>
+        <w:rPr>
+          <w:rFonts w:eastAsiaTheme="minorEastAsia"/>
+        </w:rPr>
+        <w:t xml:space="preserve">, операцию </w:t>
+      </w:r>
+      <w:r>
+        <w:rPr>
+          <w:rFonts w:eastAsiaTheme="minorEastAsia"/>
+        </w:rPr>
+        <w:fldChar w:fldCharType="begin"/>
+      </w:r>
+      <w:r>
+        <w:rPr>
+          <w:rFonts w:eastAsiaTheme="minorEastAsia"/>
+        </w:rPr>
+        <w:instrText xml:space="preserve"> REF _Ref7638321 \h </w:instrText>
+      </w:r>
+      <w:r>
+        <w:rPr>
+          <w:rFonts w:eastAsiaTheme="minorEastAsia"/>
+        </w:rPr>
+      </w:r>
+      <w:r>
+        <w:rPr>
+          <w:rFonts w:eastAsiaTheme="minorEastAsia"/>
+        </w:rPr>
+        <w:fldChar w:fldCharType="separate"/>
+      </w:r>
+      <w:r>
+        <w:t>(</w:t>
+      </w:r>
+      <w:r>
+        <w:rPr>
+          <w:noProof/>
+        </w:rPr>
+        <w:t>32</w:t>
+      </w:r>
+      <w:r>
+        <w:t>)</w:t>
+      </w:r>
+      <w:r>
+        <w:rPr>
+          <w:rFonts w:eastAsiaTheme="minorEastAsia"/>
+        </w:rPr>
+        <w:fldChar w:fldCharType="end"/>
+      </w:r>
+      <w:r>
+        <w:rPr>
+          <w:rFonts w:eastAsiaTheme="minorEastAsia"/>
+        </w:rPr>
+        <w:t xml:space="preserve"> можно выполнить с разностью компонентов указанных векторов. За счет этого размерность решаемой системы можно не увеличивать для представления функций пересечения. Кроме того, около 80% ограничений в системе </w:t>
+      </w:r>
+      <w:r>
+        <w:rPr>
+          <w:rFonts w:eastAsiaTheme="minorEastAsia"/>
+        </w:rPr>
+        <w:fldChar w:fldCharType="begin"/>
+      </w:r>
+      <w:r>
+        <w:rPr>
+          <w:rFonts w:eastAsiaTheme="minorEastAsia"/>
+        </w:rPr>
+        <w:instrText xml:space="preserve"> REF _Ref7139843 \h </w:instrText>
+      </w:r>
+      <w:r>
+        <w:rPr>
+          <w:rFonts w:eastAsiaTheme="minorEastAsia"/>
+        </w:rPr>
+      </w:r>
+      <w:r>
+        <w:rPr>
+          <w:rFonts w:eastAsiaTheme="minorEastAsia"/>
+        </w:rPr>
+        <w:fldChar w:fldCharType="separate"/>
+      </w:r>
+      <w:r>
+        <w:t>(</w:t>
+      </w:r>
+      <w:r>
+        <w:rPr>
+          <w:noProof/>
+        </w:rPr>
+        <w:t>2</w:t>
+      </w:r>
+      <w:r>
+        <w:t>)</w:t>
+      </w:r>
+      <w:r>
+        <w:rPr>
+          <w:rFonts w:eastAsiaTheme="minorEastAsia"/>
+        </w:rPr>
+        <w:fldChar w:fldCharType="end"/>
+      </w:r>
+      <w:r>
+        <w:rPr>
+          <w:rFonts w:eastAsiaTheme="minorEastAsia"/>
+        </w:rPr>
+        <w:t xml:space="preserve"> </w:t>
+      </w:r>
+      <w:proofErr w:type="gramStart"/>
+      <w:r>
+        <w:rPr>
+          <w:rFonts w:eastAsiaTheme="minorEastAsia"/>
+        </w:rPr>
+        <w:t xml:space="preserve">имеют </w:t>
+      </w:r>
+      <m:oMath>
+        <m:r>
+          <w:rPr>
+            <w:rFonts w:ascii="Cambria Math" w:eastAsiaTheme="minorEastAsia" w:hAnsi="Cambria Math"/>
+          </w:rPr>
+          <m:t>Re</m:t>
+        </m:r>
+        <m:sSub>
+          <m:sSubPr>
+            <m:ctrlPr>
+              <w:rPr>
+                <w:rFonts w:ascii="Cambria Math" w:eastAsiaTheme="minorEastAsia" w:hAnsi="Cambria Math"/>
+                <w:i/>
+              </w:rPr>
+            </m:ctrlPr>
+          </m:sSubPr>
+          <m:e>
+            <m:r>
+              <w:rPr>
+                <w:rFonts w:ascii="Cambria Math" w:eastAsiaTheme="minorEastAsia" w:hAnsi="Cambria Math"/>
+              </w:rPr>
+              <m:t>f</m:t>
+            </m:r>
+          </m:e>
+          <m:sub>
+            <m:r>
+              <w:rPr>
+                <w:rFonts w:ascii="Cambria Math" w:eastAsiaTheme="minorEastAsia" w:hAnsi="Cambria Math"/>
+              </w:rPr>
+              <m:t>j</m:t>
+            </m:r>
+          </m:sub>
+        </m:sSub>
+        <m:r>
+          <w:rPr>
+            <w:rFonts w:ascii="Cambria Math" w:eastAsiaTheme="minorEastAsia" w:hAnsi="Cambria Math"/>
+          </w:rPr>
+          <m:t>=const</m:t>
+        </m:r>
+      </m:oMath>
+      <w:r>
+        <w:rPr>
+          <w:rFonts w:eastAsiaTheme="minorEastAsia"/>
+        </w:rPr>
+        <w:t>,</w:t>
+      </w:r>
+      <w:proofErr w:type="gramEnd"/>
+      <w:r>
+        <w:rPr>
+          <w:rFonts w:eastAsiaTheme="minorEastAsia"/>
+        </w:rPr>
+        <w:t xml:space="preserve"> что дополнительно упрощает определение моментов ввода условных событий.</w:t>
+      </w:r>
+    </w:p>
+    <w:p>
+      <w:pPr>
+        <w:rPr>
+          <w:rFonts w:eastAsiaTheme="minorEastAsia"/>
+        </w:rPr>
+      </w:pPr>
+      <w:r>
+        <w:rPr>
+          <w:rFonts w:eastAsiaTheme="minorEastAsia"/>
+        </w:rPr>
+        <w:t xml:space="preserve">К отдельному варианту условных событий можно отнести события с выдержкой времени. Типичный пример – реле, которое срабатывает при выполнении определенного условия в течение заданного </w:t>
+      </w:r>
+      <w:proofErr w:type="gramStart"/>
+      <w:r>
+        <w:rPr>
+          <w:rFonts w:eastAsiaTheme="minorEastAsia"/>
+        </w:rPr>
+        <w:t>времени</w:t>
+      </w:r>
+      <w:r>
+        <w:rPr>
+          <w:rFonts w:eastAsiaTheme="minorEastAsia"/>
+        </w:rPr>
+        <w:t xml:space="preserve"> </w:t>
+      </w:r>
+      <m:oMath>
+        <m:r>
+          <m:rPr>
+            <m:sty m:val="p"/>
+          </m:rPr>
+          <w:rPr>
+            <w:rFonts w:ascii="Cambria Math" w:eastAsiaTheme="minorEastAsia" w:hAnsi="Cambria Math"/>
+          </w:rPr>
+          <m:t>Δ</m:t>
+        </m:r>
+        <m:sSub>
+          <m:sSubPr>
+            <m:ctrlPr>
+              <w:rPr>
+                <w:rFonts w:ascii="Cambria Math" w:eastAsiaTheme="minorEastAsia" w:hAnsi="Cambria Math"/>
+                <w:i/>
+              </w:rPr>
+            </m:ctrlPr>
+          </m:sSubPr>
+          <m:e>
+            <m:r>
+              <w:rPr>
+                <w:rFonts w:ascii="Cambria Math" w:eastAsiaTheme="minorEastAsia" w:hAnsi="Cambria Math"/>
+              </w:rPr>
+              <m:t>T</m:t>
+            </m:r>
+          </m:e>
+          <m:sub>
+            <m:r>
+              <w:rPr>
+                <w:rFonts w:ascii="Cambria Math" w:eastAsiaTheme="minorEastAsia" w:hAnsi="Cambria Math"/>
+              </w:rPr>
+              <m:t>р</m:t>
+            </m:r>
+          </m:sub>
+        </m:sSub>
+      </m:oMath>
+      <w:r>
+        <w:rPr>
+          <w:rFonts w:eastAsiaTheme="minorEastAsia"/>
+        </w:rPr>
+        <w:t>.</w:t>
+      </w:r>
+      <w:proofErr w:type="gramEnd"/>
+      <w:r>
+        <w:rPr>
+          <w:rFonts w:eastAsiaTheme="minorEastAsia"/>
+        </w:rPr>
+        <w:t xml:space="preserve"> </w:t>
+      </w:r>
+      <w:r>
+        <w:rPr>
+          <w:rFonts w:eastAsiaTheme="minorEastAsia"/>
+        </w:rPr>
+        <w:t xml:space="preserve">Обработка моделей с выдержкой времени требует контроля двух условных событий – момента пуска и момента возврата, если такой произойдет. При этом в момент </w:t>
+      </w:r>
+      <w:proofErr w:type="gramStart"/>
+      <w:r>
+        <w:rPr>
+          <w:rFonts w:eastAsiaTheme="minorEastAsia"/>
+        </w:rPr>
+        <w:t xml:space="preserve">пуска </w:t>
+      </w:r>
+      <m:oMath>
+        <m:sSub>
+          <m:sSubPr>
+            <m:ctrlPr>
+              <w:rPr>
+                <w:rFonts w:ascii="Cambria Math" w:eastAsiaTheme="minorEastAsia" w:hAnsi="Cambria Math"/>
+                <w:i/>
+              </w:rPr>
+            </m:ctrlPr>
+          </m:sSubPr>
+          <m:e>
+            <m:r>
+              <w:rPr>
+                <w:rFonts w:ascii="Cambria Math" w:eastAsiaTheme="minorEastAsia" w:hAnsi="Cambria Math"/>
+              </w:rPr>
+              <m:t>t</m:t>
+            </m:r>
+          </m:e>
+          <m:sub>
+            <m:r>
+              <w:rPr>
+                <w:rFonts w:ascii="Cambria Math" w:eastAsiaTheme="minorEastAsia" w:hAnsi="Cambria Math"/>
+              </w:rPr>
+              <m:t>e</m:t>
+            </m:r>
+          </m:sub>
+        </m:sSub>
+      </m:oMath>
+      <w:r>
+        <w:rPr>
+          <w:rFonts w:eastAsiaTheme="minorEastAsia"/>
+        </w:rPr>
+        <w:t xml:space="preserve"> </w:t>
+      </w:r>
+      <w:r>
+        <w:rPr>
+          <w:rFonts w:eastAsiaTheme="minorEastAsia"/>
+        </w:rPr>
+        <w:t>должно</w:t>
+      </w:r>
+      <w:proofErr w:type="gramEnd"/>
+      <w:r>
+        <w:rPr>
+          <w:rFonts w:eastAsiaTheme="minorEastAsia"/>
+        </w:rPr>
+        <w:t xml:space="preserve"> формироваться безусловное событие в </w:t>
+      </w:r>
+      <m:oMath>
+        <m:sSub>
+          <m:sSubPr>
+            <m:ctrlPr>
+              <w:rPr>
+                <w:rFonts w:ascii="Cambria Math" w:eastAsiaTheme="minorEastAsia" w:hAnsi="Cambria Math"/>
+                <w:i/>
+              </w:rPr>
+            </m:ctrlPr>
+          </m:sSubPr>
+          <m:e>
+            <m:r>
+              <w:rPr>
+                <w:rFonts w:ascii="Cambria Math" w:eastAsiaTheme="minorEastAsia" w:hAnsi="Cambria Math"/>
+              </w:rPr>
+              <m:t>t</m:t>
+            </m:r>
+          </m:e>
+          <m:sub>
+            <m:r>
+              <w:rPr>
+                <w:rFonts w:ascii="Cambria Math" w:eastAsiaTheme="minorEastAsia" w:hAnsi="Cambria Math"/>
+              </w:rPr>
+              <m:t>e</m:t>
+            </m:r>
+          </m:sub>
+        </m:sSub>
+        <m:r>
+          <w:rPr>
+            <w:rFonts w:ascii="Cambria Math" w:eastAsiaTheme="minorEastAsia" w:hAnsi="Cambria Math"/>
+          </w:rPr>
+          <m:t>+</m:t>
+        </m:r>
+        <m:r>
+          <m:rPr>
+            <m:sty m:val="p"/>
+          </m:rPr>
+          <w:rPr>
+            <w:rFonts w:ascii="Cambria Math" w:eastAsiaTheme="minorEastAsia" w:hAnsi="Cambria Math"/>
+          </w:rPr>
+          <m:t>Δ</m:t>
+        </m:r>
+        <m:sSub>
+          <m:sSubPr>
+            <m:ctrlPr>
+              <w:rPr>
+                <w:rFonts w:ascii="Cambria Math" w:eastAsiaTheme="minorEastAsia" w:hAnsi="Cambria Math"/>
+                <w:i/>
+              </w:rPr>
+            </m:ctrlPr>
+          </m:sSubPr>
+          <m:e>
+            <m:r>
+              <w:rPr>
+                <w:rFonts w:ascii="Cambria Math" w:eastAsiaTheme="minorEastAsia" w:hAnsi="Cambria Math"/>
+              </w:rPr>
+              <m:t>T</m:t>
+            </m:r>
+          </m:e>
+          <m:sub>
+            <m:r>
+              <w:rPr>
+                <w:rFonts w:ascii="Cambria Math" w:eastAsiaTheme="minorEastAsia" w:hAnsi="Cambria Math"/>
+              </w:rPr>
+              <m:t>р</m:t>
+            </m:r>
+          </m:sub>
+        </m:sSub>
+      </m:oMath>
+      <w:r>
+        <w:rPr>
+          <w:rFonts w:eastAsiaTheme="minorEastAsia"/>
+        </w:rPr>
+        <w:t>. В случае фиксации возврата данное безусловное событие должно отменяться.</w:t>
+      </w:r>
+    </w:p>
+    <w:p>
+      <w:pPr>
+        <w:rPr>
+          <w:rFonts w:eastAsiaTheme="minorEastAsia"/>
+        </w:rPr>
+      </w:pPr>
+      <w:r>
+        <w:rPr>
+          <w:rFonts w:eastAsiaTheme="minorEastAsia"/>
+        </w:rPr>
+        <w:t xml:space="preserve">Для некоторых видов условных событий недостаточно контроля </w:t>
+      </w:r>
+      <w:r>
+        <w:rPr>
+          <w:rFonts w:eastAsiaTheme="minorEastAsia"/>
+        </w:rPr>
+        <w:fldChar w:fldCharType="begin"/>
+      </w:r>
+      <w:r>
+        <w:rPr>
+          <w:rFonts w:eastAsiaTheme="minorEastAsia"/>
+        </w:rPr>
+        <w:instrText xml:space="preserve"> REF _Ref7638284 \h </w:instrText>
+      </w:r>
+      <w:r>
+        <w:rPr>
+          <w:rFonts w:eastAsiaTheme="minorEastAsia"/>
+        </w:rPr>
+      </w:r>
+      <w:r>
+        <w:rPr>
+          <w:rFonts w:eastAsiaTheme="minorEastAsia"/>
+        </w:rPr>
+        <w:fldChar w:fldCharType="separate"/>
+      </w:r>
+      <w:r>
+        <w:t>(</w:t>
+      </w:r>
+      <w:r>
+        <w:rPr>
+          <w:noProof/>
+        </w:rPr>
+        <w:t>29</w:t>
+      </w:r>
+      <w:r>
+        <w:t>)</w:t>
+      </w:r>
+      <w:r>
+        <w:rPr>
+          <w:rFonts w:eastAsiaTheme="minorEastAsia"/>
+        </w:rPr>
+        <w:fldChar w:fldCharType="end"/>
+      </w:r>
+      <w:r>
+        <w:rPr>
+          <w:rFonts w:eastAsiaTheme="minorEastAsia"/>
+        </w:rPr>
+        <w:t xml:space="preserve">, так как функция ограничения может иметь более сложный вид. Например, для контроля положения точки годографа сопротивления ограничение является функцией двух переменных. Кроме того, некоторые ограничения задаются в виде </w:t>
+      </w:r>
+      <w:proofErr w:type="spellStart"/>
+      <w:r>
+        <w:rPr>
+          <w:rFonts w:eastAsiaTheme="minorEastAsia"/>
+        </w:rPr>
+        <w:t>кусочных</w:t>
+      </w:r>
+      <w:proofErr w:type="spellEnd"/>
+      <w:r>
+        <w:rPr>
+          <w:rFonts w:eastAsiaTheme="minorEastAsia"/>
+        </w:rPr>
+        <w:t xml:space="preserve"> функций, и для контроля требуется вводить условное событие и корректировать </w:t>
+      </w:r>
+      <w:r>
+        <w:rPr>
+          <w:rFonts w:eastAsiaTheme="minorEastAsia"/>
+        </w:rPr>
+        <w:fldChar w:fldCharType="begin"/>
+      </w:r>
+      <w:r>
+        <w:rPr>
+          <w:rFonts w:eastAsiaTheme="minorEastAsia"/>
+        </w:rPr>
+        <w:instrText xml:space="preserve"> REF _Ref7139843 \h </w:instrText>
+      </w:r>
+      <w:r>
+        <w:rPr>
+          <w:rFonts w:eastAsiaTheme="minorEastAsia"/>
+        </w:rPr>
+      </w:r>
+      <w:r>
+        <w:rPr>
+          <w:rFonts w:eastAsiaTheme="minorEastAsia"/>
+        </w:rPr>
+        <w:fldChar w:fldCharType="separate"/>
+      </w:r>
+      <w:r>
+        <w:t>(</w:t>
+      </w:r>
+      <w:r>
+        <w:rPr>
+          <w:noProof/>
+        </w:rPr>
+        <w:t>2</w:t>
+      </w:r>
+      <w:r>
+        <w:t>)</w:t>
+      </w:r>
+      <w:r>
+        <w:rPr>
+          <w:rFonts w:eastAsiaTheme="minorEastAsia"/>
+        </w:rPr>
+        <w:fldChar w:fldCharType="end"/>
+      </w:r>
+      <w:r>
+        <w:rPr>
+          <w:rFonts w:eastAsiaTheme="minorEastAsia"/>
+        </w:rPr>
+        <w:t xml:space="preserve"> только</w:t>
+      </w:r>
+      <w:bookmarkStart w:id="20" w:name="_GoBack"/>
+      <w:bookmarkEnd w:id="20"/>
+      <w:r>
+        <w:rPr>
+          <w:rFonts w:eastAsiaTheme="minorEastAsia"/>
+        </w:rPr>
+        <w:t xml:space="preserve"> для перехода на новый сегмент ограничения. Для таких сложных условных событий единый механизм пока не разработан и используется </w:t>
+      </w:r>
+      <w:proofErr w:type="gramStart"/>
+      <w:r>
+        <w:rPr>
+          <w:rFonts w:eastAsiaTheme="minorEastAsia"/>
+        </w:rPr>
+        <w:t xml:space="preserve">поиск </w:t>
+      </w:r>
+      <m:oMath>
+        <m:sSub>
+          <m:sSubPr>
+            <m:ctrlPr>
+              <w:rPr>
+                <w:rFonts w:ascii="Cambria Math" w:eastAsiaTheme="minorEastAsia" w:hAnsi="Cambria Math"/>
+                <w:i/>
+              </w:rPr>
+            </m:ctrlPr>
+          </m:sSubPr>
+          <m:e>
+            <m:r>
+              <w:rPr>
+                <w:rFonts w:ascii="Cambria Math" w:eastAsiaTheme="minorEastAsia" w:hAnsi="Cambria Math"/>
+              </w:rPr>
+              <m:t>t</m:t>
+            </m:r>
+          </m:e>
+          <m:sub>
+            <m:r>
+              <w:rPr>
+                <w:rFonts w:ascii="Cambria Math" w:eastAsiaTheme="minorEastAsia" w:hAnsi="Cambria Math"/>
+              </w:rPr>
+              <m:t>e</m:t>
+            </m:r>
+          </m:sub>
+        </m:sSub>
+      </m:oMath>
+      <w:r>
+        <w:rPr>
+          <w:rFonts w:eastAsiaTheme="minorEastAsia"/>
+        </w:rPr>
+        <w:t xml:space="preserve"> путем</w:t>
+      </w:r>
+      <w:proofErr w:type="gramEnd"/>
+      <w:r>
+        <w:rPr>
+          <w:rFonts w:eastAsiaTheme="minorEastAsia"/>
+        </w:rPr>
+        <w:t xml:space="preserve"> деления шага пополам.</w:t>
+      </w:r>
+    </w:p>
+    <w:p>
+      <w:pPr>
         <w:pStyle w:val="1"/>
       </w:pPr>
-      <w:bookmarkStart w:id="18" w:name="_GoBack"/>
-      <w:bookmarkEnd w:id="18"/>
+    </w:p>
+    <w:p>
+      <w:pPr>
+        <w:pStyle w:val="1"/>
+        <w:rPr>
+          <w:lang w:val="en-US"/>
+        </w:rPr>
+      </w:pPr>
       <w:r>
         <w:t>Библиографический</w:t>
       </w:r>
       <w:r>
+        <w:rPr>
+          <w:lang w:val="en-US"/>
+        </w:rPr>
         <w:t xml:space="preserve"> </w:t>
       </w:r>
       <w:r>
@@ -25784,6 +26675,9 @@
         <w:fldChar w:fldCharType="begin"/>
       </w:r>
       <w:r>
+        <w:rPr>
+          <w:lang w:val="en-US"/>
+        </w:rPr>
         <w:instrText xml:space="preserve"> </w:instrText>
       </w:r>
       <w:r>
@@ -25793,6 +26687,9 @@
         <w:instrText>BIBLIOGRAPHY</w:instrText>
       </w:r>
       <w:r>
+        <w:rPr>
+          <w:lang w:val="en-US"/>
+        </w:rPr>
         <w:instrText xml:space="preserve">  \</w:instrText>
       </w:r>
       <w:r>
@@ -25802,6 +26699,9 @@
         <w:instrText>l</w:instrText>
       </w:r>
       <w:r>
+        <w:rPr>
+          <w:lang w:val="en-US"/>
+        </w:rPr>
         <w:instrText xml:space="preserve"> 1033 </w:instrText>
       </w:r>
       <w:r>
@@ -25810,6 +26710,7 @@
       <w:r>
         <w:rPr>
           <w:noProof/>
+          <w:lang w:val="en-US"/>
         </w:rPr>
         <w:t xml:space="preserve">1. </w:t>
       </w:r>
@@ -25827,6 +26728,7 @@
           <w:i/>
           <w:iCs/>
           <w:noProof/>
+          <w:lang w:val="en-US"/>
         </w:rPr>
         <w:t xml:space="preserve"> </w:t>
       </w:r>
@@ -25844,6 +26746,7 @@
           <w:i/>
           <w:iCs/>
           <w:noProof/>
+          <w:lang w:val="en-US"/>
         </w:rPr>
         <w:t xml:space="preserve"> </w:t>
       </w:r>
@@ -25861,6 +26764,7 @@
           <w:i/>
           <w:iCs/>
           <w:noProof/>
+          <w:lang w:val="en-US"/>
         </w:rPr>
         <w:t xml:space="preserve"> </w:t>
       </w:r>
@@ -25878,6 +26782,7 @@
           <w:i/>
           <w:iCs/>
           <w:noProof/>
+          <w:lang w:val="en-US"/>
         </w:rPr>
         <w:t xml:space="preserve"> </w:t>
       </w:r>
@@ -25895,6 +26800,7 @@
           <w:i/>
           <w:iCs/>
           <w:noProof/>
+          <w:lang w:val="en-US"/>
         </w:rPr>
         <w:t xml:space="preserve"> </w:t>
       </w:r>
@@ -25912,6 +26818,7 @@
           <w:i/>
           <w:iCs/>
           <w:noProof/>
+          <w:lang w:val="en-US"/>
         </w:rPr>
         <w:t xml:space="preserve"> - </w:t>
       </w:r>
@@ -25929,6 +26836,7 @@
           <w:i/>
           <w:iCs/>
           <w:noProof/>
+          <w:lang w:val="en-US"/>
         </w:rPr>
         <w:t xml:space="preserve"> </w:t>
       </w:r>
@@ -25946,6 +26854,7 @@
           <w:i/>
           <w:iCs/>
           <w:noProof/>
+          <w:lang w:val="en-US"/>
         </w:rPr>
         <w:t xml:space="preserve"> </w:t>
       </w:r>
@@ -26989,17 +27898,42 @@
     <w:link w:val="10"/>
     <w:uiPriority w:val="9"/>
     <w:qFormat/>
-    <w:rsid w:val="009073E9"/>
+    <w:rsid w:val="000B7D94"/>
     <w:pPr>
       <w:keepNext/>
       <w:keepLines/>
       <w:spacing w:before="240" w:after="240"/>
+      <w:ind w:firstLine="0"/>
+      <w:jc w:val="left"/>
       <w:outlineLvl w:val="0"/>
     </w:pPr>
     <w:rPr>
       <w:rFonts w:asciiTheme="majorHAnsi" w:eastAsiaTheme="majorEastAsia" w:hAnsiTheme="majorHAnsi" w:cstheme="majorBidi"/>
+      <w:b/>
       <w:sz w:val="32"/>
       <w:szCs w:val="32"/>
+    </w:rPr>
+  </w:style>
+  <w:style w:type="paragraph" w:styleId="2">
+    <w:name w:val="heading 2"/>
+    <w:basedOn w:val="a"/>
+    <w:next w:val="a"/>
+    <w:link w:val="20"/>
+    <w:uiPriority w:val="9"/>
+    <w:unhideWhenUsed/>
+    <w:qFormat/>
+    <w:rsid w:val="000B7D94"/>
+    <w:pPr>
+      <w:keepNext/>
+      <w:keepLines/>
+      <w:spacing w:before="40" w:after="0"/>
+      <w:outlineLvl w:val="1"/>
+    </w:pPr>
+    <w:rPr>
+      <w:rFonts w:asciiTheme="majorHAnsi" w:eastAsiaTheme="majorEastAsia" w:hAnsiTheme="majorHAnsi" w:cstheme="majorBidi"/>
+      <w:b/>
+      <w:sz w:val="26"/>
+      <w:szCs w:val="26"/>
     </w:rPr>
   </w:style>
   <w:style w:type="character" w:default="1" w:styleId="a0">
@@ -27125,9 +28059,10 @@
     <w:basedOn w:val="a0"/>
     <w:link w:val="1"/>
     <w:uiPriority w:val="9"/>
-    <w:rsid w:val="009073E9"/>
+    <w:rsid w:val="000B7D94"/>
     <w:rPr>
       <w:rFonts w:asciiTheme="majorHAnsi" w:eastAsiaTheme="majorEastAsia" w:hAnsiTheme="majorHAnsi" w:cstheme="majorBidi"/>
+      <w:b/>
       <w:sz w:val="32"/>
       <w:szCs w:val="32"/>
     </w:rPr>
@@ -27142,6 +28077,19 @@
       <w:ind w:left="720"/>
       <w:contextualSpacing/>
     </w:pPr>
+  </w:style>
+  <w:style w:type="character" w:customStyle="1" w:styleId="20">
+    <w:name w:val="Заголовок 2 Знак"/>
+    <w:basedOn w:val="a0"/>
+    <w:link w:val="2"/>
+    <w:uiPriority w:val="9"/>
+    <w:rsid w:val="000B7D94"/>
+    <w:rPr>
+      <w:rFonts w:asciiTheme="majorHAnsi" w:eastAsiaTheme="majorEastAsia" w:hAnsiTheme="majorHAnsi" w:cstheme="majorBidi"/>
+      <w:b/>
+      <w:sz w:val="26"/>
+      <w:szCs w:val="26"/>
+    </w:rPr>
   </w:style>
 </w:styles>
 </file>
@@ -36800,11 +37748,11 @@
           <c:showPercent val="0"/>
           <c:showBubbleSize val="0"/>
         </c:dLbls>
-        <c:axId val="288282336"/>
-        <c:axId val="288280096"/>
+        <c:axId val="230864864"/>
+        <c:axId val="230868224"/>
       </c:scatterChart>
       <c:valAx>
-        <c:axId val="288282336"/>
+        <c:axId val="230864864"/>
         <c:scaling>
           <c:orientation val="minMax"/>
           <c:max val="6"/>
@@ -36862,12 +37810,12 @@
             <a:endParaRPr lang="ru-RU"/>
           </a:p>
         </c:txPr>
-        <c:crossAx val="288280096"/>
+        <c:crossAx val="230868224"/>
         <c:crosses val="autoZero"/>
         <c:crossBetween val="midCat"/>
       </c:valAx>
       <c:valAx>
-        <c:axId val="288280096"/>
+        <c:axId val="230868224"/>
         <c:scaling>
           <c:orientation val="minMax"/>
           <c:max val="2100"/>
@@ -36926,7 +37874,7 @@
             <a:endParaRPr lang="ru-RU"/>
           </a:p>
         </c:txPr>
-        <c:crossAx val="288282336"/>
+        <c:crossAx val="230864864"/>
         <c:crosses val="autoZero"/>
         <c:crossBetween val="midCat"/>
       </c:valAx>
@@ -37020,7 +37968,7 @@
           <a:lstStyle/>
           <a:p>
             <a:pPr>
-              <a:defRPr sz="1000" b="0" i="0" u="none" strike="noStrike" kern="1200" spc="0" baseline="0">
+              <a:defRPr sz="900" b="0" i="0" u="none" strike="noStrike" kern="1200" spc="0" baseline="0">
                 <a:solidFill>
                   <a:schemeClr val="tx1">
                     <a:lumMod val="65000"/>
@@ -37033,26 +37981,26 @@
               </a:defRPr>
             </a:pPr>
             <a:r>
-              <a:rPr lang="ru-RU" sz="1000" baseline="0"/>
+              <a:rPr lang="ru-RU" sz="900" baseline="0"/>
               <a:t>Сравнение шага методов интегрирования </a:t>
             </a:r>
             <a:r>
-              <a:rPr lang="en-US" sz="1000" baseline="0"/>
+              <a:rPr lang="en-US" sz="900" baseline="0"/>
               <a:t>RUSTab </a:t>
             </a:r>
             <a:r>
-              <a:rPr lang="ru-RU" sz="1000" baseline="0"/>
+              <a:rPr lang="ru-RU" sz="900" baseline="0"/>
               <a:t>(</a:t>
             </a:r>
             <a:r>
-              <a:rPr lang="en-US" sz="1000" baseline="0"/>
+              <a:rPr lang="en-US" sz="900" baseline="0"/>
               <a:t>HH-5) </a:t>
             </a:r>
             <a:r>
-              <a:rPr lang="ru-RU" sz="1000" baseline="0"/>
+              <a:rPr lang="ru-RU" sz="900" baseline="0"/>
               <a:t>и прототипа (0-10с)</a:t>
             </a:r>
-            <a:endParaRPr lang="ru-RU" sz="1000"/>
+            <a:endParaRPr lang="ru-RU" sz="900"/>
           </a:p>
         </c:rich>
       </c:tx>
@@ -37069,7 +38017,7 @@
         <a:lstStyle/>
         <a:p>
           <a:pPr>
-            <a:defRPr sz="1000" b="0" i="0" u="none" strike="noStrike" kern="1200" spc="0" baseline="0">
+            <a:defRPr sz="900" b="0" i="0" u="none" strike="noStrike" kern="1200" spc="0" baseline="0">
               <a:solidFill>
                 <a:schemeClr val="tx1">
                   <a:lumMod val="65000"/>
@@ -43413,11 +44361,11 @@
           <c:showPercent val="0"/>
           <c:showBubbleSize val="0"/>
         </c:dLbls>
-        <c:axId val="288148240"/>
-        <c:axId val="288148800"/>
+        <c:axId val="368739680"/>
+        <c:axId val="368736880"/>
       </c:scatterChart>
       <c:valAx>
-        <c:axId val="288148240"/>
+        <c:axId val="368739680"/>
         <c:scaling>
           <c:orientation val="minMax"/>
           <c:max val="10"/>
@@ -43475,12 +44423,12 @@
             <a:endParaRPr lang="ru-RU"/>
           </a:p>
         </c:txPr>
-        <c:crossAx val="288148800"/>
+        <c:crossAx val="368736880"/>
         <c:crosses val="autoZero"/>
         <c:crossBetween val="midCat"/>
       </c:valAx>
       <c:valAx>
-        <c:axId val="288148800"/>
+        <c:axId val="368736880"/>
         <c:scaling>
           <c:orientation val="minMax"/>
           <c:max val="0.2"/>
@@ -43538,7 +44486,7 @@
             <a:endParaRPr lang="ru-RU"/>
           </a:p>
         </c:txPr>
-        <c:crossAx val="288148240"/>
+        <c:crossAx val="368739680"/>
         <c:crosses val="autoZero"/>
         <c:crossBetween val="midCat"/>
       </c:valAx>
@@ -43632,7 +44580,7 @@
           <a:lstStyle/>
           <a:p>
             <a:pPr>
-              <a:defRPr sz="1000" b="0" i="0" u="none" strike="noStrike" kern="1200" spc="0" baseline="0">
+              <a:defRPr sz="900" b="0" i="0" u="none" strike="noStrike" kern="1200" spc="0" baseline="0">
                 <a:solidFill>
                   <a:schemeClr val="tx1">
                     <a:lumMod val="65000"/>
@@ -43645,37 +44593,45 @@
               </a:defRPr>
             </a:pPr>
             <a:r>
-              <a:rPr lang="ru-RU" sz="1000" baseline="0"/>
+              <a:rPr lang="ru-RU" sz="900" baseline="0"/>
               <a:t>Сравнение шага методов интегрирования </a:t>
             </a:r>
             <a:r>
-              <a:rPr lang="en-US" sz="1000" baseline="0"/>
+              <a:rPr lang="en-US" sz="900" baseline="0"/>
               <a:t>RUSTab </a:t>
             </a:r>
             <a:r>
-              <a:rPr lang="ru-RU" sz="1000" baseline="0"/>
+              <a:rPr lang="ru-RU" sz="900" baseline="0"/>
               <a:t>(</a:t>
             </a:r>
             <a:r>
-              <a:rPr lang="en-US" sz="1000" baseline="0"/>
+              <a:rPr lang="en-US" sz="900" baseline="0"/>
               <a:t>HH-5) </a:t>
             </a:r>
             <a:r>
-              <a:rPr lang="ru-RU" sz="1000" baseline="0"/>
+              <a:rPr lang="ru-RU" sz="900" baseline="0"/>
               <a:t>и прототипа</a:t>
             </a:r>
             <a:r>
-              <a:rPr lang="en-US" sz="1000" baseline="0"/>
+              <a:rPr lang="en-US" sz="900" baseline="0"/>
               <a:t> </a:t>
             </a:r>
             <a:r>
-              <a:rPr lang="ru-RU" sz="1000" baseline="0"/>
+              <a:rPr lang="ru-RU" sz="900" baseline="0"/>
               <a:t>(0.5-2.5с)</a:t>
             </a:r>
-            <a:endParaRPr lang="ru-RU" sz="1000"/>
+            <a:endParaRPr lang="ru-RU" sz="900"/>
           </a:p>
         </c:rich>
       </c:tx>
+      <c:layout>
+        <c:manualLayout>
+          <c:xMode val="edge"/>
+          <c:yMode val="edge"/>
+          <c:x val="0.11093976520083007"/>
+          <c:y val="4.1067761806981518E-2"/>
+        </c:manualLayout>
+      </c:layout>
       <c:overlay val="0"/>
       <c:spPr>
         <a:noFill/>
@@ -43689,7 +44645,7 @@
         <a:lstStyle/>
         <a:p>
           <a:pPr>
-            <a:defRPr sz="1000" b="0" i="0" u="none" strike="noStrike" kern="1200" spc="0" baseline="0">
+            <a:defRPr sz="900" b="0" i="0" u="none" strike="noStrike" kern="1200" spc="0" baseline="0">
               <a:solidFill>
                 <a:schemeClr val="tx1">
                   <a:lumMod val="65000"/>
@@ -50033,11 +50989,11 @@
           <c:showPercent val="0"/>
           <c:showBubbleSize val="0"/>
         </c:dLbls>
-        <c:axId val="192067456"/>
-        <c:axId val="192068016"/>
+        <c:axId val="233380912"/>
+        <c:axId val="233380352"/>
       </c:scatterChart>
       <c:valAx>
-        <c:axId val="192067456"/>
+        <c:axId val="233380912"/>
         <c:scaling>
           <c:orientation val="minMax"/>
           <c:max val="2.5"/>
@@ -50096,12 +51052,12 @@
             <a:endParaRPr lang="ru-RU"/>
           </a:p>
         </c:txPr>
-        <c:crossAx val="192068016"/>
+        <c:crossAx val="233380352"/>
         <c:crosses val="autoZero"/>
         <c:crossBetween val="midCat"/>
       </c:valAx>
       <c:valAx>
-        <c:axId val="192068016"/>
+        <c:axId val="233380352"/>
         <c:scaling>
           <c:orientation val="minMax"/>
           <c:max val="1.0000000000000002E-2"/>
@@ -50159,7 +51115,7 @@
             <a:endParaRPr lang="ru-RU"/>
           </a:p>
         </c:txPr>
-        <c:crossAx val="192067456"/>
+        <c:crossAx val="233380912"/>
         <c:crosses val="autoZero"/>
         <c:crossBetween val="midCat"/>
       </c:valAx>
@@ -51900,531 +52856,6 @@
 </cs:chartStyle>
 </file>
 
-<file path=word/glossary/document.xml><?xml version="1.0" encoding="utf-8"?>
-<w:glossaryDocument xmlns:wpc="http://schemas.microsoft.com/office/word/2010/wordprocessingCanvas" xmlns:mc="http://schemas.openxmlformats.org/markup-compatibility/2006" xmlns:o="urn:schemas-microsoft-com:office:office" xmlns:r="http://schemas.openxmlformats.org/officeDocument/2006/relationships" xmlns:m="http://schemas.openxmlformats.org/officeDocument/2006/math" xmlns:v="urn:schemas-microsoft-com:vml" xmlns:wp14="http://schemas.microsoft.com/office/word/2010/wordprocessingDrawing" xmlns:wp="http://schemas.openxmlformats.org/drawingml/2006/wordprocessingDrawing" xmlns:w10="urn:schemas-microsoft-com:office:word" xmlns:w="http://schemas.openxmlformats.org/wordprocessingml/2006/main" xmlns:w14="http://schemas.microsoft.com/office/word/2010/wordml" xmlns:w15="http://schemas.microsoft.com/office/word/2012/wordml" xmlns:wpg="http://schemas.microsoft.com/office/word/2010/wordprocessingGroup" xmlns:wpi="http://schemas.microsoft.com/office/word/2010/wordprocessingInk" xmlns:wne="http://schemas.microsoft.com/office/word/2006/wordml" xmlns:wps="http://schemas.microsoft.com/office/word/2010/wordprocessingShape" mc:Ignorable="w14 w15 wp14"/>
-</file>
-
-<file path=word/glossary/fontTable.xml><?xml version="1.0" encoding="utf-8"?>
-<w:fonts xmlns:mc="http://schemas.openxmlformats.org/markup-compatibility/2006" xmlns:r="http://schemas.openxmlformats.org/officeDocument/2006/relationships" xmlns:w="http://schemas.openxmlformats.org/wordprocessingml/2006/main" xmlns:w14="http://schemas.microsoft.com/office/word/2010/wordml" xmlns:w15="http://schemas.microsoft.com/office/word/2012/wordml" mc:Ignorable="w14 w15">
-  <w:font w:name="Calibri">
-    <w:panose1 w:val="020F0502020204030204"/>
-    <w:charset w:val="CC"/>
-    <w:family w:val="swiss"/>
-    <w:pitch w:val="variable"/>
-    <w:sig w:usb0="E00002FF" w:usb1="4000ACFF" w:usb2="00000001" w:usb3="00000000" w:csb0="0000019F" w:csb1="00000000"/>
-  </w:font>
-  <w:font w:name="Times New Roman">
-    <w:panose1 w:val="02020603050405020304"/>
-    <w:charset w:val="CC"/>
-    <w:family w:val="roman"/>
-    <w:pitch w:val="variable"/>
-    <w:sig w:usb0="E0002AFF" w:usb1="C0007841" w:usb2="00000009" w:usb3="00000000" w:csb0="000001FF" w:csb1="00000000"/>
-  </w:font>
-  <w:font w:name="Calibri Light">
-    <w:panose1 w:val="020F0302020204030204"/>
-    <w:charset w:val="CC"/>
-    <w:family w:val="swiss"/>
-    <w:pitch w:val="variable"/>
-    <w:sig w:usb0="A00002EF" w:usb1="4000207B" w:usb2="00000000" w:usb3="00000000" w:csb0="0000019F" w:csb1="00000000"/>
-  </w:font>
-  <w:font w:name="Cambria Math">
-    <w:panose1 w:val="02040503050406030204"/>
-    <w:charset w:val="CC"/>
-    <w:family w:val="roman"/>
-    <w:pitch w:val="variable"/>
-    <w:sig w:usb0="E00002FF" w:usb1="420024FF" w:usb2="00000000" w:usb3="00000000" w:csb0="0000019F" w:csb1="00000000"/>
-  </w:font>
-  <w:font w:name="Symbol">
-    <w:panose1 w:val="05050102010706020507"/>
-    <w:charset w:val="02"/>
-    <w:family w:val="roman"/>
-    <w:pitch w:val="variable"/>
-    <w:sig w:usb0="00000000" w:usb1="10000000" w:usb2="00000000" w:usb3="00000000" w:csb0="80000000" w:csb1="00000000"/>
-  </w:font>
-</w:fonts>
-</file>
-
-<file path=word/glossary/settings.xml><?xml version="1.0" encoding="utf-8"?>
-<w:settings xmlns:mc="http://schemas.openxmlformats.org/markup-compatibility/2006" xmlns:o="urn:schemas-microsoft-com:office:office" xmlns:r="http://schemas.openxmlformats.org/officeDocument/2006/relationships" xmlns:m="http://schemas.openxmlformats.org/officeDocument/2006/math" xmlns:v="urn:schemas-microsoft-com:vml" xmlns:w10="urn:schemas-microsoft-com:office:word" xmlns:w="http://schemas.openxmlformats.org/wordprocessingml/2006/main" xmlns:w14="http://schemas.microsoft.com/office/word/2010/wordml" xmlns:w15="http://schemas.microsoft.com/office/word/2012/wordml" xmlns:sl="http://schemas.openxmlformats.org/schemaLibrary/2006/main" mc:Ignorable="w14 w15">
-  <w:view w:val="normal"/>
-  <w:revisionView w:comments="0"/>
-  <w:defaultTabStop w:val="708"/>
-  <w:characterSpacingControl w:val="doNotCompress"/>
-  <w:compat>
-    <w:useFELayout/>
-    <w:compatSetting w:name="compatibilityMode" w:uri="http://schemas.microsoft.com/office/word" w:val="15"/>
-    <w:compatSetting w:name="overrideTableStyleFontSizeAndJustification" w:uri="http://schemas.microsoft.com/office/word" w:val="1"/>
-    <w:compatSetting w:name="enableOpenTypeFeatures" w:uri="http://schemas.microsoft.com/office/word" w:val="1"/>
-    <w:compatSetting w:name="doNotFlipMirrorIndents" w:uri="http://schemas.microsoft.com/office/word" w:val="1"/>
-    <w:compatSetting w:name="differentiateMultirowTableHeaders" w:uri="http://schemas.microsoft.com/office/word" w:val="1"/>
-  </w:compat>
-  <w:rsids>
-    <w:rsidRoot w:val="00441D1B"/>
-    <w:rsid w:val="00441D1B"/>
-    <w:rsid w:val="00DF2551"/>
-  </w:rsids>
-  <m:mathPr>
-    <m:mathFont m:val="Cambria Math"/>
-    <m:brkBin m:val="before"/>
-    <m:brkBinSub m:val="--"/>
-    <m:smallFrac m:val="0"/>
-    <m:dispDef/>
-    <m:lMargin m:val="0"/>
-    <m:rMargin m:val="0"/>
-    <m:defJc m:val="centerGroup"/>
-    <m:wrapIndent m:val="1440"/>
-    <m:intLim m:val="subSup"/>
-    <m:naryLim m:val="undOvr"/>
-  </m:mathPr>
-  <w:themeFontLang w:val="ru-RU"/>
-  <w:clrSchemeMapping w:bg1="light1" w:t1="dark1" w:bg2="light2" w:t2="dark2" w:accent1="accent1" w:accent2="accent2" w:accent3="accent3" w:accent4="accent4" w:accent5="accent5" w:accent6="accent6" w:hyperlink="hyperlink" w:followedHyperlink="followedHyperlink"/>
-  <w:decimalSymbol w:val=","/>
-  <w:listSeparator w:val=";"/>
-  <w15:chartTrackingRefBased/>
-</w:settings>
-</file>
-
-<file path=word/glossary/styles.xml><?xml version="1.0" encoding="utf-8"?>
-<w:styles xmlns:mc="http://schemas.openxmlformats.org/markup-compatibility/2006" xmlns:r="http://schemas.openxmlformats.org/officeDocument/2006/relationships" xmlns:w="http://schemas.openxmlformats.org/wordprocessingml/2006/main" xmlns:w14="http://schemas.microsoft.com/office/word/2010/wordml" xmlns:w15="http://schemas.microsoft.com/office/word/2012/wordml" mc:Ignorable="w14 w15">
-  <w:docDefaults>
-    <w:rPrDefault>
-      <w:rPr>
-        <w:rFonts w:asciiTheme="minorHAnsi" w:eastAsiaTheme="minorEastAsia" w:hAnsiTheme="minorHAnsi" w:cstheme="minorBidi"/>
-        <w:sz w:val="22"/>
-        <w:szCs w:val="22"/>
-        <w:lang w:val="ru-RU" w:eastAsia="ru-RU" w:bidi="ar-SA"/>
-      </w:rPr>
-    </w:rPrDefault>
-    <w:pPrDefault>
-      <w:pPr>
-        <w:spacing w:after="160" w:line="259" w:lineRule="auto"/>
-      </w:pPr>
-    </w:pPrDefault>
-  </w:docDefaults>
-  <w:latentStyles w:defLockedState="0" w:defUIPriority="99" w:defSemiHidden="0" w:defUnhideWhenUsed="0" w:defQFormat="0" w:count="371">
-    <w:lsdException w:name="Normal" w:uiPriority="0" w:qFormat="1"/>
-    <w:lsdException w:name="heading 1" w:uiPriority="9" w:qFormat="1"/>
-    <w:lsdException w:name="heading 2" w:semiHidden="1" w:uiPriority="9" w:unhideWhenUsed="1" w:qFormat="1"/>
-    <w:lsdException w:name="heading 3" w:semiHidden="1" w:uiPriority="9" w:unhideWhenUsed="1" w:qFormat="1"/>
-    <w:lsdException w:name="heading 4" w:semiHidden="1" w:uiPriority="9" w:unhideWhenUsed="1" w:qFormat="1"/>
-    <w:lsdException w:name="heading 5" w:semiHidden="1" w:uiPriority="9" w:unhideWhenUsed="1" w:qFormat="1"/>
-    <w:lsdException w:name="heading 6" w:semiHidden="1" w:uiPriority="9" w:unhideWhenUsed="1" w:qFormat="1"/>
-    <w:lsdException w:name="heading 7" w:semiHidden="1" w:uiPriority="9" w:unhideWhenUsed="1" w:qFormat="1"/>
-    <w:lsdException w:name="heading 8" w:semiHidden="1" w:uiPriority="9" w:unhideWhenUsed="1" w:qFormat="1"/>
-    <w:lsdException w:name="heading 9" w:semiHidden="1" w:uiPriority="9" w:unhideWhenUsed="1" w:qFormat="1"/>
-    <w:lsdException w:name="index 1" w:semiHidden="1" w:unhideWhenUsed="1"/>
-    <w:lsdException w:name="index 2" w:semiHidden="1" w:unhideWhenUsed="1"/>
-    <w:lsdException w:name="index 3" w:semiHidden="1" w:unhideWhenUsed="1"/>
-    <w:lsdException w:name="index 4" w:semiHidden="1" w:unhideWhenUsed="1"/>
-    <w:lsdException w:name="index 5" w:semiHidden="1" w:unhideWhenUsed="1"/>
-    <w:lsdException w:name="index 6" w:semiHidden="1" w:unhideWhenUsed="1"/>
-    <w:lsdException w:name="index 7" w:semiHidden="1" w:unhideWhenUsed="1"/>
-    <w:lsdException w:name="index 8" w:semiHidden="1" w:unhideWhenUsed="1"/>
-    <w:lsdException w:name="index 9" w:semiHidden="1" w:unhideWhenUsed="1"/>
-    <w:lsdException w:name="toc 1" w:semiHidden="1" w:uiPriority="39" w:unhideWhenUsed="1"/>
-    <w:lsdException w:name="toc 2" w:semiHidden="1" w:uiPriority="39" w:unhideWhenUsed="1"/>
-    <w:lsdException w:name="toc 3" w:semiHidden="1" w:uiPriority="39" w:unhideWhenUsed="1"/>
-    <w:lsdException w:name="toc 4" w:semiHidden="1" w:uiPriority="39" w:unhideWhenUsed="1"/>
-    <w:lsdException w:name="toc 5" w:semiHidden="1" w:uiPriority="39" w:unhideWhenUsed="1"/>
-    <w:lsdException w:name="toc 6" w:semiHidden="1" w:uiPriority="39" w:unhideWhenUsed="1"/>
-    <w:lsdException w:name="toc 7" w:semiHidden="1" w:uiPriority="39" w:unhideWhenUsed="1"/>
-    <w:lsdException w:name="toc 8" w:semiHidden="1" w:uiPriority="39" w:unhideWhenUsed="1"/>
-    <w:lsdException w:name="toc 9" w:semiHidden="1" w:uiPriority="39" w:unhideWhenUsed="1"/>
-    <w:lsdException w:name="Normal Indent" w:semiHidden="1" w:unhideWhenUsed="1"/>
-    <w:lsdException w:name="footnote text" w:semiHidden="1" w:unhideWhenUsed="1"/>
-    <w:lsdException w:name="annotation text" w:semiHidden="1" w:unhideWhenUsed="1"/>
-    <w:lsdException w:name="header" w:semiHidden="1" w:unhideWhenUsed="1"/>
-    <w:lsdException w:name="footer" w:semiHidden="1" w:unhideWhenUsed="1"/>
-    <w:lsdException w:name="index heading" w:semiHidden="1" w:unhideWhenUsed="1"/>
-    <w:lsdException w:name="caption" w:semiHidden="1" w:uiPriority="35" w:unhideWhenUsed="1" w:qFormat="1"/>
-    <w:lsdException w:name="table of figures" w:semiHidden="1" w:unhideWhenUsed="1"/>
-    <w:lsdException w:name="envelope address" w:semiHidden="1" w:unhideWhenUsed="1"/>
-    <w:lsdException w:name="envelope return" w:semiHidden="1" w:unhideWhenUsed="1"/>
-    <w:lsdException w:name="footnote reference" w:semiHidden="1" w:unhideWhenUsed="1"/>
-    <w:lsdException w:name="annotation reference" w:semiHidden="1" w:unhideWhenUsed="1"/>
-    <w:lsdException w:name="line number" w:semiHidden="1" w:unhideWhenUsed="1"/>
-    <w:lsdException w:name="page number" w:semiHidden="1" w:unhideWhenUsed="1"/>
-    <w:lsdException w:name="endnote reference" w:semiHidden="1" w:unhideWhenUsed="1"/>
-    <w:lsdException w:name="endnote text" w:semiHidden="1" w:unhideWhenUsed="1"/>
-    <w:lsdException w:name="table of authorities" w:semiHidden="1" w:unhideWhenUsed="1"/>
-    <w:lsdException w:name="macro" w:semiHidden="1" w:unhideWhenUsed="1"/>
-    <w:lsdException w:name="toa heading" w:semiHidden="1" w:unhideWhenUsed="1"/>
-    <w:lsdException w:name="List" w:semiHidden="1" w:unhideWhenUsed="1"/>
-    <w:lsdException w:name="List Bullet" w:semiHidden="1" w:unhideWhenUsed="1"/>
-    <w:lsdException w:name="List Number" w:semiHidden="1" w:unhideWhenUsed="1"/>
-    <w:lsdException w:name="List 2" w:semiHidden="1" w:unhideWhenUsed="1"/>
-    <w:lsdException w:name="List 3" w:semiHidden="1" w:unhideWhenUsed="1"/>
-    <w:lsdException w:name="List 4" w:semiHidden="1" w:unhideWhenUsed="1"/>
-    <w:lsdException w:name="List 5" w:semiHidden="1" w:unhideWhenUsed="1"/>
-    <w:lsdException w:name="List Bullet 2" w:semiHidden="1" w:unhideWhenUsed="1"/>
-    <w:lsdException w:name="List Bullet 3" w:semiHidden="1" w:unhideWhenUsed="1"/>
-    <w:lsdException w:name="List Bullet 4" w:semiHidden="1" w:unhideWhenUsed="1"/>
-    <w:lsdException w:name="List Bullet 5" w:semiHidden="1" w:unhideWhenUsed="1"/>
-    <w:lsdException w:name="List Number 2" w:semiHidden="1" w:unhideWhenUsed="1"/>
-    <w:lsdException w:name="List Number 3" w:semiHidden="1" w:unhideWhenUsed="1"/>
-    <w:lsdException w:name="List Number 4" w:semiHidden="1" w:unhideWhenUsed="1"/>
-    <w:lsdException w:name="List Number 5" w:semiHidden="1" w:unhideWhenUsed="1"/>
-    <w:lsdException w:name="Title" w:uiPriority="10" w:qFormat="1"/>
-    <w:lsdException w:name="Closing" w:semiHidden="1" w:unhideWhenUsed="1"/>
-    <w:lsdException w:name="Signature" w:semiHidden="1" w:unhideWhenUsed="1"/>
-    <w:lsdException w:name="Default Paragraph Font" w:semiHidden="1" w:uiPriority="1" w:unhideWhenUsed="1"/>
-    <w:lsdException w:name="Body Text" w:semiHidden="1" w:unhideWhenUsed="1"/>
-    <w:lsdException w:name="Body Text Indent" w:semiHidden="1" w:unhideWhenUsed="1"/>
-    <w:lsdException w:name="List Continue" w:semiHidden="1" w:unhideWhenUsed="1"/>
-    <w:lsdException w:name="List Continue 2" w:semiHidden="1" w:unhideWhenUsed="1"/>
-    <w:lsdException w:name="List Continue 3" w:semiHidden="1" w:unhideWhenUsed="1"/>
-    <w:lsdException w:name="List Continue 4" w:semiHidden="1" w:unhideWhenUsed="1"/>
-    <w:lsdException w:name="List Continue 5" w:semiHidden="1" w:unhideWhenUsed="1"/>
-    <w:lsdException w:name="Message Header" w:semiHidden="1" w:unhideWhenUsed="1"/>
-    <w:lsdException w:name="Subtitle" w:uiPriority="11" w:qFormat="1"/>
-    <w:lsdException w:name="Salutation" w:semiHidden="1" w:unhideWhenUsed="1"/>
-    <w:lsdException w:name="Date" w:semiHidden="1" w:unhideWhenUsed="1"/>
-    <w:lsdException w:name="Body Text First Indent" w:semiHidden="1" w:unhideWhenUsed="1"/>
-    <w:lsdException w:name="Body Text First Indent 2" w:semiHidden="1" w:unhideWhenUsed="1"/>
-    <w:lsdException w:name="Note Heading" w:semiHidden="1" w:unhideWhenUsed="1"/>
-    <w:lsdException w:name="Body Text 2" w:semiHidden="1" w:unhideWhenUsed="1"/>
-    <w:lsdException w:name="Body Text 3" w:semiHidden="1" w:unhideWhenUsed="1"/>
-    <w:lsdException w:name="Body Text Indent 2" w:semiHidden="1" w:unhideWhenUsed="1"/>
-    <w:lsdException w:name="Body Text Indent 3" w:semiHidden="1" w:unhideWhenUsed="1"/>
-    <w:lsdException w:name="Block Text" w:semiHidden="1" w:unhideWhenUsed="1"/>
-    <w:lsdException w:name="Hyperlink" w:semiHidden="1" w:unhideWhenUsed="1"/>
-    <w:lsdException w:name="FollowedHyperlink" w:semiHidden="1" w:unhideWhenUsed="1"/>
-    <w:lsdException w:name="Strong" w:uiPriority="22" w:qFormat="1"/>
-    <w:lsdException w:name="Emphasis" w:uiPriority="20" w:qFormat="1"/>
-    <w:lsdException w:name="Document Map" w:semiHidden="1" w:unhideWhenUsed="1"/>
-    <w:lsdException w:name="Plain Text" w:semiHidden="1" w:unhideWhenUsed="1"/>
-    <w:lsdException w:name="E-mail Signature" w:semiHidden="1" w:unhideWhenUsed="1"/>
-    <w:lsdException w:name="HTML Top of Form" w:semiHidden="1" w:unhideWhenUsed="1"/>
-    <w:lsdException w:name="HTML Bottom of Form" w:semiHidden="1" w:unhideWhenUsed="1"/>
-    <w:lsdException w:name="Normal (Web)" w:semiHidden="1" w:unhideWhenUsed="1"/>
-    <w:lsdException w:name="HTML Acronym" w:semiHidden="1" w:unhideWhenUsed="1"/>
-    <w:lsdException w:name="HTML Address" w:semiHidden="1" w:unhideWhenUsed="1"/>
-    <w:lsdException w:name="HTML Cite" w:semiHidden="1" w:unhideWhenUsed="1"/>
-    <w:lsdException w:name="HTML Code" w:semiHidden="1" w:unhideWhenUsed="1"/>
-    <w:lsdException w:name="HTML Definition" w:semiHidden="1" w:unhideWhenUsed="1"/>
-    <w:lsdException w:name="HTML Keyboard" w:semiHidden="1" w:unhideWhenUsed="1"/>
-    <w:lsdException w:name="HTML Preformatted" w:semiHidden="1" w:unhideWhenUsed="1"/>
-    <w:lsdException w:name="HTML Sample" w:semiHidden="1" w:unhideWhenUsed="1"/>
-    <w:lsdException w:name="HTML Typewriter" w:semiHidden="1" w:unhideWhenUsed="1"/>
-    <w:lsdException w:name="HTML Variable" w:semiHidden="1" w:unhideWhenUsed="1"/>
-    <w:lsdException w:name="Normal Table" w:semiHidden="1" w:unhideWhenUsed="1"/>
-    <w:lsdException w:name="annotation subject" w:semiHidden="1" w:unhideWhenUsed="1"/>
-    <w:lsdException w:name="No List" w:semiHidden="1" w:unhideWhenUsed="1"/>
-    <w:lsdException w:name="Outline List 1" w:semiHidden="1" w:unhideWhenUsed="1"/>
-    <w:lsdException w:name="Outline List 2" w:semiHidden="1" w:unhideWhenUsed="1"/>
-    <w:lsdException w:name="Outline List 3" w:semiHidden="1" w:unhideWhenUsed="1"/>
-    <w:lsdException w:name="Table Simple 1" w:semiHidden="1" w:unhideWhenUsed="1"/>
-    <w:lsdException w:name="Table Simple 2" w:semiHidden="1" w:unhideWhenUsed="1"/>
-    <w:lsdException w:name="Table Simple 3" w:semiHidden="1" w:unhideWhenUsed="1"/>
-    <w:lsdException w:name="Table Classic 1" w:semiHidden="1" w:unhideWhenUsed="1"/>
-    <w:lsdException w:name="Table Classic 2" w:semiHidden="1" w:unhideWhenUsed="1"/>
-    <w:lsdException w:name="Table Classic 3" w:semiHidden="1" w:unhideWhenUsed="1"/>
-    <w:lsdException w:name="Table Classic 4" w:semiHidden="1" w:unhideWhenUsed="1"/>
-    <w:lsdException w:name="Table Colorful 1" w:semiHidden="1" w:unhideWhenUsed="1"/>
-    <w:lsdException w:name="Table Colorful 2" w:semiHidden="1" w:unhideWhenUsed="1"/>
-    <w:lsdException w:name="Table Colorful 3" w:semiHidden="1" w:unhideWhenUsed="1"/>
-    <w:lsdException w:name="Table Columns 1" w:semiHidden="1" w:unhideWhenUsed="1"/>
-    <w:lsdException w:name="Table Columns 2" w:semiHidden="1" w:unhideWhenUsed="1"/>
-    <w:lsdException w:name="Table Columns 3" w:semiHidden="1" w:unhideWhenUsed="1"/>
-    <w:lsdException w:name="Table Columns 4" w:semiHidden="1" w:unhideWhenUsed="1"/>
-    <w:lsdException w:name="Table Columns 5" w:semiHidden="1" w:unhideWhenUsed="1"/>
-    <w:lsdException w:name="Table Grid 1" w:semiHidden="1" w:unhideWhenUsed="1"/>
-    <w:lsdException w:name="Table Grid 2" w:semiHidden="1" w:unhideWhenUsed="1"/>
-    <w:lsdException w:name="Table Grid 3" w:semiHidden="1" w:unhideWhenUsed="1"/>
-    <w:lsdException w:name="Table Grid 4" w:semiHidden="1" w:unhideWhenUsed="1"/>
-    <w:lsdException w:name="Table Grid 5" w:semiHidden="1" w:unhideWhenUsed="1"/>
-    <w:lsdException w:name="Table Grid 6" w:semiHidden="1" w:unhideWhenUsed="1"/>
-    <w:lsdException w:name="Table Grid 7" w:semiHidden="1" w:unhideWhenUsed="1"/>
-    <w:lsdException w:name="Table Grid 8" w:semiHidden="1" w:unhideWhenUsed="1"/>
-    <w:lsdException w:name="Table List 1" w:semiHidden="1" w:unhideWhenUsed="1"/>
-    <w:lsdException w:name="Table List 2" w:semiHidden="1" w:unhideWhenUsed="1"/>
-    <w:lsdException w:name="Table List 3" w:semiHidden="1" w:unhideWhenUsed="1"/>
-    <w:lsdException w:name="Table List 4" w:semiHidden="1" w:unhideWhenUsed="1"/>
-    <w:lsdException w:name="Table List 5" w:semiHidden="1" w:unhideWhenUsed="1"/>
-    <w:lsdException w:name="Table List 6" w:semiHidden="1" w:unhideWhenUsed="1"/>
-    <w:lsdException w:name="Table List 7" w:semiHidden="1" w:unhideWhenUsed="1"/>
-    <w:lsdException w:name="Table List 8" w:semiHidden="1" w:unhideWhenUsed="1"/>
-    <w:lsdException w:name="Table 3D effects 1" w:semiHidden="1" w:unhideWhenUsed="1"/>
-    <w:lsdException w:name="Table 3D effects 2" w:semiHidden="1" w:unhideWhenUsed="1"/>
-    <w:lsdException w:name="Table 3D effects 3" w:semiHidden="1" w:unhideWhenUsed="1"/>
-    <w:lsdException w:name="Table Contemporary" w:semiHidden="1" w:unhideWhenUsed="1"/>
-    <w:lsdException w:name="Table Elegant" w:semiHidden="1" w:unhideWhenUsed="1"/>
-    <w:lsdException w:name="Table Professional" w:semiHidden="1" w:unhideWhenUsed="1"/>
-    <w:lsdException w:name="Table Subtle 1" w:semiHidden="1" w:unhideWhenUsed="1"/>
-    <w:lsdException w:name="Table Subtle 2" w:semiHidden="1" w:unhideWhenUsed="1"/>
-    <w:lsdException w:name="Table Web 1" w:semiHidden="1" w:unhideWhenUsed="1"/>
-    <w:lsdException w:name="Table Web 2" w:semiHidden="1" w:unhideWhenUsed="1"/>
-    <w:lsdException w:name="Table Web 3" w:semiHidden="1" w:unhideWhenUsed="1"/>
-    <w:lsdException w:name="Balloon Text" w:semiHidden="1" w:unhideWhenUsed="1"/>
-    <w:lsdException w:name="Table Grid" w:uiPriority="39"/>
-    <w:lsdException w:name="Table Theme" w:semiHidden="1" w:unhideWhenUsed="1"/>
-    <w:lsdException w:name="Placeholder Text" w:semiHidden="1"/>
-    <w:lsdException w:name="No Spacing" w:uiPriority="1" w:qFormat="1"/>
-    <w:lsdException w:name="Light Shading" w:uiPriority="60"/>
-    <w:lsdException w:name="Light List" w:uiPriority="61"/>
-    <w:lsdException w:name="Light Grid" w:uiPriority="62"/>
-    <w:lsdException w:name="Medium Shading 1" w:uiPriority="63"/>
-    <w:lsdException w:name="Medium Shading 2" w:uiPriority="64"/>
-    <w:lsdException w:name="Medium List 1" w:uiPriority="65"/>
-    <w:lsdException w:name="Medium List 2" w:uiPriority="66"/>
-    <w:lsdException w:name="Medium Grid 1" w:uiPriority="67"/>
-    <w:lsdException w:name="Medium Grid 2" w:uiPriority="68"/>
-    <w:lsdException w:name="Medium Grid 3" w:uiPriority="69"/>
-    <w:lsdException w:name="Dark List" w:uiPriority="70"/>
-    <w:lsdException w:name="Colorful Shading" w:uiPriority="71"/>
-    <w:lsdException w:name="Colorful List" w:uiPriority="72"/>
-    <w:lsdException w:name="Colorful Grid" w:uiPriority="73"/>
-    <w:lsdException w:name="Light Shading Accent 1" w:uiPriority="60"/>
-    <w:lsdException w:name="Light List Accent 1" w:uiPriority="61"/>
-    <w:lsdException w:name="Light Grid Accent 1" w:uiPriority="62"/>
-    <w:lsdException w:name="Medium Shading 1 Accent 1" w:uiPriority="63"/>
-    <w:lsdException w:name="Medium Shading 2 Accent 1" w:uiPriority="64"/>
-    <w:lsdException w:name="Medium List 1 Accent 1" w:uiPriority="65"/>
-    <w:lsdException w:name="Revision" w:semiHidden="1"/>
-    <w:lsdException w:name="List Paragraph" w:uiPriority="34" w:qFormat="1"/>
-    <w:lsdException w:name="Quote" w:uiPriority="29" w:qFormat="1"/>
-    <w:lsdException w:name="Intense Quote" w:uiPriority="30" w:qFormat="1"/>
-    <w:lsdException w:name="Medium List 2 Accent 1" w:uiPriority="66"/>
-    <w:lsdException w:name="Medium Grid 1 Accent 1" w:uiPriority="67"/>
-    <w:lsdException w:name="Medium Grid 2 Accent 1" w:uiPriority="68"/>
-    <w:lsdException w:name="Medium Grid 3 Accent 1" w:uiPriority="69"/>
-    <w:lsdException w:name="Dark List Accent 1" w:uiPriority="70"/>
-    <w:lsdException w:name="Colorful Shading Accent 1" w:uiPriority="71"/>
-    <w:lsdException w:name="Colorful List Accent 1" w:uiPriority="72"/>
-    <w:lsdException w:name="Colorful Grid Accent 1" w:uiPriority="73"/>
-    <w:lsdException w:name="Light Shading Accent 2" w:uiPriority="60"/>
-    <w:lsdException w:name="Light List Accent 2" w:uiPriority="61"/>
-    <w:lsdException w:name="Light Grid Accent 2" w:uiPriority="62"/>
-    <w:lsdException w:name="Medium Shading 1 Accent 2" w:uiPriority="63"/>
-    <w:lsdException w:name="Medium Shading 2 Accent 2" w:uiPriority="64"/>
-    <w:lsdException w:name="Medium List 1 Accent 2" w:uiPriority="65"/>
-    <w:lsdException w:name="Medium List 2 Accent 2" w:uiPriority="66"/>
-    <w:lsdException w:name="Medium Grid 1 Accent 2" w:uiPriority="67"/>
-    <w:lsdException w:name="Medium Grid 2 Accent 2" w:uiPriority="68"/>
-    <w:lsdException w:name="Medium Grid 3 Accent 2" w:uiPriority="69"/>
-    <w:lsdException w:name="Dark List Accent 2" w:uiPriority="70"/>
-    <w:lsdException w:name="Colorful Shading Accent 2" w:uiPriority="71"/>
-    <w:lsdException w:name="Colorful List Accent 2" w:uiPriority="72"/>
-    <w:lsdException w:name="Colorful Grid Accent 2" w:uiPriority="73"/>
-    <w:lsdException w:name="Light Shading Accent 3" w:uiPriority="60"/>
-    <w:lsdException w:name="Light List Accent 3" w:uiPriority="61"/>
-    <w:lsdException w:name="Light Grid Accent 3" w:uiPriority="62"/>
-    <w:lsdException w:name="Medium Shading 1 Accent 3" w:uiPriority="63"/>
-    <w:lsdException w:name="Medium Shading 2 Accent 3" w:uiPriority="64"/>
-    <w:lsdException w:name="Medium List 1 Accent 3" w:uiPriority="65"/>
-    <w:lsdException w:name="Medium List 2 Accent 3" w:uiPriority="66"/>
-    <w:lsdException w:name="Medium Grid 1 Accent 3" w:uiPriority="67"/>
-    <w:lsdException w:name="Medium Grid 2 Accent 3" w:uiPriority="68"/>
-    <w:lsdException w:name="Medium Grid 3 Accent 3" w:uiPriority="69"/>
-    <w:lsdException w:name="Dark List Accent 3" w:uiPriority="70"/>
-    <w:lsdException w:name="Colorful Shading Accent 3" w:uiPriority="71"/>
-    <w:lsdException w:name="Colorful List Accent 3" w:uiPriority="72"/>
-    <w:lsdException w:name="Colorful Grid Accent 3" w:uiPriority="73"/>
-    <w:lsdException w:name="Light Shading Accent 4" w:uiPriority="60"/>
-    <w:lsdException w:name="Light List Accent 4" w:uiPriority="61"/>
-    <w:lsdException w:name="Light Grid Accent 4" w:uiPriority="62"/>
-    <w:lsdException w:name="Medium Shading 1 Accent 4" w:uiPriority="63"/>
-    <w:lsdException w:name="Medium Shading 2 Accent 4" w:uiPriority="64"/>
-    <w:lsdException w:name="Medium List 1 Accent 4" w:uiPriority="65"/>
-    <w:lsdException w:name="Medium List 2 Accent 4" w:uiPriority="66"/>
-    <w:lsdException w:name="Medium Grid 1 Accent 4" w:uiPriority="67"/>
-    <w:lsdException w:name="Medium Grid 2 Accent 4" w:uiPriority="68"/>
-    <w:lsdException w:name="Medium Grid 3 Accent 4" w:uiPriority="69"/>
-    <w:lsdException w:name="Dark List Accent 4" w:uiPriority="70"/>
-    <w:lsdException w:name="Colorful Shading Accent 4" w:uiPriority="71"/>
-    <w:lsdException w:name="Colorful List Accent 4" w:uiPriority="72"/>
-    <w:lsdException w:name="Colorful Grid Accent 4" w:uiPriority="73"/>
-    <w:lsdException w:name="Light Shading Accent 5" w:uiPriority="60"/>
-    <w:lsdException w:name="Light List Accent 5" w:uiPriority="61"/>
-    <w:lsdException w:name="Light Grid Accent 5" w:uiPriority="62"/>
-    <w:lsdException w:name="Medium Shading 1 Accent 5" w:uiPriority="63"/>
-    <w:lsdException w:name="Medium Shading 2 Accent 5" w:uiPriority="64"/>
-    <w:lsdException w:name="Medium List 1 Accent 5" w:uiPriority="65"/>
-    <w:lsdException w:name="Medium List 2 Accent 5" w:uiPriority="66"/>
-    <w:lsdException w:name="Medium Grid 1 Accent 5" w:uiPriority="67"/>
-    <w:lsdException w:name="Medium Grid 2 Accent 5" w:uiPriority="68"/>
-    <w:lsdException w:name="Medium Grid 3 Accent 5" w:uiPriority="69"/>
-    <w:lsdException w:name="Dark List Accent 5" w:uiPriority="70"/>
-    <w:lsdException w:name="Colorful Shading Accent 5" w:uiPriority="71"/>
-    <w:lsdException w:name="Colorful List Accent 5" w:uiPriority="72"/>
-    <w:lsdException w:name="Colorful Grid Accent 5" w:uiPriority="73"/>
-    <w:lsdException w:name="Light Shading Accent 6" w:uiPriority="60"/>
-    <w:lsdException w:name="Light List Accent 6" w:uiPriority="61"/>
-    <w:lsdException w:name="Light Grid Accent 6" w:uiPriority="62"/>
-    <w:lsdException w:name="Medium Shading 1 Accent 6" w:uiPriority="63"/>
-    <w:lsdException w:name="Medium Shading 2 Accent 6" w:uiPriority="64"/>
-    <w:lsdException w:name="Medium List 1 Accent 6" w:uiPriority="65"/>
-    <w:lsdException w:name="Medium List 2 Accent 6" w:uiPriority="66"/>
-    <w:lsdException w:name="Medium Grid 1 Accent 6" w:uiPriority="67"/>
-    <w:lsdException w:name="Medium Grid 2 Accent 6" w:uiPriority="68"/>
-    <w:lsdException w:name="Medium Grid 3 Accent 6" w:uiPriority="69"/>
-    <w:lsdException w:name="Dark List Accent 6" w:uiPriority="70"/>
-    <w:lsdException w:name="Colorful Shading Accent 6" w:uiPriority="71"/>
-    <w:lsdException w:name="Colorful List Accent 6" w:uiPriority="72"/>
-    <w:lsdException w:name="Colorful Grid Accent 6" w:uiPriority="73"/>
-    <w:lsdException w:name="Subtle Emphasis" w:uiPriority="19" w:qFormat="1"/>
-    <w:lsdException w:name="Intense Emphasis" w:uiPriority="21" w:qFormat="1"/>
-    <w:lsdException w:name="Subtle Reference" w:uiPriority="31" w:qFormat="1"/>
-    <w:lsdException w:name="Intense Reference" w:uiPriority="32" w:qFormat="1"/>
-    <w:lsdException w:name="Book Title" w:uiPriority="33" w:qFormat="1"/>
-    <w:lsdException w:name="Bibliography" w:semiHidden="1" w:uiPriority="37" w:unhideWhenUsed="1"/>
-    <w:lsdException w:name="TOC Heading" w:semiHidden="1" w:uiPriority="39" w:unhideWhenUsed="1" w:qFormat="1"/>
-    <w:lsdException w:name="Plain Table 1" w:uiPriority="41"/>
-    <w:lsdException w:name="Plain Table 2" w:uiPriority="42"/>
-    <w:lsdException w:name="Plain Table 3" w:uiPriority="43"/>
-    <w:lsdException w:name="Plain Table 4" w:uiPriority="44"/>
-    <w:lsdException w:name="Plain Table 5" w:uiPriority="45"/>
-    <w:lsdException w:name="Grid Table Light" w:uiPriority="40"/>
-    <w:lsdException w:name="Grid Table 1 Light" w:uiPriority="46"/>
-    <w:lsdException w:name="Grid Table 2" w:uiPriority="47"/>
-    <w:lsdException w:name="Grid Table 3" w:uiPriority="48"/>
-    <w:lsdException w:name="Grid Table 4" w:uiPriority="49"/>
-    <w:lsdException w:name="Grid Table 5 Dark" w:uiPriority="50"/>
-    <w:lsdException w:name="Grid Table 6 Colorful" w:uiPriority="51"/>
-    <w:lsdException w:name="Grid Table 7 Colorful" w:uiPriority="52"/>
-    <w:lsdException w:name="Grid Table 1 Light Accent 1" w:uiPriority="46"/>
-    <w:lsdException w:name="Grid Table 2 Accent 1" w:uiPriority="47"/>
-    <w:lsdException w:name="Grid Table 3 Accent 1" w:uiPriority="48"/>
-    <w:lsdException w:name="Grid Table 4 Accent 1" w:uiPriority="49"/>
-    <w:lsdException w:name="Grid Table 5 Dark Accent 1" w:uiPriority="50"/>
-    <w:lsdException w:name="Grid Table 6 Colorful Accent 1" w:uiPriority="51"/>
-    <w:lsdException w:name="Grid Table 7 Colorful Accent 1" w:uiPriority="52"/>
-    <w:lsdException w:name="Grid Table 1 Light Accent 2" w:uiPriority="46"/>
-    <w:lsdException w:name="Grid Table 2 Accent 2" w:uiPriority="47"/>
-    <w:lsdException w:name="Grid Table 3 Accent 2" w:uiPriority="48"/>
-    <w:lsdException w:name="Grid Table 4 Accent 2" w:uiPriority="49"/>
-    <w:lsdException w:name="Grid Table 5 Dark Accent 2" w:uiPriority="50"/>
-    <w:lsdException w:name="Grid Table 6 Colorful Accent 2" w:uiPriority="51"/>
-    <w:lsdException w:name="Grid Table 7 Colorful Accent 2" w:uiPriority="52"/>
-    <w:lsdException w:name="Grid Table 1 Light Accent 3" w:uiPriority="46"/>
-    <w:lsdException w:name="Grid Table 2 Accent 3" w:uiPriority="47"/>
-    <w:lsdException w:name="Grid Table 3 Accent 3" w:uiPriority="48"/>
-    <w:lsdException w:name="Grid Table 4 Accent 3" w:uiPriority="49"/>
-    <w:lsdException w:name="Grid Table 5 Dark Accent 3" w:uiPriority="50"/>
-    <w:lsdException w:name="Grid Table 6 Colorful Accent 3" w:uiPriority="51"/>
-    <w:lsdException w:name="Grid Table 7 Colorful Accent 3" w:uiPriority="52"/>
-    <w:lsdException w:name="Grid Table 1 Light Accent 4" w:uiPriority="46"/>
-    <w:lsdException w:name="Grid Table 2 Accent 4" w:uiPriority="47"/>
-    <w:lsdException w:name="Grid Table 3 Accent 4" w:uiPriority="48"/>
-    <w:lsdException w:name="Grid Table 4 Accent 4" w:uiPriority="49"/>
-    <w:lsdException w:name="Grid Table 5 Dark Accent 4" w:uiPriority="50"/>
-    <w:lsdException w:name="Grid Table 6 Colorful Accent 4" w:uiPriority="51"/>
-    <w:lsdException w:name="Grid Table 7 Colorful Accent 4" w:uiPriority="52"/>
-    <w:lsdException w:name="Grid Table 1 Light Accent 5" w:uiPriority="46"/>
-    <w:lsdException w:name="Grid Table 2 Accent 5" w:uiPriority="47"/>
-    <w:lsdException w:name="Grid Table 3 Accent 5" w:uiPriority="48"/>
-    <w:lsdException w:name="Grid Table 4 Accent 5" w:uiPriority="49"/>
-    <w:lsdException w:name="Grid Table 5 Dark Accent 5" w:uiPriority="50"/>
-    <w:lsdException w:name="Grid Table 6 Colorful Accent 5" w:uiPriority="51"/>
-    <w:lsdException w:name="Grid Table 7 Colorful Accent 5" w:uiPriority="52"/>
-    <w:lsdException w:name="Grid Table 1 Light Accent 6" w:uiPriority="46"/>
-    <w:lsdException w:name="Grid Table 2 Accent 6" w:uiPriority="47"/>
-    <w:lsdException w:name="Grid Table 3 Accent 6" w:uiPriority="48"/>
-    <w:lsdException w:name="Grid Table 4 Accent 6" w:uiPriority="49"/>
-    <w:lsdException w:name="Grid Table 5 Dark Accent 6" w:uiPriority="50"/>
-    <w:lsdException w:name="Grid Table 6 Colorful Accent 6" w:uiPriority="51"/>
-    <w:lsdException w:name="Grid Table 7 Colorful Accent 6" w:uiPriority="52"/>
-    <w:lsdException w:name="List Table 1 Light" w:uiPriority="46"/>
-    <w:lsdException w:name="List Table 2" w:uiPriority="47"/>
-    <w:lsdException w:name="List Table 3" w:uiPriority="48"/>
-    <w:lsdException w:name="List Table 4" w:uiPriority="49"/>
-    <w:lsdException w:name="List Table 5 Dark" w:uiPriority="50"/>
-    <w:lsdException w:name="List Table 6 Colorful" w:uiPriority="51"/>
-    <w:lsdException w:name="List Table 7 Colorful" w:uiPriority="52"/>
-    <w:lsdException w:name="List Table 1 Light Accent 1" w:uiPriority="46"/>
-    <w:lsdException w:name="List Table 2 Accent 1" w:uiPriority="47"/>
-    <w:lsdException w:name="List Table 3 Accent 1" w:uiPriority="48"/>
-    <w:lsdException w:name="List Table 4 Accent 1" w:uiPriority="49"/>
-    <w:lsdException w:name="List Table 5 Dark Accent 1" w:uiPriority="50"/>
-    <w:lsdException w:name="List Table 6 Colorful Accent 1" w:uiPriority="51"/>
-    <w:lsdException w:name="List Table 7 Colorful Accent 1" w:uiPriority="52"/>
-    <w:lsdException w:name="List Table 1 Light Accent 2" w:uiPriority="46"/>
-    <w:lsdException w:name="List Table 2 Accent 2" w:uiPriority="47"/>
-    <w:lsdException w:name="List Table 3 Accent 2" w:uiPriority="48"/>
-    <w:lsdException w:name="List Table 4 Accent 2" w:uiPriority="49"/>
-    <w:lsdException w:name="List Table 5 Dark Accent 2" w:uiPriority="50"/>
-    <w:lsdException w:name="List Table 6 Colorful Accent 2" w:uiPriority="51"/>
-    <w:lsdException w:name="List Table 7 Colorful Accent 2" w:uiPriority="52"/>
-    <w:lsdException w:name="List Table 1 Light Accent 3" w:uiPriority="46"/>
-    <w:lsdException w:name="List Table 2 Accent 3" w:uiPriority="47"/>
-    <w:lsdException w:name="List Table 3 Accent 3" w:uiPriority="48"/>
-    <w:lsdException w:name="List Table 4 Accent 3" w:uiPriority="49"/>
-    <w:lsdException w:name="List Table 5 Dark Accent 3" w:uiPriority="50"/>
-    <w:lsdException w:name="List Table 6 Colorful Accent 3" w:uiPriority="51"/>
-    <w:lsdException w:name="List Table 7 Colorful Accent 3" w:uiPriority="52"/>
-    <w:lsdException w:name="List Table 1 Light Accent 4" w:uiPriority="46"/>
-    <w:lsdException w:name="List Table 2 Accent 4" w:uiPriority="47"/>
-    <w:lsdException w:name="List Table 3 Accent 4" w:uiPriority="48"/>
-    <w:lsdException w:name="List Table 4 Accent 4" w:uiPriority="49"/>
-    <w:lsdException w:name="List Table 5 Dark Accent 4" w:uiPriority="50"/>
-    <w:lsdException w:name="List Table 6 Colorful Accent 4" w:uiPriority="51"/>
-    <w:lsdException w:name="List Table 7 Colorful Accent 4" w:uiPriority="52"/>
-    <w:lsdException w:name="List Table 1 Light Accent 5" w:uiPriority="46"/>
-    <w:lsdException w:name="List Table 2 Accent 5" w:uiPriority="47"/>
-    <w:lsdException w:name="List Table 3 Accent 5" w:uiPriority="48"/>
-    <w:lsdException w:name="List Table 4 Accent 5" w:uiPriority="49"/>
-    <w:lsdException w:name="List Table 5 Dark Accent 5" w:uiPriority="50"/>
-    <w:lsdException w:name="List Table 6 Colorful Accent 5" w:uiPriority="51"/>
-    <w:lsdException w:name="List Table 7 Colorful Accent 5" w:uiPriority="52"/>
-    <w:lsdException w:name="List Table 1 Light Accent 6" w:uiPriority="46"/>
-    <w:lsdException w:name="List Table 2 Accent 6" w:uiPriority="47"/>
-    <w:lsdException w:name="List Table 3 Accent 6" w:uiPriority="48"/>
-    <w:lsdException w:name="List Table 4 Accent 6" w:uiPriority="49"/>
-    <w:lsdException w:name="List Table 5 Dark Accent 6" w:uiPriority="50"/>
-    <w:lsdException w:name="List Table 6 Colorful Accent 6" w:uiPriority="51"/>
-    <w:lsdException w:name="List Table 7 Colorful Accent 6" w:uiPriority="52"/>
-  </w:latentStyles>
-  <w:style w:type="paragraph" w:default="1" w:styleId="a">
-    <w:name w:val="Normal"/>
-    <w:qFormat/>
-  </w:style>
-  <w:style w:type="character" w:default="1" w:styleId="a0">
-    <w:name w:val="Default Paragraph Font"/>
-    <w:uiPriority w:val="1"/>
-    <w:semiHidden/>
-    <w:unhideWhenUsed/>
-  </w:style>
-  <w:style w:type="table" w:default="1" w:styleId="a1">
-    <w:name w:val="Normal Table"/>
-    <w:uiPriority w:val="99"/>
-    <w:semiHidden/>
-    <w:unhideWhenUsed/>
-    <w:tblPr>
-      <w:tblInd w:w="0" w:type="dxa"/>
-      <w:tblCellMar>
-        <w:top w:w="0" w:type="dxa"/>
-        <w:left w:w="108" w:type="dxa"/>
-        <w:bottom w:w="0" w:type="dxa"/>
-        <w:right w:w="108" w:type="dxa"/>
-      </w:tblCellMar>
-    </w:tblPr>
-  </w:style>
-  <w:style w:type="numbering" w:default="1" w:styleId="a2">
-    <w:name w:val="No List"/>
-    <w:uiPriority w:val="99"/>
-    <w:semiHidden/>
-    <w:unhideWhenUsed/>
-  </w:style>
-  <w:style w:type="character" w:styleId="a3">
-    <w:name w:val="Placeholder Text"/>
-    <w:basedOn w:val="a0"/>
-    <w:uiPriority w:val="99"/>
-    <w:semiHidden/>
-    <w:rsid w:val="00DF2551"/>
-    <w:rPr>
-      <w:color w:val="808080"/>
-    </w:rPr>
-  </w:style>
-</w:styles>
-</file>
-
-<file path=word/glossary/webSettings.xml><?xml version="1.0" encoding="utf-8"?>
-<w:webSettings xmlns:mc="http://schemas.openxmlformats.org/markup-compatibility/2006" xmlns:r="http://schemas.openxmlformats.org/officeDocument/2006/relationships" xmlns:w="http://schemas.openxmlformats.org/wordprocessingml/2006/main" xmlns:w14="http://schemas.microsoft.com/office/word/2010/wordml" xmlns:w15="http://schemas.microsoft.com/office/word/2012/wordml" mc:Ignorable="w14 w15">
-  <w:optimizeForBrowser/>
-  <w:allowPNG/>
-</w:webSettings>
-</file>
-
 <file path=word/theme/theme1.xml><?xml version="1.0" encoding="utf-8"?>
 <a:theme xmlns:a="http://schemas.openxmlformats.org/drawingml/2006/main" name="Тема Office">
   <a:themeElements>
@@ -52830,7 +53261,7 @@
 </file>
 
 <file path=customXml/itemProps1.xml><?xml version="1.0" encoding="utf-8"?>
-<ds:datastoreItem xmlns:ds="http://schemas.openxmlformats.org/officeDocument/2006/customXml" ds:itemID="{B210D108-A711-4D86-BCC4-EDE6C7B6A595}">
+<ds:datastoreItem xmlns:ds="http://schemas.openxmlformats.org/officeDocument/2006/customXml" ds:itemID="{09DB5AAD-9AC1-4937-B309-1C34ADA989EA}">
   <ds:schemaRefs>
     <ds:schemaRef ds:uri="http://schemas.openxmlformats.org/officeDocument/2006/bibliography"/>
   </ds:schemaRefs>

</xml_diff>